<commit_message>
só falta entender como passar  varos parametros no chilcren das parcelas
</commit_message>
<xml_diff>
--- a/testedesafio3.docx
+++ b/testedesafio3.docx
@@ -86,9 +86,8 @@
           <w:rFonts w:ascii="Times New Roman" w:eastAsia="Times New Roman" w:hAnsi="Times New Roman" w:cs="Times New Roman"/>
           <w:sz w:val="24"/>
           <w:szCs w:val="24"/>
-          <w:lang w:eastAsia="pt-BR"/>
-        </w:rPr>
-        <w:object w:dxaOrig="360" w:dyaOrig="312" w14:anchorId="59F9C8A0">
+        </w:rPr>
+        <w:object w:dxaOrig="225" w:dyaOrig="225" w14:anchorId="59F9C8A0">
           <v:shapetype id="_x0000_t75" coordsize="21600,21600" o:spt="75" o:preferrelative="t" path="m@4@5l@4@11@9@11@9@5xe" filled="f" stroked="f">
             <v:stroke joinstyle="miter"/>
             <v:formulas>
@@ -108,12 +107,21 @@
             <v:path o:extrusionok="f" gradientshapeok="t" o:connecttype="rect"/>
             <o:lock v:ext="edit" aspectratio="t"/>
           </v:shapetype>
-          <v:shape id="_x0000_i1204" type="#_x0000_t75" style="width:18pt;height:15.6pt" o:ole="">
+          <v:shape id="_x0000_i1096" type="#_x0000_t75" style="width:18pt;height:15.7pt" o:ole="">
             <v:imagedata r:id="rId5" o:title=""/>
           </v:shape>
-          <w:control r:id="rId6" w:name="DefaultOcxName" w:shapeid="_x0000_i1204"/>
+          <w:control r:id="rId6" w:name="DefaultOcxName" w:shapeid="_x0000_i1096"/>
         </w:object>
       </w:r>
+      <w:r>
+        <w:rPr>
+          <w:rFonts w:ascii="Times New Roman" w:eastAsia="Times New Roman" w:hAnsi="Times New Roman" w:cs="Times New Roman"/>
+          <w:sz w:val="24"/>
+          <w:szCs w:val="24"/>
+          <w:lang w:eastAsia="pt-BR"/>
+        </w:rPr>
+        <w:t>11.953,98.</w:t>
+      </w:r>
     </w:p>
     <w:p>
       <w:pPr>
@@ -131,9 +139,22 @@
           <w:rFonts w:ascii="Times New Roman" w:eastAsia="Times New Roman" w:hAnsi="Times New Roman" w:cs="Times New Roman"/>
           <w:sz w:val="24"/>
           <w:szCs w:val="24"/>
-          <w:lang w:eastAsia="pt-BR"/>
-        </w:rPr>
-        <w:t>11.953,98.</w:t>
+        </w:rPr>
+        <w:object w:dxaOrig="225" w:dyaOrig="225" w14:anchorId="5E9284BB">
+          <v:shape id="_x0000_i1276" type="#_x0000_t75" style="width:18pt;height:15.7pt" o:ole="">
+            <v:imagedata r:id="rId7" o:title=""/>
+          </v:shape>
+          <w:control r:id="rId8" w:name="DefaultOcxName1" w:shapeid="_x0000_i1276"/>
+        </w:object>
+      </w:r>
+      <w:r>
+        <w:rPr>
+          <w:rFonts w:ascii="Times New Roman" w:eastAsia="Times New Roman" w:hAnsi="Times New Roman" w:cs="Times New Roman"/>
+          <w:sz w:val="24"/>
+          <w:szCs w:val="24"/>
+          <w:lang w:eastAsia="pt-BR"/>
+        </w:rPr>
+        <w:t>12.323,92.</w:t>
       </w:r>
     </w:p>
     <w:p>
@@ -152,15 +173,23 @@
           <w:rFonts w:ascii="Times New Roman" w:eastAsia="Times New Roman" w:hAnsi="Times New Roman" w:cs="Times New Roman"/>
           <w:sz w:val="24"/>
           <w:szCs w:val="24"/>
-          <w:lang w:eastAsia="pt-BR"/>
-        </w:rPr>
-        <w:object w:dxaOrig="360" w:dyaOrig="312" w14:anchorId="5E9284BB">
-          <v:shape id="_x0000_i1203" type="#_x0000_t75" style="width:18pt;height:15.6pt" o:ole="">
+        </w:rPr>
+        <w:object w:dxaOrig="225" w:dyaOrig="225" w14:anchorId="35FAD546">
+          <v:shape id="_x0000_i1102" type="#_x0000_t75" style="width:18pt;height:15.7pt" o:ole="">
             <v:imagedata r:id="rId5" o:title=""/>
           </v:shape>
-          <w:control r:id="rId7" w:name="DefaultOcxName1" w:shapeid="_x0000_i1203"/>
+          <w:control r:id="rId9" w:name="DefaultOcxName2" w:shapeid="_x0000_i1102"/>
         </w:object>
       </w:r>
+      <w:r>
+        <w:rPr>
+          <w:rFonts w:ascii="Times New Roman" w:eastAsia="Times New Roman" w:hAnsi="Times New Roman" w:cs="Times New Roman"/>
+          <w:sz w:val="24"/>
+          <w:szCs w:val="24"/>
+          <w:lang w:eastAsia="pt-BR"/>
+        </w:rPr>
+        <w:t>12.824,32.</w:t>
+      </w:r>
     </w:p>
     <w:p>
       <w:pPr>
@@ -178,95 +207,14 @@
           <w:rFonts w:ascii="Times New Roman" w:eastAsia="Times New Roman" w:hAnsi="Times New Roman" w:cs="Times New Roman"/>
           <w:sz w:val="24"/>
           <w:szCs w:val="24"/>
-          <w:lang w:eastAsia="pt-BR"/>
-        </w:rPr>
-        <w:t>12.323,92.</w:t>
-      </w:r>
-    </w:p>
-    <w:p>
-      <w:pPr>
-        <w:shd w:val="clear" w:color="auto" w:fill="FFFFFF"/>
-        <w:spacing w:after="300" w:line="240" w:lineRule="auto"/>
-        <w:rPr>
-          <w:rFonts w:ascii="Times New Roman" w:eastAsia="Times New Roman" w:hAnsi="Times New Roman" w:cs="Times New Roman"/>
-          <w:sz w:val="24"/>
-          <w:szCs w:val="24"/>
-          <w:lang w:eastAsia="pt-BR"/>
-        </w:rPr>
-      </w:pPr>
-      <w:r>
-        <w:rPr>
-          <w:rFonts w:ascii="Times New Roman" w:eastAsia="Times New Roman" w:hAnsi="Times New Roman" w:cs="Times New Roman"/>
-          <w:sz w:val="24"/>
-          <w:szCs w:val="24"/>
-          <w:lang w:eastAsia="pt-BR"/>
-        </w:rPr>
-        <w:object w:dxaOrig="360" w:dyaOrig="312" w14:anchorId="35FAD546">
-          <v:shape id="_x0000_i1202" type="#_x0000_t75" style="width:18pt;height:15.6pt" o:ole="">
+        </w:rPr>
+        <w:object w:dxaOrig="225" w:dyaOrig="225" w14:anchorId="72D4A203">
+          <v:shape id="_x0000_i1105" type="#_x0000_t75" style="width:18pt;height:15.7pt" o:ole="">
             <v:imagedata r:id="rId5" o:title=""/>
           </v:shape>
-          <w:control r:id="rId8" w:name="DefaultOcxName2" w:shapeid="_x0000_i1202"/>
+          <w:control r:id="rId10" w:name="DefaultOcxName3" w:shapeid="_x0000_i1105"/>
         </w:object>
       </w:r>
-    </w:p>
-    <w:p>
-      <w:pPr>
-        <w:shd w:val="clear" w:color="auto" w:fill="FFFFFF"/>
-        <w:spacing w:after="300" w:line="240" w:lineRule="auto"/>
-        <w:rPr>
-          <w:rFonts w:ascii="Times New Roman" w:eastAsia="Times New Roman" w:hAnsi="Times New Roman" w:cs="Times New Roman"/>
-          <w:sz w:val="24"/>
-          <w:szCs w:val="24"/>
-          <w:lang w:eastAsia="pt-BR"/>
-        </w:rPr>
-      </w:pPr>
-      <w:r>
-        <w:rPr>
-          <w:rFonts w:ascii="Times New Roman" w:eastAsia="Times New Roman" w:hAnsi="Times New Roman" w:cs="Times New Roman"/>
-          <w:sz w:val="24"/>
-          <w:szCs w:val="24"/>
-          <w:lang w:eastAsia="pt-BR"/>
-        </w:rPr>
-        <w:t>12.824,32.</w:t>
-      </w:r>
-    </w:p>
-    <w:p>
-      <w:pPr>
-        <w:shd w:val="clear" w:color="auto" w:fill="FFFFFF"/>
-        <w:spacing w:after="300" w:line="240" w:lineRule="auto"/>
-        <w:rPr>
-          <w:rFonts w:ascii="Times New Roman" w:eastAsia="Times New Roman" w:hAnsi="Times New Roman" w:cs="Times New Roman"/>
-          <w:sz w:val="24"/>
-          <w:szCs w:val="24"/>
-          <w:lang w:eastAsia="pt-BR"/>
-        </w:rPr>
-      </w:pPr>
-      <w:r>
-        <w:rPr>
-          <w:rFonts w:ascii="Times New Roman" w:eastAsia="Times New Roman" w:hAnsi="Times New Roman" w:cs="Times New Roman"/>
-          <w:sz w:val="24"/>
-          <w:szCs w:val="24"/>
-          <w:lang w:eastAsia="pt-BR"/>
-        </w:rPr>
-        <w:object w:dxaOrig="360" w:dyaOrig="312" w14:anchorId="72D4A203">
-          <v:shape id="_x0000_i1201" type="#_x0000_t75" style="width:18pt;height:15.6pt" o:ole="">
-            <v:imagedata r:id="rId5" o:title=""/>
-          </v:shape>
-          <w:control r:id="rId9" w:name="DefaultOcxName3" w:shapeid="_x0000_i1201"/>
-        </w:object>
-      </w:r>
-    </w:p>
-    <w:p>
-      <w:pPr>
-        <w:shd w:val="clear" w:color="auto" w:fill="FFFFFF"/>
-        <w:spacing w:line="240" w:lineRule="auto"/>
-        <w:rPr>
-          <w:rFonts w:ascii="Times New Roman" w:eastAsia="Times New Roman" w:hAnsi="Times New Roman" w:cs="Times New Roman"/>
-          <w:sz w:val="24"/>
-          <w:szCs w:val="24"/>
-          <w:lang w:eastAsia="pt-BR"/>
-        </w:rPr>
-      </w:pPr>
       <w:r>
         <w:rPr>
           <w:rFonts w:ascii="Times New Roman" w:eastAsia="Times New Roman" w:hAnsi="Times New Roman" w:cs="Times New Roman"/>
@@ -469,27 +417,14 @@
           <w:rFonts w:ascii="Times New Roman" w:eastAsia="Times New Roman" w:hAnsi="Times New Roman" w:cs="Times New Roman"/>
           <w:sz w:val="24"/>
           <w:szCs w:val="24"/>
-          <w:lang w:eastAsia="pt-BR"/>
-        </w:rPr>
-        <w:object w:dxaOrig="360" w:dyaOrig="312" w14:anchorId="62584725">
-          <v:shape id="_x0000_i1200" type="#_x0000_t75" style="width:18pt;height:15.6pt" o:ole="">
+        </w:rPr>
+        <w:object w:dxaOrig="225" w:dyaOrig="225" w14:anchorId="62584725">
+          <v:shape id="_x0000_i1108" type="#_x0000_t75" style="width:18pt;height:15.7pt" o:ole="">
             <v:imagedata r:id="rId5" o:title=""/>
           </v:shape>
-          <w:control r:id="rId10" w:name="DefaultOcxName4" w:shapeid="_x0000_i1200"/>
+          <w:control r:id="rId11" w:name="DefaultOcxName4" w:shapeid="_x0000_i1108"/>
         </w:object>
       </w:r>
-    </w:p>
-    <w:p>
-      <w:pPr>
-        <w:shd w:val="clear" w:color="auto" w:fill="FFFFFF"/>
-        <w:spacing w:after="0" w:line="240" w:lineRule="auto"/>
-        <w:rPr>
-          <w:rFonts w:ascii="Times New Roman" w:eastAsia="Times New Roman" w:hAnsi="Times New Roman" w:cs="Times New Roman"/>
-          <w:sz w:val="24"/>
-          <w:szCs w:val="24"/>
-          <w:lang w:eastAsia="pt-BR"/>
-        </w:rPr>
-      </w:pPr>
       <w:r>
         <w:rPr>
           <w:rFonts w:ascii="Times New Roman" w:eastAsia="Times New Roman" w:hAnsi="Times New Roman" w:cs="Times New Roman"/>
@@ -516,121 +451,82 @@
           <w:rFonts w:ascii="Times New Roman" w:eastAsia="Times New Roman" w:hAnsi="Times New Roman" w:cs="Times New Roman"/>
           <w:sz w:val="24"/>
           <w:szCs w:val="24"/>
-          <w:lang w:eastAsia="pt-BR"/>
-        </w:rPr>
-        <w:object w:dxaOrig="360" w:dyaOrig="312" w14:anchorId="6FAE5298">
-          <v:shape id="_x0000_i1199" type="#_x0000_t75" style="width:18pt;height:15.6pt" o:ole="">
+        </w:rPr>
+        <w:object w:dxaOrig="225" w:dyaOrig="225" w14:anchorId="6FAE5298">
+          <v:shape id="_x0000_i1277" type="#_x0000_t75" style="width:18pt;height:15.7pt" o:ole="">
+            <v:imagedata r:id="rId7" o:title=""/>
+          </v:shape>
+          <w:control r:id="rId12" w:name="DefaultOcxName5" w:shapeid="_x0000_i1277"/>
+        </w:object>
+      </w:r>
+      <w:r>
+        <w:rPr>
+          <w:rFonts w:ascii="Times New Roman" w:eastAsia="Times New Roman" w:hAnsi="Times New Roman" w:cs="Times New Roman"/>
+          <w:sz w:val="24"/>
+          <w:szCs w:val="24"/>
+          <w:lang w:eastAsia="pt-BR"/>
+        </w:rPr>
+        <w:t>19.798,61.</w:t>
+      </w:r>
+    </w:p>
+    <w:p>
+      <w:pPr>
+        <w:shd w:val="clear" w:color="auto" w:fill="FFFFFF"/>
+        <w:spacing w:after="0" w:line="240" w:lineRule="auto"/>
+        <w:rPr>
+          <w:rFonts w:ascii="Times New Roman" w:eastAsia="Times New Roman" w:hAnsi="Times New Roman" w:cs="Times New Roman"/>
+          <w:sz w:val="24"/>
+          <w:szCs w:val="24"/>
+          <w:lang w:eastAsia="pt-BR"/>
+        </w:rPr>
+      </w:pPr>
+      <w:r>
+        <w:rPr>
+          <w:rFonts w:ascii="Times New Roman" w:eastAsia="Times New Roman" w:hAnsi="Times New Roman" w:cs="Times New Roman"/>
+          <w:sz w:val="24"/>
+          <w:szCs w:val="24"/>
+        </w:rPr>
+        <w:object w:dxaOrig="225" w:dyaOrig="225" w14:anchorId="0DA3909A">
+          <v:shape id="_x0000_i1114" type="#_x0000_t75" style="width:18pt;height:15.7pt" o:ole="">
             <v:imagedata r:id="rId5" o:title=""/>
           </v:shape>
-          <w:control r:id="rId11" w:name="DefaultOcxName5" w:shapeid="_x0000_i1199"/>
+          <w:control r:id="rId13" w:name="DefaultOcxName6" w:shapeid="_x0000_i1114"/>
         </w:object>
       </w:r>
-    </w:p>
-    <w:p>
-      <w:pPr>
-        <w:shd w:val="clear" w:color="auto" w:fill="FFFFFF"/>
-        <w:spacing w:after="0" w:line="240" w:lineRule="auto"/>
-        <w:rPr>
-          <w:rFonts w:ascii="Times New Roman" w:eastAsia="Times New Roman" w:hAnsi="Times New Roman" w:cs="Times New Roman"/>
-          <w:sz w:val="24"/>
-          <w:szCs w:val="24"/>
-          <w:lang w:eastAsia="pt-BR"/>
-        </w:rPr>
-      </w:pPr>
-      <w:r>
-        <w:rPr>
-          <w:rFonts w:ascii="Times New Roman" w:eastAsia="Times New Roman" w:hAnsi="Times New Roman" w:cs="Times New Roman"/>
-          <w:sz w:val="24"/>
-          <w:szCs w:val="24"/>
-          <w:lang w:eastAsia="pt-BR"/>
-        </w:rPr>
-        <w:t>19.798,61.</w:t>
-      </w:r>
-    </w:p>
-    <w:p>
-      <w:pPr>
-        <w:shd w:val="clear" w:color="auto" w:fill="FFFFFF"/>
-        <w:spacing w:after="0" w:line="240" w:lineRule="auto"/>
-        <w:rPr>
-          <w:rFonts w:ascii="Times New Roman" w:eastAsia="Times New Roman" w:hAnsi="Times New Roman" w:cs="Times New Roman"/>
-          <w:sz w:val="24"/>
-          <w:szCs w:val="24"/>
-          <w:lang w:eastAsia="pt-BR"/>
-        </w:rPr>
-      </w:pPr>
-      <w:r>
-        <w:rPr>
-          <w:rFonts w:ascii="Times New Roman" w:eastAsia="Times New Roman" w:hAnsi="Times New Roman" w:cs="Times New Roman"/>
-          <w:sz w:val="24"/>
-          <w:szCs w:val="24"/>
-          <w:lang w:eastAsia="pt-BR"/>
-        </w:rPr>
-        <w:object w:dxaOrig="360" w:dyaOrig="312" w14:anchorId="0DA3909A">
-          <v:shape id="_x0000_i1198" type="#_x0000_t75" style="width:18pt;height:15.6pt" o:ole="">
+      <w:r>
+        <w:rPr>
+          <w:rFonts w:ascii="Times New Roman" w:eastAsia="Times New Roman" w:hAnsi="Times New Roman" w:cs="Times New Roman"/>
+          <w:sz w:val="24"/>
+          <w:szCs w:val="24"/>
+          <w:lang w:eastAsia="pt-BR"/>
+        </w:rPr>
+        <w:t>17.369,25.</w:t>
+      </w:r>
+    </w:p>
+    <w:p>
+      <w:pPr>
+        <w:shd w:val="clear" w:color="auto" w:fill="FFFFFF"/>
+        <w:spacing w:after="0" w:line="240" w:lineRule="auto"/>
+        <w:rPr>
+          <w:rFonts w:ascii="Times New Roman" w:eastAsia="Times New Roman" w:hAnsi="Times New Roman" w:cs="Times New Roman"/>
+          <w:sz w:val="24"/>
+          <w:szCs w:val="24"/>
+          <w:lang w:eastAsia="pt-BR"/>
+        </w:rPr>
+      </w:pPr>
+      <w:r>
+        <w:rPr>
+          <w:rFonts w:ascii="Times New Roman" w:eastAsia="Times New Roman" w:hAnsi="Times New Roman" w:cs="Times New Roman"/>
+          <w:sz w:val="24"/>
+          <w:szCs w:val="24"/>
+        </w:rPr>
+        <w:object w:dxaOrig="225" w:dyaOrig="225" w14:anchorId="56EF0F54">
+          <v:shape id="_x0000_i1117" type="#_x0000_t75" style="width:18pt;height:15.7pt" o:ole="">
             <v:imagedata r:id="rId5" o:title=""/>
           </v:shape>
-          <w:control r:id="rId12" w:name="DefaultOcxName6" w:shapeid="_x0000_i1198"/>
+          <w:control r:id="rId14" w:name="DefaultOcxName7" w:shapeid="_x0000_i1117"/>
         </w:object>
       </w:r>
-    </w:p>
-    <w:p>
-      <w:pPr>
-        <w:shd w:val="clear" w:color="auto" w:fill="FFFFFF"/>
-        <w:spacing w:after="0" w:line="240" w:lineRule="auto"/>
-        <w:rPr>
-          <w:rFonts w:ascii="Times New Roman" w:eastAsia="Times New Roman" w:hAnsi="Times New Roman" w:cs="Times New Roman"/>
-          <w:sz w:val="24"/>
-          <w:szCs w:val="24"/>
-          <w:lang w:eastAsia="pt-BR"/>
-        </w:rPr>
-      </w:pPr>
-      <w:r>
-        <w:rPr>
-          <w:rFonts w:ascii="Times New Roman" w:eastAsia="Times New Roman" w:hAnsi="Times New Roman" w:cs="Times New Roman"/>
-          <w:sz w:val="24"/>
-          <w:szCs w:val="24"/>
-          <w:lang w:eastAsia="pt-BR"/>
-        </w:rPr>
-        <w:t>17.369,25.</w:t>
-      </w:r>
-    </w:p>
-    <w:p>
-      <w:pPr>
-        <w:shd w:val="clear" w:color="auto" w:fill="FFFFFF"/>
-        <w:spacing w:after="0" w:line="240" w:lineRule="auto"/>
-        <w:rPr>
-          <w:rFonts w:ascii="Times New Roman" w:eastAsia="Times New Roman" w:hAnsi="Times New Roman" w:cs="Times New Roman"/>
-          <w:sz w:val="24"/>
-          <w:szCs w:val="24"/>
-          <w:lang w:eastAsia="pt-BR"/>
-        </w:rPr>
-      </w:pPr>
-      <w:r>
-        <w:rPr>
-          <w:rFonts w:ascii="Times New Roman" w:eastAsia="Times New Roman" w:hAnsi="Times New Roman" w:cs="Times New Roman"/>
-          <w:sz w:val="24"/>
-          <w:szCs w:val="24"/>
-          <w:lang w:eastAsia="pt-BR"/>
-        </w:rPr>
-        <w:object w:dxaOrig="360" w:dyaOrig="312" w14:anchorId="56EF0F54">
-          <v:shape id="_x0000_i1197" type="#_x0000_t75" style="width:18pt;height:15.6pt" o:ole="">
-            <v:imagedata r:id="rId5" o:title=""/>
-          </v:shape>
-          <w:control r:id="rId13" w:name="DefaultOcxName7" w:shapeid="_x0000_i1197"/>
-        </w:object>
-      </w:r>
-    </w:p>
-    <w:p>
-      <w:pPr>
-        <w:shd w:val="clear" w:color="auto" w:fill="FFFFFF"/>
-        <w:spacing w:line="240" w:lineRule="auto"/>
-        <w:rPr>
-          <w:rFonts w:ascii="Times New Roman" w:eastAsia="Times New Roman" w:hAnsi="Times New Roman" w:cs="Times New Roman"/>
-          <w:sz w:val="24"/>
-          <w:szCs w:val="24"/>
-          <w:lang w:eastAsia="pt-BR"/>
-        </w:rPr>
-      </w:pPr>
       <w:r>
         <w:rPr>
           <w:rFonts w:ascii="Times New Roman" w:eastAsia="Times New Roman" w:hAnsi="Times New Roman" w:cs="Times New Roman"/>
@@ -833,27 +729,14 @@
           <w:rFonts w:ascii="Times New Roman" w:eastAsia="Times New Roman" w:hAnsi="Times New Roman" w:cs="Times New Roman"/>
           <w:sz w:val="24"/>
           <w:szCs w:val="24"/>
-          <w:lang w:eastAsia="pt-BR"/>
-        </w:rPr>
-        <w:object w:dxaOrig="360" w:dyaOrig="312" w14:anchorId="2C2BE9E0">
-          <v:shape id="_x0000_i1196" type="#_x0000_t75" style="width:18pt;height:15.6pt" o:ole="">
+        </w:rPr>
+        <w:object w:dxaOrig="225" w:dyaOrig="225" w14:anchorId="2C2BE9E0">
+          <v:shape id="_x0000_i1120" type="#_x0000_t75" style="width:18pt;height:15.7pt" o:ole="">
             <v:imagedata r:id="rId5" o:title=""/>
           </v:shape>
-          <w:control r:id="rId14" w:name="DefaultOcxName8" w:shapeid="_x0000_i1196"/>
+          <w:control r:id="rId15" w:name="DefaultOcxName8" w:shapeid="_x0000_i1120"/>
         </w:object>
       </w:r>
-    </w:p>
-    <w:p>
-      <w:pPr>
-        <w:shd w:val="clear" w:color="auto" w:fill="FFFFFF"/>
-        <w:spacing w:after="0" w:line="240" w:lineRule="auto"/>
-        <w:rPr>
-          <w:rFonts w:ascii="Times New Roman" w:eastAsia="Times New Roman" w:hAnsi="Times New Roman" w:cs="Times New Roman"/>
-          <w:sz w:val="24"/>
-          <w:szCs w:val="24"/>
-          <w:lang w:eastAsia="pt-BR"/>
-        </w:rPr>
-      </w:pPr>
       <w:r>
         <w:rPr>
           <w:rFonts w:ascii="Times New Roman" w:eastAsia="Times New Roman" w:hAnsi="Times New Roman" w:cs="Times New Roman"/>
@@ -880,27 +763,14 @@
           <w:rFonts w:ascii="Times New Roman" w:eastAsia="Times New Roman" w:hAnsi="Times New Roman" w:cs="Times New Roman"/>
           <w:sz w:val="24"/>
           <w:szCs w:val="24"/>
-          <w:lang w:eastAsia="pt-BR"/>
-        </w:rPr>
-        <w:object w:dxaOrig="360" w:dyaOrig="312" w14:anchorId="2BB8007B">
-          <v:shape id="_x0000_i1195" type="#_x0000_t75" style="width:18pt;height:15.6pt" o:ole="">
+        </w:rPr>
+        <w:object w:dxaOrig="225" w:dyaOrig="225" w14:anchorId="2BB8007B">
+          <v:shape id="_x0000_i1123" type="#_x0000_t75" style="width:18pt;height:15.7pt" o:ole="">
             <v:imagedata r:id="rId5" o:title=""/>
           </v:shape>
-          <w:control r:id="rId15" w:name="DefaultOcxName9" w:shapeid="_x0000_i1195"/>
+          <w:control r:id="rId16" w:name="DefaultOcxName9" w:shapeid="_x0000_i1123"/>
         </w:object>
       </w:r>
-    </w:p>
-    <w:p>
-      <w:pPr>
-        <w:shd w:val="clear" w:color="auto" w:fill="FFFFFF"/>
-        <w:spacing w:after="0" w:line="240" w:lineRule="auto"/>
-        <w:rPr>
-          <w:rFonts w:ascii="Times New Roman" w:eastAsia="Times New Roman" w:hAnsi="Times New Roman" w:cs="Times New Roman"/>
-          <w:sz w:val="24"/>
-          <w:szCs w:val="24"/>
-          <w:lang w:eastAsia="pt-BR"/>
-        </w:rPr>
-      </w:pPr>
       <w:r>
         <w:rPr>
           <w:rFonts w:ascii="Times New Roman" w:eastAsia="Times New Roman" w:hAnsi="Times New Roman" w:cs="Times New Roman"/>
@@ -927,75 +797,48 @@
           <w:rFonts w:ascii="Times New Roman" w:eastAsia="Times New Roman" w:hAnsi="Times New Roman" w:cs="Times New Roman"/>
           <w:sz w:val="24"/>
           <w:szCs w:val="24"/>
-          <w:lang w:eastAsia="pt-BR"/>
-        </w:rPr>
-        <w:object w:dxaOrig="360" w:dyaOrig="312" w14:anchorId="4CF73ACF">
-          <v:shape id="_x0000_i1194" type="#_x0000_t75" style="width:18pt;height:15.6pt" o:ole="">
+        </w:rPr>
+        <w:object w:dxaOrig="225" w:dyaOrig="225" w14:anchorId="4CF73ACF">
+          <v:shape id="_x0000_i1278" type="#_x0000_t75" style="width:18pt;height:15.7pt" o:ole="">
+            <v:imagedata r:id="rId7" o:title=""/>
+          </v:shape>
+          <w:control r:id="rId17" w:name="DefaultOcxName10" w:shapeid="_x0000_i1278"/>
+        </w:object>
+      </w:r>
+      <w:r>
+        <w:rPr>
+          <w:rFonts w:ascii="Times New Roman" w:eastAsia="Times New Roman" w:hAnsi="Times New Roman" w:cs="Times New Roman"/>
+          <w:sz w:val="24"/>
+          <w:szCs w:val="24"/>
+          <w:lang w:eastAsia="pt-BR"/>
+        </w:rPr>
+        <w:t>5,75%.</w:t>
+      </w:r>
+    </w:p>
+    <w:p>
+      <w:pPr>
+        <w:shd w:val="clear" w:color="auto" w:fill="FFFFFF"/>
+        <w:spacing w:after="0" w:line="240" w:lineRule="auto"/>
+        <w:rPr>
+          <w:rFonts w:ascii="Times New Roman" w:eastAsia="Times New Roman" w:hAnsi="Times New Roman" w:cs="Times New Roman"/>
+          <w:sz w:val="24"/>
+          <w:szCs w:val="24"/>
+          <w:lang w:eastAsia="pt-BR"/>
+        </w:rPr>
+      </w:pPr>
+      <w:r>
+        <w:rPr>
+          <w:rFonts w:ascii="Times New Roman" w:eastAsia="Times New Roman" w:hAnsi="Times New Roman" w:cs="Times New Roman"/>
+          <w:sz w:val="24"/>
+          <w:szCs w:val="24"/>
+        </w:rPr>
+        <w:object w:dxaOrig="225" w:dyaOrig="225" w14:anchorId="43980605">
+          <v:shape id="_x0000_i1129" type="#_x0000_t75" style="width:18pt;height:15.7pt" o:ole="">
             <v:imagedata r:id="rId5" o:title=""/>
           </v:shape>
-          <w:control r:id="rId16" w:name="DefaultOcxName10" w:shapeid="_x0000_i1194"/>
+          <w:control r:id="rId18" w:name="DefaultOcxName11" w:shapeid="_x0000_i1129"/>
         </w:object>
       </w:r>
-    </w:p>
-    <w:p>
-      <w:pPr>
-        <w:shd w:val="clear" w:color="auto" w:fill="FFFFFF"/>
-        <w:spacing w:after="0" w:line="240" w:lineRule="auto"/>
-        <w:rPr>
-          <w:rFonts w:ascii="Times New Roman" w:eastAsia="Times New Roman" w:hAnsi="Times New Roman" w:cs="Times New Roman"/>
-          <w:sz w:val="24"/>
-          <w:szCs w:val="24"/>
-          <w:lang w:eastAsia="pt-BR"/>
-        </w:rPr>
-      </w:pPr>
-      <w:r>
-        <w:rPr>
-          <w:rFonts w:ascii="Times New Roman" w:eastAsia="Times New Roman" w:hAnsi="Times New Roman" w:cs="Times New Roman"/>
-          <w:sz w:val="24"/>
-          <w:szCs w:val="24"/>
-          <w:lang w:eastAsia="pt-BR"/>
-        </w:rPr>
-        <w:lastRenderedPageBreak/>
-        <w:t>5,75%.</w:t>
-      </w:r>
-    </w:p>
-    <w:p>
-      <w:pPr>
-        <w:shd w:val="clear" w:color="auto" w:fill="FFFFFF"/>
-        <w:spacing w:after="0" w:line="240" w:lineRule="auto"/>
-        <w:rPr>
-          <w:rFonts w:ascii="Times New Roman" w:eastAsia="Times New Roman" w:hAnsi="Times New Roman" w:cs="Times New Roman"/>
-          <w:sz w:val="24"/>
-          <w:szCs w:val="24"/>
-          <w:lang w:eastAsia="pt-BR"/>
-        </w:rPr>
-      </w:pPr>
-      <w:r>
-        <w:rPr>
-          <w:rFonts w:ascii="Times New Roman" w:eastAsia="Times New Roman" w:hAnsi="Times New Roman" w:cs="Times New Roman"/>
-          <w:sz w:val="24"/>
-          <w:szCs w:val="24"/>
-          <w:lang w:eastAsia="pt-BR"/>
-        </w:rPr>
-        <w:object w:dxaOrig="360" w:dyaOrig="312" w14:anchorId="43980605">
-          <v:shape id="_x0000_i1193" type="#_x0000_t75" style="width:18pt;height:15.6pt" o:ole="">
-            <v:imagedata r:id="rId5" o:title=""/>
-          </v:shape>
-          <w:control r:id="rId17" w:name="DefaultOcxName11" w:shapeid="_x0000_i1193"/>
-        </w:object>
-      </w:r>
-    </w:p>
-    <w:p>
-      <w:pPr>
-        <w:shd w:val="clear" w:color="auto" w:fill="FFFFFF"/>
-        <w:spacing w:line="240" w:lineRule="auto"/>
-        <w:rPr>
-          <w:rFonts w:ascii="Times New Roman" w:eastAsia="Times New Roman" w:hAnsi="Times New Roman" w:cs="Times New Roman"/>
-          <w:sz w:val="24"/>
-          <w:szCs w:val="24"/>
-          <w:lang w:eastAsia="pt-BR"/>
-        </w:rPr>
-      </w:pPr>
       <w:r>
         <w:rPr>
           <w:rFonts w:ascii="Times New Roman" w:eastAsia="Times New Roman" w:hAnsi="Times New Roman" w:cs="Times New Roman"/>
@@ -1198,168 +1041,117 @@
           <w:rFonts w:ascii="Times New Roman" w:eastAsia="Times New Roman" w:hAnsi="Times New Roman" w:cs="Times New Roman"/>
           <w:sz w:val="24"/>
           <w:szCs w:val="24"/>
-          <w:lang w:eastAsia="pt-BR"/>
-        </w:rPr>
-        <w:object w:dxaOrig="360" w:dyaOrig="312" w14:anchorId="3A2BBA18">
-          <v:shape id="_x0000_i1192" type="#_x0000_t75" style="width:18pt;height:15.6pt" o:ole="">
+        </w:rPr>
+        <w:object w:dxaOrig="225" w:dyaOrig="225" w14:anchorId="3A2BBA18">
+          <v:shape id="_x0000_i1279" type="#_x0000_t75" style="width:18pt;height:15.7pt" o:ole="">
+            <v:imagedata r:id="rId7" o:title=""/>
+          </v:shape>
+          <w:control r:id="rId19" w:name="DefaultOcxName12" w:shapeid="_x0000_i1279"/>
+        </w:object>
+      </w:r>
+      <w:r>
+        <w:rPr>
+          <w:rFonts w:ascii="Times New Roman" w:eastAsia="Times New Roman" w:hAnsi="Times New Roman" w:cs="Times New Roman"/>
+          <w:sz w:val="24"/>
+          <w:szCs w:val="24"/>
+          <w:lang w:eastAsia="pt-BR"/>
+        </w:rPr>
+        <w:t>-9,63%.</w:t>
+      </w:r>
+    </w:p>
+    <w:p>
+      <w:pPr>
+        <w:shd w:val="clear" w:color="auto" w:fill="FFFFFF"/>
+        <w:spacing w:after="0" w:line="240" w:lineRule="auto"/>
+        <w:rPr>
+          <w:rFonts w:ascii="Times New Roman" w:eastAsia="Times New Roman" w:hAnsi="Times New Roman" w:cs="Times New Roman"/>
+          <w:sz w:val="24"/>
+          <w:szCs w:val="24"/>
+          <w:lang w:eastAsia="pt-BR"/>
+        </w:rPr>
+      </w:pPr>
+      <w:r>
+        <w:rPr>
+          <w:rFonts w:ascii="Times New Roman" w:eastAsia="Times New Roman" w:hAnsi="Times New Roman" w:cs="Times New Roman"/>
+          <w:sz w:val="24"/>
+          <w:szCs w:val="24"/>
+        </w:rPr>
+        <w:object w:dxaOrig="225" w:dyaOrig="225" w14:anchorId="3A8F011D">
+          <v:shape id="_x0000_i1135" type="#_x0000_t75" style="width:18pt;height:15.7pt" o:ole="">
             <v:imagedata r:id="rId5" o:title=""/>
           </v:shape>
-          <w:control r:id="rId18" w:name="DefaultOcxName12" w:shapeid="_x0000_i1192"/>
+          <w:control r:id="rId20" w:name="DefaultOcxName13" w:shapeid="_x0000_i1135"/>
         </w:object>
       </w:r>
-    </w:p>
-    <w:p>
-      <w:pPr>
-        <w:shd w:val="clear" w:color="auto" w:fill="FFFFFF"/>
-        <w:spacing w:after="0" w:line="240" w:lineRule="auto"/>
-        <w:rPr>
-          <w:rFonts w:ascii="Times New Roman" w:eastAsia="Times New Roman" w:hAnsi="Times New Roman" w:cs="Times New Roman"/>
-          <w:sz w:val="24"/>
-          <w:szCs w:val="24"/>
-          <w:lang w:eastAsia="pt-BR"/>
-        </w:rPr>
-      </w:pPr>
-      <w:r>
-        <w:rPr>
-          <w:rFonts w:ascii="Times New Roman" w:eastAsia="Times New Roman" w:hAnsi="Times New Roman" w:cs="Times New Roman"/>
-          <w:sz w:val="24"/>
-          <w:szCs w:val="24"/>
-          <w:lang w:eastAsia="pt-BR"/>
-        </w:rPr>
-        <w:t>-9,63%.</w:t>
-      </w:r>
-    </w:p>
-    <w:p>
-      <w:pPr>
-        <w:shd w:val="clear" w:color="auto" w:fill="FFFFFF"/>
-        <w:spacing w:after="0" w:line="240" w:lineRule="auto"/>
-        <w:rPr>
-          <w:rFonts w:ascii="Times New Roman" w:eastAsia="Times New Roman" w:hAnsi="Times New Roman" w:cs="Times New Roman"/>
-          <w:sz w:val="24"/>
-          <w:szCs w:val="24"/>
-          <w:lang w:eastAsia="pt-BR"/>
-        </w:rPr>
-      </w:pPr>
-      <w:r>
-        <w:rPr>
-          <w:rFonts w:ascii="Times New Roman" w:eastAsia="Times New Roman" w:hAnsi="Times New Roman" w:cs="Times New Roman"/>
-          <w:sz w:val="24"/>
-          <w:szCs w:val="24"/>
-          <w:lang w:eastAsia="pt-BR"/>
-        </w:rPr>
-        <w:object w:dxaOrig="360" w:dyaOrig="312" w14:anchorId="3A8F011D">
-          <v:shape id="_x0000_i1191" type="#_x0000_t75" style="width:18pt;height:15.6pt" o:ole="">
+      <w:r>
+        <w:rPr>
+          <w:rFonts w:ascii="Times New Roman" w:eastAsia="Times New Roman" w:hAnsi="Times New Roman" w:cs="Times New Roman"/>
+          <w:sz w:val="24"/>
+          <w:szCs w:val="24"/>
+          <w:lang w:eastAsia="pt-BR"/>
+        </w:rPr>
+        <w:t>-7,25%.</w:t>
+      </w:r>
+    </w:p>
+    <w:p>
+      <w:pPr>
+        <w:shd w:val="clear" w:color="auto" w:fill="FFFFFF"/>
+        <w:spacing w:after="0" w:line="240" w:lineRule="auto"/>
+        <w:rPr>
+          <w:rFonts w:ascii="Times New Roman" w:eastAsia="Times New Roman" w:hAnsi="Times New Roman" w:cs="Times New Roman"/>
+          <w:sz w:val="24"/>
+          <w:szCs w:val="24"/>
+          <w:lang w:eastAsia="pt-BR"/>
+        </w:rPr>
+      </w:pPr>
+      <w:r>
+        <w:rPr>
+          <w:rFonts w:ascii="Times New Roman" w:eastAsia="Times New Roman" w:hAnsi="Times New Roman" w:cs="Times New Roman"/>
+          <w:sz w:val="24"/>
+          <w:szCs w:val="24"/>
+        </w:rPr>
+        <w:lastRenderedPageBreak/>
+        <w:object w:dxaOrig="225" w:dyaOrig="225" w14:anchorId="1B2A7993">
+          <v:shape id="_x0000_i1138" type="#_x0000_t75" style="width:18pt;height:15.7pt" o:ole="">
             <v:imagedata r:id="rId5" o:title=""/>
           </v:shape>
-          <w:control r:id="rId19" w:name="DefaultOcxName13" w:shapeid="_x0000_i1191"/>
+          <w:control r:id="rId21" w:name="DefaultOcxName14" w:shapeid="_x0000_i1138"/>
         </w:object>
       </w:r>
-    </w:p>
-    <w:p>
-      <w:pPr>
-        <w:shd w:val="clear" w:color="auto" w:fill="FFFFFF"/>
-        <w:spacing w:after="0" w:line="240" w:lineRule="auto"/>
-        <w:rPr>
-          <w:rFonts w:ascii="Times New Roman" w:eastAsia="Times New Roman" w:hAnsi="Times New Roman" w:cs="Times New Roman"/>
-          <w:sz w:val="24"/>
-          <w:szCs w:val="24"/>
-          <w:lang w:eastAsia="pt-BR"/>
-        </w:rPr>
-      </w:pPr>
-      <w:r>
-        <w:rPr>
-          <w:rFonts w:ascii="Times New Roman" w:eastAsia="Times New Roman" w:hAnsi="Times New Roman" w:cs="Times New Roman"/>
-          <w:sz w:val="24"/>
-          <w:szCs w:val="24"/>
-          <w:lang w:eastAsia="pt-BR"/>
-        </w:rPr>
-        <w:t>-7,25%.</w:t>
-      </w:r>
-    </w:p>
-    <w:p>
-      <w:pPr>
-        <w:shd w:val="clear" w:color="auto" w:fill="FFFFFF"/>
-        <w:spacing w:after="0" w:line="240" w:lineRule="auto"/>
-        <w:rPr>
-          <w:rFonts w:ascii="Times New Roman" w:eastAsia="Times New Roman" w:hAnsi="Times New Roman" w:cs="Times New Roman"/>
-          <w:sz w:val="24"/>
-          <w:szCs w:val="24"/>
-          <w:lang w:eastAsia="pt-BR"/>
-        </w:rPr>
-      </w:pPr>
-      <w:r>
-        <w:rPr>
-          <w:rFonts w:ascii="Times New Roman" w:eastAsia="Times New Roman" w:hAnsi="Times New Roman" w:cs="Times New Roman"/>
-          <w:sz w:val="24"/>
-          <w:szCs w:val="24"/>
-          <w:lang w:eastAsia="pt-BR"/>
-        </w:rPr>
-        <w:object w:dxaOrig="360" w:dyaOrig="312" w14:anchorId="1B2A7993">
-          <v:shape id="_x0000_i1190" type="#_x0000_t75" style="width:18pt;height:15.6pt" o:ole="">
+      <w:r>
+        <w:rPr>
+          <w:rFonts w:ascii="Times New Roman" w:eastAsia="Times New Roman" w:hAnsi="Times New Roman" w:cs="Times New Roman"/>
+          <w:sz w:val="24"/>
+          <w:szCs w:val="24"/>
+          <w:lang w:eastAsia="pt-BR"/>
+        </w:rPr>
+        <w:t>-8,36%.</w:t>
+      </w:r>
+    </w:p>
+    <w:p>
+      <w:pPr>
+        <w:shd w:val="clear" w:color="auto" w:fill="FFFFFF"/>
+        <w:spacing w:after="0" w:line="240" w:lineRule="auto"/>
+        <w:rPr>
+          <w:rFonts w:ascii="Times New Roman" w:eastAsia="Times New Roman" w:hAnsi="Times New Roman" w:cs="Times New Roman"/>
+          <w:sz w:val="24"/>
+          <w:szCs w:val="24"/>
+          <w:lang w:eastAsia="pt-BR"/>
+        </w:rPr>
+      </w:pPr>
+      <w:r>
+        <w:rPr>
+          <w:rFonts w:ascii="Times New Roman" w:eastAsia="Times New Roman" w:hAnsi="Times New Roman" w:cs="Times New Roman"/>
+          <w:sz w:val="24"/>
+          <w:szCs w:val="24"/>
+        </w:rPr>
+        <w:object w:dxaOrig="225" w:dyaOrig="225" w14:anchorId="4786AD2E">
+          <v:shape id="_x0000_i1141" type="#_x0000_t75" style="width:18pt;height:15.7pt" o:ole="">
             <v:imagedata r:id="rId5" o:title=""/>
           </v:shape>
-          <w:control r:id="rId20" w:name="DefaultOcxName14" w:shapeid="_x0000_i1190"/>
+          <w:control r:id="rId22" w:name="DefaultOcxName15" w:shapeid="_x0000_i1141"/>
         </w:object>
       </w:r>
-    </w:p>
-    <w:p>
-      <w:pPr>
-        <w:shd w:val="clear" w:color="auto" w:fill="FFFFFF"/>
-        <w:spacing w:after="0" w:line="240" w:lineRule="auto"/>
-        <w:rPr>
-          <w:rFonts w:ascii="Times New Roman" w:eastAsia="Times New Roman" w:hAnsi="Times New Roman" w:cs="Times New Roman"/>
-          <w:sz w:val="24"/>
-          <w:szCs w:val="24"/>
-          <w:lang w:eastAsia="pt-BR"/>
-        </w:rPr>
-      </w:pPr>
-      <w:r>
-        <w:rPr>
-          <w:rFonts w:ascii="Times New Roman" w:eastAsia="Times New Roman" w:hAnsi="Times New Roman" w:cs="Times New Roman"/>
-          <w:sz w:val="24"/>
-          <w:szCs w:val="24"/>
-          <w:lang w:eastAsia="pt-BR"/>
-        </w:rPr>
-        <w:t>-8,36%.</w:t>
-      </w:r>
-    </w:p>
-    <w:p>
-      <w:pPr>
-        <w:shd w:val="clear" w:color="auto" w:fill="FFFFFF"/>
-        <w:spacing w:after="0" w:line="240" w:lineRule="auto"/>
-        <w:rPr>
-          <w:rFonts w:ascii="Times New Roman" w:eastAsia="Times New Roman" w:hAnsi="Times New Roman" w:cs="Times New Roman"/>
-          <w:sz w:val="24"/>
-          <w:szCs w:val="24"/>
-          <w:lang w:eastAsia="pt-BR"/>
-        </w:rPr>
-      </w:pPr>
-      <w:r>
-        <w:rPr>
-          <w:rFonts w:ascii="Times New Roman" w:eastAsia="Times New Roman" w:hAnsi="Times New Roman" w:cs="Times New Roman"/>
-          <w:sz w:val="24"/>
-          <w:szCs w:val="24"/>
-          <w:lang w:eastAsia="pt-BR"/>
-        </w:rPr>
-        <w:object w:dxaOrig="360" w:dyaOrig="312" w14:anchorId="4786AD2E">
-          <v:shape id="_x0000_i1189" type="#_x0000_t75" style="width:18pt;height:15.6pt" o:ole="">
-            <v:imagedata r:id="rId5" o:title=""/>
-          </v:shape>
-          <w:control r:id="rId21" w:name="DefaultOcxName15" w:shapeid="_x0000_i1189"/>
-        </w:object>
-      </w:r>
-    </w:p>
-    <w:p>
-      <w:pPr>
-        <w:shd w:val="clear" w:color="auto" w:fill="FFFFFF"/>
-        <w:spacing w:line="240" w:lineRule="auto"/>
-        <w:rPr>
-          <w:rFonts w:ascii="Times New Roman" w:eastAsia="Times New Roman" w:hAnsi="Times New Roman" w:cs="Times New Roman"/>
-          <w:sz w:val="24"/>
-          <w:szCs w:val="24"/>
-          <w:lang w:eastAsia="pt-BR"/>
-        </w:rPr>
-      </w:pPr>
       <w:r>
         <w:rPr>
           <w:rFonts w:ascii="Times New Roman" w:eastAsia="Times New Roman" w:hAnsi="Times New Roman" w:cs="Times New Roman"/>
@@ -1604,27 +1396,14 @@
           <w:rFonts w:ascii="Times New Roman" w:eastAsia="Times New Roman" w:hAnsi="Times New Roman" w:cs="Times New Roman"/>
           <w:sz w:val="24"/>
           <w:szCs w:val="24"/>
-          <w:lang w:eastAsia="pt-BR"/>
-        </w:rPr>
-        <w:object w:dxaOrig="360" w:dyaOrig="312" w14:anchorId="14AEA112">
-          <v:shape id="_x0000_i1188" type="#_x0000_t75" style="width:18pt;height:15.6pt" o:ole="">
+        </w:rPr>
+        <w:object w:dxaOrig="225" w:dyaOrig="225" w14:anchorId="14AEA112">
+          <v:shape id="_x0000_i1144" type="#_x0000_t75" style="width:18pt;height:15.7pt" o:ole="">
             <v:imagedata r:id="rId5" o:title=""/>
           </v:shape>
-          <w:control r:id="rId22" w:name="DefaultOcxName16" w:shapeid="_x0000_i1188"/>
+          <w:control r:id="rId23" w:name="DefaultOcxName16" w:shapeid="_x0000_i1144"/>
         </w:object>
       </w:r>
-    </w:p>
-    <w:p>
-      <w:pPr>
-        <w:shd w:val="clear" w:color="auto" w:fill="FFFFFF"/>
-        <w:spacing w:after="0" w:line="240" w:lineRule="auto"/>
-        <w:rPr>
-          <w:rFonts w:ascii="Times New Roman" w:eastAsia="Times New Roman" w:hAnsi="Times New Roman" w:cs="Times New Roman"/>
-          <w:sz w:val="24"/>
-          <w:szCs w:val="24"/>
-          <w:lang w:eastAsia="pt-BR"/>
-        </w:rPr>
-      </w:pPr>
       <w:r>
         <w:rPr>
           <w:rFonts w:ascii="Times New Roman" w:eastAsia="Times New Roman" w:hAnsi="Times New Roman" w:cs="Times New Roman"/>
@@ -1651,121 +1430,82 @@
           <w:rFonts w:ascii="Times New Roman" w:eastAsia="Times New Roman" w:hAnsi="Times New Roman" w:cs="Times New Roman"/>
           <w:sz w:val="24"/>
           <w:szCs w:val="24"/>
-          <w:lang w:eastAsia="pt-BR"/>
-        </w:rPr>
-        <w:object w:dxaOrig="360" w:dyaOrig="312" w14:anchorId="0A65DD79">
-          <v:shape id="_x0000_i1187" type="#_x0000_t75" style="width:18pt;height:15.6pt" o:ole="">
+        </w:rPr>
+        <w:object w:dxaOrig="225" w:dyaOrig="225" w14:anchorId="0A65DD79">
+          <v:shape id="_x0000_i1280" type="#_x0000_t75" style="width:18pt;height:15.7pt" o:ole="">
+            <v:imagedata r:id="rId7" o:title=""/>
+          </v:shape>
+          <w:control r:id="rId24" w:name="DefaultOcxName17" w:shapeid="_x0000_i1280"/>
+        </w:object>
+      </w:r>
+      <w:r>
+        <w:rPr>
+          <w:rFonts w:ascii="Times New Roman" w:eastAsia="Times New Roman" w:hAnsi="Times New Roman" w:cs="Times New Roman"/>
+          <w:sz w:val="24"/>
+          <w:szCs w:val="24"/>
+          <w:lang w:eastAsia="pt-BR"/>
+        </w:rPr>
+        <w:t>B, que rende aproximadamente 127,16.</w:t>
+      </w:r>
+    </w:p>
+    <w:p>
+      <w:pPr>
+        <w:shd w:val="clear" w:color="auto" w:fill="FFFFFF"/>
+        <w:spacing w:after="0" w:line="240" w:lineRule="auto"/>
+        <w:rPr>
+          <w:rFonts w:ascii="Times New Roman" w:eastAsia="Times New Roman" w:hAnsi="Times New Roman" w:cs="Times New Roman"/>
+          <w:sz w:val="24"/>
+          <w:szCs w:val="24"/>
+          <w:lang w:eastAsia="pt-BR"/>
+        </w:rPr>
+      </w:pPr>
+      <w:r>
+        <w:rPr>
+          <w:rFonts w:ascii="Times New Roman" w:eastAsia="Times New Roman" w:hAnsi="Times New Roman" w:cs="Times New Roman"/>
+          <w:sz w:val="24"/>
+          <w:szCs w:val="24"/>
+        </w:rPr>
+        <w:object w:dxaOrig="225" w:dyaOrig="225" w14:anchorId="00EE2BB3">
+          <v:shape id="_x0000_i1150" type="#_x0000_t75" style="width:18pt;height:15.7pt" o:ole="">
             <v:imagedata r:id="rId5" o:title=""/>
           </v:shape>
-          <w:control r:id="rId23" w:name="DefaultOcxName17" w:shapeid="_x0000_i1187"/>
+          <w:control r:id="rId25" w:name="DefaultOcxName18" w:shapeid="_x0000_i1150"/>
         </w:object>
       </w:r>
-    </w:p>
-    <w:p>
-      <w:pPr>
-        <w:shd w:val="clear" w:color="auto" w:fill="FFFFFF"/>
-        <w:spacing w:after="0" w:line="240" w:lineRule="auto"/>
-        <w:rPr>
-          <w:rFonts w:ascii="Times New Roman" w:eastAsia="Times New Roman" w:hAnsi="Times New Roman" w:cs="Times New Roman"/>
-          <w:sz w:val="24"/>
-          <w:szCs w:val="24"/>
-          <w:lang w:eastAsia="pt-BR"/>
-        </w:rPr>
-      </w:pPr>
-      <w:r>
-        <w:rPr>
-          <w:rFonts w:ascii="Times New Roman" w:eastAsia="Times New Roman" w:hAnsi="Times New Roman" w:cs="Times New Roman"/>
-          <w:sz w:val="24"/>
-          <w:szCs w:val="24"/>
-          <w:lang w:eastAsia="pt-BR"/>
-        </w:rPr>
-        <w:t>B, que rende aproximadamente 127,16.</w:t>
-      </w:r>
-    </w:p>
-    <w:p>
-      <w:pPr>
-        <w:shd w:val="clear" w:color="auto" w:fill="FFFFFF"/>
-        <w:spacing w:after="0" w:line="240" w:lineRule="auto"/>
-        <w:rPr>
-          <w:rFonts w:ascii="Times New Roman" w:eastAsia="Times New Roman" w:hAnsi="Times New Roman" w:cs="Times New Roman"/>
-          <w:sz w:val="24"/>
-          <w:szCs w:val="24"/>
-          <w:lang w:eastAsia="pt-BR"/>
-        </w:rPr>
-      </w:pPr>
-      <w:r>
-        <w:rPr>
-          <w:rFonts w:ascii="Times New Roman" w:eastAsia="Times New Roman" w:hAnsi="Times New Roman" w:cs="Times New Roman"/>
-          <w:sz w:val="24"/>
-          <w:szCs w:val="24"/>
-          <w:lang w:eastAsia="pt-BR"/>
-        </w:rPr>
-        <w:object w:dxaOrig="360" w:dyaOrig="312" w14:anchorId="00EE2BB3">
-          <v:shape id="_x0000_i1186" type="#_x0000_t75" style="width:18pt;height:15.6pt" o:ole="">
+      <w:r>
+        <w:rPr>
+          <w:rFonts w:ascii="Times New Roman" w:eastAsia="Times New Roman" w:hAnsi="Times New Roman" w:cs="Times New Roman"/>
+          <w:sz w:val="24"/>
+          <w:szCs w:val="24"/>
+          <w:lang w:eastAsia="pt-BR"/>
+        </w:rPr>
+        <w:t>A, que rende aproximadamente 126,83.</w:t>
+      </w:r>
+    </w:p>
+    <w:p>
+      <w:pPr>
+        <w:shd w:val="clear" w:color="auto" w:fill="FFFFFF"/>
+        <w:spacing w:after="0" w:line="240" w:lineRule="auto"/>
+        <w:rPr>
+          <w:rFonts w:ascii="Times New Roman" w:eastAsia="Times New Roman" w:hAnsi="Times New Roman" w:cs="Times New Roman"/>
+          <w:sz w:val="24"/>
+          <w:szCs w:val="24"/>
+          <w:lang w:eastAsia="pt-BR"/>
+        </w:rPr>
+      </w:pPr>
+      <w:r>
+        <w:rPr>
+          <w:rFonts w:ascii="Times New Roman" w:eastAsia="Times New Roman" w:hAnsi="Times New Roman" w:cs="Times New Roman"/>
+          <w:sz w:val="24"/>
+          <w:szCs w:val="24"/>
+        </w:rPr>
+        <w:object w:dxaOrig="225" w:dyaOrig="225" w14:anchorId="4C0F231B">
+          <v:shape id="_x0000_i1153" type="#_x0000_t75" style="width:18pt;height:15.7pt" o:ole="">
             <v:imagedata r:id="rId5" o:title=""/>
           </v:shape>
-          <w:control r:id="rId24" w:name="DefaultOcxName18" w:shapeid="_x0000_i1186"/>
+          <w:control r:id="rId26" w:name="DefaultOcxName19" w:shapeid="_x0000_i1153"/>
         </w:object>
       </w:r>
-    </w:p>
-    <w:p>
-      <w:pPr>
-        <w:shd w:val="clear" w:color="auto" w:fill="FFFFFF"/>
-        <w:spacing w:after="0" w:line="240" w:lineRule="auto"/>
-        <w:rPr>
-          <w:rFonts w:ascii="Times New Roman" w:eastAsia="Times New Roman" w:hAnsi="Times New Roman" w:cs="Times New Roman"/>
-          <w:sz w:val="24"/>
-          <w:szCs w:val="24"/>
-          <w:lang w:eastAsia="pt-BR"/>
-        </w:rPr>
-      </w:pPr>
-      <w:r>
-        <w:rPr>
-          <w:rFonts w:ascii="Times New Roman" w:eastAsia="Times New Roman" w:hAnsi="Times New Roman" w:cs="Times New Roman"/>
-          <w:sz w:val="24"/>
-          <w:szCs w:val="24"/>
-          <w:lang w:eastAsia="pt-BR"/>
-        </w:rPr>
-        <w:t>A, que rende aproximadamente 126,83.</w:t>
-      </w:r>
-    </w:p>
-    <w:p>
-      <w:pPr>
-        <w:shd w:val="clear" w:color="auto" w:fill="FFFFFF"/>
-        <w:spacing w:after="0" w:line="240" w:lineRule="auto"/>
-        <w:rPr>
-          <w:rFonts w:ascii="Times New Roman" w:eastAsia="Times New Roman" w:hAnsi="Times New Roman" w:cs="Times New Roman"/>
-          <w:sz w:val="24"/>
-          <w:szCs w:val="24"/>
-          <w:lang w:eastAsia="pt-BR"/>
-        </w:rPr>
-      </w:pPr>
-      <w:r>
-        <w:rPr>
-          <w:rFonts w:ascii="Times New Roman" w:eastAsia="Times New Roman" w:hAnsi="Times New Roman" w:cs="Times New Roman"/>
-          <w:sz w:val="24"/>
-          <w:szCs w:val="24"/>
-          <w:lang w:eastAsia="pt-BR"/>
-        </w:rPr>
-        <w:object w:dxaOrig="360" w:dyaOrig="312" w14:anchorId="4C0F231B">
-          <v:shape id="_x0000_i1185" type="#_x0000_t75" style="width:18pt;height:15.6pt" o:ole="">
-            <v:imagedata r:id="rId5" o:title=""/>
-          </v:shape>
-          <w:control r:id="rId25" w:name="DefaultOcxName19" w:shapeid="_x0000_i1185"/>
-        </w:object>
-      </w:r>
-    </w:p>
-    <w:p>
-      <w:pPr>
-        <w:shd w:val="clear" w:color="auto" w:fill="FFFFFF"/>
-        <w:spacing w:line="240" w:lineRule="auto"/>
-        <w:rPr>
-          <w:rFonts w:ascii="Times New Roman" w:eastAsia="Times New Roman" w:hAnsi="Times New Roman" w:cs="Times New Roman"/>
-          <w:sz w:val="24"/>
-          <w:szCs w:val="24"/>
-          <w:lang w:eastAsia="pt-BR"/>
-        </w:rPr>
-      </w:pPr>
       <w:r>
         <w:rPr>
           <w:rFonts w:ascii="Times New Roman" w:eastAsia="Times New Roman" w:hAnsi="Times New Roman" w:cs="Times New Roman"/>
@@ -2010,169 +1750,116 @@
           <w:rFonts w:ascii="Times New Roman" w:eastAsia="Times New Roman" w:hAnsi="Times New Roman" w:cs="Times New Roman"/>
           <w:sz w:val="24"/>
           <w:szCs w:val="24"/>
-          <w:lang w:eastAsia="pt-BR"/>
-        </w:rPr>
-        <w:object w:dxaOrig="360" w:dyaOrig="312" w14:anchorId="7BC29BAC">
-          <v:shape id="_x0000_i1184" type="#_x0000_t75" style="width:18pt;height:15.6pt" o:ole="">
+        </w:rPr>
+        <w:object w:dxaOrig="225" w:dyaOrig="225" w14:anchorId="7BC29BAC">
+          <v:shape id="_x0000_i1281" type="#_x0000_t75" style="width:18pt;height:15.7pt" o:ole="">
+            <v:imagedata r:id="rId7" o:title=""/>
+          </v:shape>
+          <w:control r:id="rId27" w:name="DefaultOcxName20" w:shapeid="_x0000_i1281"/>
+        </w:object>
+      </w:r>
+      <w:r>
+        <w:rPr>
+          <w:rFonts w:ascii="Times New Roman" w:eastAsia="Times New Roman" w:hAnsi="Times New Roman" w:cs="Times New Roman"/>
+          <w:sz w:val="24"/>
+          <w:szCs w:val="24"/>
+          <w:lang w:eastAsia="pt-BR"/>
+        </w:rPr>
+        <w:t>A, que rende aproximadamente 9.126,56.</w:t>
+      </w:r>
+    </w:p>
+    <w:p>
+      <w:pPr>
+        <w:shd w:val="clear" w:color="auto" w:fill="FFFFFF"/>
+        <w:spacing w:after="0" w:line="240" w:lineRule="auto"/>
+        <w:rPr>
+          <w:rFonts w:ascii="Times New Roman" w:eastAsia="Times New Roman" w:hAnsi="Times New Roman" w:cs="Times New Roman"/>
+          <w:sz w:val="24"/>
+          <w:szCs w:val="24"/>
+          <w:lang w:eastAsia="pt-BR"/>
+        </w:rPr>
+      </w:pPr>
+      <w:r>
+        <w:rPr>
+          <w:rFonts w:ascii="Times New Roman" w:eastAsia="Times New Roman" w:hAnsi="Times New Roman" w:cs="Times New Roman"/>
+          <w:sz w:val="24"/>
+          <w:szCs w:val="24"/>
+        </w:rPr>
+        <w:object w:dxaOrig="225" w:dyaOrig="225" w14:anchorId="73DB0B1E">
+          <v:shape id="_x0000_i1159" type="#_x0000_t75" style="width:18pt;height:15.7pt" o:ole="">
             <v:imagedata r:id="rId5" o:title=""/>
           </v:shape>
-          <w:control r:id="rId26" w:name="DefaultOcxName20" w:shapeid="_x0000_i1184"/>
+          <w:control r:id="rId28" w:name="DefaultOcxName21" w:shapeid="_x0000_i1159"/>
         </w:object>
       </w:r>
-    </w:p>
-    <w:p>
-      <w:pPr>
-        <w:shd w:val="clear" w:color="auto" w:fill="FFFFFF"/>
-        <w:spacing w:after="0" w:line="240" w:lineRule="auto"/>
-        <w:rPr>
-          <w:rFonts w:ascii="Times New Roman" w:eastAsia="Times New Roman" w:hAnsi="Times New Roman" w:cs="Times New Roman"/>
-          <w:sz w:val="24"/>
-          <w:szCs w:val="24"/>
-          <w:lang w:eastAsia="pt-BR"/>
-        </w:rPr>
-      </w:pPr>
-      <w:r>
-        <w:rPr>
-          <w:rFonts w:ascii="Times New Roman" w:eastAsia="Times New Roman" w:hAnsi="Times New Roman" w:cs="Times New Roman"/>
-          <w:sz w:val="24"/>
-          <w:szCs w:val="24"/>
-          <w:lang w:eastAsia="pt-BR"/>
-        </w:rPr>
-        <w:t>A, que rende aproximadamente 9.126,56.</w:t>
-      </w:r>
-    </w:p>
-    <w:p>
-      <w:pPr>
-        <w:shd w:val="clear" w:color="auto" w:fill="FFFFFF"/>
-        <w:spacing w:after="0" w:line="240" w:lineRule="auto"/>
-        <w:rPr>
-          <w:rFonts w:ascii="Times New Roman" w:eastAsia="Times New Roman" w:hAnsi="Times New Roman" w:cs="Times New Roman"/>
-          <w:sz w:val="24"/>
-          <w:szCs w:val="24"/>
-          <w:lang w:eastAsia="pt-BR"/>
-        </w:rPr>
-      </w:pPr>
-      <w:r>
-        <w:rPr>
-          <w:rFonts w:ascii="Times New Roman" w:eastAsia="Times New Roman" w:hAnsi="Times New Roman" w:cs="Times New Roman"/>
-          <w:sz w:val="24"/>
-          <w:szCs w:val="24"/>
-          <w:lang w:eastAsia="pt-BR"/>
-        </w:rPr>
-        <w:object w:dxaOrig="360" w:dyaOrig="312" w14:anchorId="73DB0B1E">
-          <v:shape id="_x0000_i1183" type="#_x0000_t75" style="width:18pt;height:15.6pt" o:ole="">
+      <w:r>
+        <w:rPr>
+          <w:rFonts w:ascii="Times New Roman" w:eastAsia="Times New Roman" w:hAnsi="Times New Roman" w:cs="Times New Roman"/>
+          <w:sz w:val="24"/>
+          <w:szCs w:val="24"/>
+          <w:lang w:eastAsia="pt-BR"/>
+        </w:rPr>
+        <w:t>A, que rende aproximadamente 8.045,69.</w:t>
+      </w:r>
+    </w:p>
+    <w:p>
+      <w:pPr>
+        <w:shd w:val="clear" w:color="auto" w:fill="FFFFFF"/>
+        <w:spacing w:after="0" w:line="240" w:lineRule="auto"/>
+        <w:rPr>
+          <w:rFonts w:ascii="Times New Roman" w:eastAsia="Times New Roman" w:hAnsi="Times New Roman" w:cs="Times New Roman"/>
+          <w:sz w:val="24"/>
+          <w:szCs w:val="24"/>
+          <w:lang w:eastAsia="pt-BR"/>
+        </w:rPr>
+      </w:pPr>
+      <w:r>
+        <w:rPr>
+          <w:rFonts w:ascii="Times New Roman" w:eastAsia="Times New Roman" w:hAnsi="Times New Roman" w:cs="Times New Roman"/>
+          <w:sz w:val="24"/>
+          <w:szCs w:val="24"/>
+        </w:rPr>
+        <w:object w:dxaOrig="225" w:dyaOrig="225" w14:anchorId="354684FF">
+          <v:shape id="_x0000_i1162" type="#_x0000_t75" style="width:18pt;height:15.7pt" o:ole="">
             <v:imagedata r:id="rId5" o:title=""/>
           </v:shape>
-          <w:control r:id="rId27" w:name="DefaultOcxName21" w:shapeid="_x0000_i1183"/>
+          <w:control r:id="rId29" w:name="DefaultOcxName22" w:shapeid="_x0000_i1162"/>
         </w:object>
       </w:r>
-    </w:p>
-    <w:p>
-      <w:pPr>
-        <w:shd w:val="clear" w:color="auto" w:fill="FFFFFF"/>
-        <w:spacing w:after="0" w:line="240" w:lineRule="auto"/>
-        <w:rPr>
-          <w:rFonts w:ascii="Times New Roman" w:eastAsia="Times New Roman" w:hAnsi="Times New Roman" w:cs="Times New Roman"/>
-          <w:sz w:val="24"/>
-          <w:szCs w:val="24"/>
-          <w:lang w:eastAsia="pt-BR"/>
-        </w:rPr>
-      </w:pPr>
-      <w:r>
-        <w:rPr>
-          <w:rFonts w:ascii="Times New Roman" w:eastAsia="Times New Roman" w:hAnsi="Times New Roman" w:cs="Times New Roman"/>
-          <w:sz w:val="24"/>
-          <w:szCs w:val="24"/>
-          <w:lang w:eastAsia="pt-BR"/>
-        </w:rPr>
-        <w:lastRenderedPageBreak/>
-        <w:t>A, que rende aproximadamente 8.045,69.</w:t>
-      </w:r>
-    </w:p>
-    <w:p>
-      <w:pPr>
-        <w:shd w:val="clear" w:color="auto" w:fill="FFFFFF"/>
-        <w:spacing w:after="0" w:line="240" w:lineRule="auto"/>
-        <w:rPr>
-          <w:rFonts w:ascii="Times New Roman" w:eastAsia="Times New Roman" w:hAnsi="Times New Roman" w:cs="Times New Roman"/>
-          <w:sz w:val="24"/>
-          <w:szCs w:val="24"/>
-          <w:lang w:eastAsia="pt-BR"/>
-        </w:rPr>
-      </w:pPr>
-      <w:r>
-        <w:rPr>
-          <w:rFonts w:ascii="Times New Roman" w:eastAsia="Times New Roman" w:hAnsi="Times New Roman" w:cs="Times New Roman"/>
-          <w:sz w:val="24"/>
-          <w:szCs w:val="24"/>
-          <w:lang w:eastAsia="pt-BR"/>
-        </w:rPr>
-        <w:object w:dxaOrig="360" w:dyaOrig="312" w14:anchorId="354684FF">
-          <v:shape id="_x0000_i1182" type="#_x0000_t75" style="width:18pt;height:15.6pt" o:ole="">
+      <w:r>
+        <w:rPr>
+          <w:rFonts w:ascii="Times New Roman" w:eastAsia="Times New Roman" w:hAnsi="Times New Roman" w:cs="Times New Roman"/>
+          <w:sz w:val="24"/>
+          <w:szCs w:val="24"/>
+          <w:lang w:eastAsia="pt-BR"/>
+        </w:rPr>
+        <w:t>B, que rende aproximadamente 8.045,69.</w:t>
+      </w:r>
+    </w:p>
+    <w:p>
+      <w:pPr>
+        <w:shd w:val="clear" w:color="auto" w:fill="FFFFFF"/>
+        <w:spacing w:after="0" w:line="240" w:lineRule="auto"/>
+        <w:rPr>
+          <w:rFonts w:ascii="Times New Roman" w:eastAsia="Times New Roman" w:hAnsi="Times New Roman" w:cs="Times New Roman"/>
+          <w:sz w:val="24"/>
+          <w:szCs w:val="24"/>
+          <w:lang w:eastAsia="pt-BR"/>
+        </w:rPr>
+      </w:pPr>
+      <w:r>
+        <w:rPr>
+          <w:rFonts w:ascii="Times New Roman" w:eastAsia="Times New Roman" w:hAnsi="Times New Roman" w:cs="Times New Roman"/>
+          <w:sz w:val="24"/>
+          <w:szCs w:val="24"/>
+        </w:rPr>
+        <w:object w:dxaOrig="225" w:dyaOrig="225" w14:anchorId="6D68F14B">
+          <v:shape id="_x0000_i1165" type="#_x0000_t75" style="width:18pt;height:15.7pt" o:ole="">
             <v:imagedata r:id="rId5" o:title=""/>
           </v:shape>
-          <w:control r:id="rId28" w:name="DefaultOcxName22" w:shapeid="_x0000_i1182"/>
+          <w:control r:id="rId30" w:name="DefaultOcxName23" w:shapeid="_x0000_i1165"/>
         </w:object>
       </w:r>
-    </w:p>
-    <w:p>
-      <w:pPr>
-        <w:shd w:val="clear" w:color="auto" w:fill="FFFFFF"/>
-        <w:spacing w:after="0" w:line="240" w:lineRule="auto"/>
-        <w:rPr>
-          <w:rFonts w:ascii="Times New Roman" w:eastAsia="Times New Roman" w:hAnsi="Times New Roman" w:cs="Times New Roman"/>
-          <w:sz w:val="24"/>
-          <w:szCs w:val="24"/>
-          <w:lang w:eastAsia="pt-BR"/>
-        </w:rPr>
-      </w:pPr>
-      <w:r>
-        <w:rPr>
-          <w:rFonts w:ascii="Times New Roman" w:eastAsia="Times New Roman" w:hAnsi="Times New Roman" w:cs="Times New Roman"/>
-          <w:sz w:val="24"/>
-          <w:szCs w:val="24"/>
-          <w:lang w:eastAsia="pt-BR"/>
-        </w:rPr>
-        <w:t>B, que rende aproximadamente 8.045,69.</w:t>
-      </w:r>
-    </w:p>
-    <w:p>
-      <w:pPr>
-        <w:shd w:val="clear" w:color="auto" w:fill="FFFFFF"/>
-        <w:spacing w:after="0" w:line="240" w:lineRule="auto"/>
-        <w:rPr>
-          <w:rFonts w:ascii="Times New Roman" w:eastAsia="Times New Roman" w:hAnsi="Times New Roman" w:cs="Times New Roman"/>
-          <w:sz w:val="24"/>
-          <w:szCs w:val="24"/>
-          <w:lang w:eastAsia="pt-BR"/>
-        </w:rPr>
-      </w:pPr>
-      <w:r>
-        <w:rPr>
-          <w:rFonts w:ascii="Times New Roman" w:eastAsia="Times New Roman" w:hAnsi="Times New Roman" w:cs="Times New Roman"/>
-          <w:sz w:val="24"/>
-          <w:szCs w:val="24"/>
-          <w:lang w:eastAsia="pt-BR"/>
-        </w:rPr>
-        <w:object w:dxaOrig="360" w:dyaOrig="312" w14:anchorId="6D68F14B">
-          <v:shape id="_x0000_i1181" type="#_x0000_t75" style="width:18pt;height:15.6pt" o:ole="">
-            <v:imagedata r:id="rId5" o:title=""/>
-          </v:shape>
-          <w:control r:id="rId29" w:name="DefaultOcxName23" w:shapeid="_x0000_i1181"/>
-        </w:object>
-      </w:r>
-    </w:p>
-    <w:p>
-      <w:pPr>
-        <w:shd w:val="clear" w:color="auto" w:fill="FFFFFF"/>
-        <w:spacing w:line="240" w:lineRule="auto"/>
-        <w:rPr>
-          <w:rFonts w:ascii="Times New Roman" w:eastAsia="Times New Roman" w:hAnsi="Times New Roman" w:cs="Times New Roman"/>
-          <w:sz w:val="24"/>
-          <w:szCs w:val="24"/>
-          <w:lang w:eastAsia="pt-BR"/>
-        </w:rPr>
-      </w:pPr>
       <w:r>
         <w:rPr>
           <w:rFonts w:ascii="Times New Roman" w:eastAsia="Times New Roman" w:hAnsi="Times New Roman" w:cs="Times New Roman"/>
@@ -2375,27 +2062,14 @@
           <w:rFonts w:ascii="Times New Roman" w:eastAsia="Times New Roman" w:hAnsi="Times New Roman" w:cs="Times New Roman"/>
           <w:sz w:val="24"/>
           <w:szCs w:val="24"/>
-          <w:lang w:eastAsia="pt-BR"/>
-        </w:rPr>
-        <w:object w:dxaOrig="360" w:dyaOrig="312" w14:anchorId="6DFDAF19">
-          <v:shape id="_x0000_i1180" type="#_x0000_t75" style="width:18pt;height:15.6pt" o:ole="">
+        </w:rPr>
+        <w:object w:dxaOrig="225" w:dyaOrig="225" w14:anchorId="6DFDAF19">
+          <v:shape id="_x0000_i1168" type="#_x0000_t75" style="width:18pt;height:15.7pt" o:ole="">
             <v:imagedata r:id="rId5" o:title=""/>
           </v:shape>
-          <w:control r:id="rId30" w:name="DefaultOcxName24" w:shapeid="_x0000_i1180"/>
+          <w:control r:id="rId31" w:name="DefaultOcxName24" w:shapeid="_x0000_i1168"/>
         </w:object>
       </w:r>
-    </w:p>
-    <w:p>
-      <w:pPr>
-        <w:shd w:val="clear" w:color="auto" w:fill="FFFFFF"/>
-        <w:spacing w:after="0" w:line="240" w:lineRule="auto"/>
-        <w:rPr>
-          <w:rFonts w:ascii="Times New Roman" w:eastAsia="Times New Roman" w:hAnsi="Times New Roman" w:cs="Times New Roman"/>
-          <w:sz w:val="24"/>
-          <w:szCs w:val="24"/>
-          <w:lang w:eastAsia="pt-BR"/>
-        </w:rPr>
-      </w:pPr>
       <w:r>
         <w:rPr>
           <w:rFonts w:ascii="Times New Roman" w:eastAsia="Times New Roman" w:hAnsi="Times New Roman" w:cs="Times New Roman"/>
@@ -2422,121 +2096,82 @@
           <w:rFonts w:ascii="Times New Roman" w:eastAsia="Times New Roman" w:hAnsi="Times New Roman" w:cs="Times New Roman"/>
           <w:sz w:val="24"/>
           <w:szCs w:val="24"/>
-          <w:lang w:eastAsia="pt-BR"/>
-        </w:rPr>
-        <w:object w:dxaOrig="360" w:dyaOrig="312" w14:anchorId="38333ECE">
-          <v:shape id="_x0000_i1179" type="#_x0000_t75" style="width:18pt;height:15.6pt" o:ole="">
+        </w:rPr>
+        <w:object w:dxaOrig="225" w:dyaOrig="225" w14:anchorId="38333ECE">
+          <v:shape id="_x0000_i1282" type="#_x0000_t75" style="width:18pt;height:15.7pt" o:ole="">
+            <v:imagedata r:id="rId7" o:title=""/>
+          </v:shape>
+          <w:control r:id="rId32" w:name="DefaultOcxName25" w:shapeid="_x0000_i1282"/>
+        </w:object>
+      </w:r>
+      <w:r>
+        <w:rPr>
+          <w:rFonts w:ascii="Times New Roman" w:eastAsia="Times New Roman" w:hAnsi="Times New Roman" w:cs="Times New Roman"/>
+          <w:sz w:val="24"/>
+          <w:szCs w:val="24"/>
+          <w:lang w:eastAsia="pt-BR"/>
+        </w:rPr>
+        <w:t>68.804,67.</w:t>
+      </w:r>
+    </w:p>
+    <w:p>
+      <w:pPr>
+        <w:shd w:val="clear" w:color="auto" w:fill="FFFFFF"/>
+        <w:spacing w:after="0" w:line="240" w:lineRule="auto"/>
+        <w:rPr>
+          <w:rFonts w:ascii="Times New Roman" w:eastAsia="Times New Roman" w:hAnsi="Times New Roman" w:cs="Times New Roman"/>
+          <w:sz w:val="24"/>
+          <w:szCs w:val="24"/>
+          <w:lang w:eastAsia="pt-BR"/>
+        </w:rPr>
+      </w:pPr>
+      <w:r>
+        <w:rPr>
+          <w:rFonts w:ascii="Times New Roman" w:eastAsia="Times New Roman" w:hAnsi="Times New Roman" w:cs="Times New Roman"/>
+          <w:sz w:val="24"/>
+          <w:szCs w:val="24"/>
+        </w:rPr>
+        <w:object w:dxaOrig="225" w:dyaOrig="225" w14:anchorId="20FD2DE5">
+          <v:shape id="_x0000_i1174" type="#_x0000_t75" style="width:18pt;height:15.7pt" o:ole="">
             <v:imagedata r:id="rId5" o:title=""/>
           </v:shape>
-          <w:control r:id="rId31" w:name="DefaultOcxName25" w:shapeid="_x0000_i1179"/>
+          <w:control r:id="rId33" w:name="DefaultOcxName26" w:shapeid="_x0000_i1174"/>
         </w:object>
       </w:r>
-    </w:p>
-    <w:p>
-      <w:pPr>
-        <w:shd w:val="clear" w:color="auto" w:fill="FFFFFF"/>
-        <w:spacing w:after="0" w:line="240" w:lineRule="auto"/>
-        <w:rPr>
-          <w:rFonts w:ascii="Times New Roman" w:eastAsia="Times New Roman" w:hAnsi="Times New Roman" w:cs="Times New Roman"/>
-          <w:sz w:val="24"/>
-          <w:szCs w:val="24"/>
-          <w:lang w:eastAsia="pt-BR"/>
-        </w:rPr>
-      </w:pPr>
-      <w:r>
-        <w:rPr>
-          <w:rFonts w:ascii="Times New Roman" w:eastAsia="Times New Roman" w:hAnsi="Times New Roman" w:cs="Times New Roman"/>
-          <w:sz w:val="24"/>
-          <w:szCs w:val="24"/>
-          <w:lang w:eastAsia="pt-BR"/>
-        </w:rPr>
-        <w:t>68.804,67.</w:t>
-      </w:r>
-    </w:p>
-    <w:p>
-      <w:pPr>
-        <w:shd w:val="clear" w:color="auto" w:fill="FFFFFF"/>
-        <w:spacing w:after="0" w:line="240" w:lineRule="auto"/>
-        <w:rPr>
-          <w:rFonts w:ascii="Times New Roman" w:eastAsia="Times New Roman" w:hAnsi="Times New Roman" w:cs="Times New Roman"/>
-          <w:sz w:val="24"/>
-          <w:szCs w:val="24"/>
-          <w:lang w:eastAsia="pt-BR"/>
-        </w:rPr>
-      </w:pPr>
-      <w:r>
-        <w:rPr>
-          <w:rFonts w:ascii="Times New Roman" w:eastAsia="Times New Roman" w:hAnsi="Times New Roman" w:cs="Times New Roman"/>
-          <w:sz w:val="24"/>
-          <w:szCs w:val="24"/>
-          <w:lang w:eastAsia="pt-BR"/>
-        </w:rPr>
-        <w:object w:dxaOrig="360" w:dyaOrig="312" w14:anchorId="20FD2DE5">
-          <v:shape id="_x0000_i1178" type="#_x0000_t75" style="width:18pt;height:15.6pt" o:ole="">
+      <w:r>
+        <w:rPr>
+          <w:rFonts w:ascii="Times New Roman" w:eastAsia="Times New Roman" w:hAnsi="Times New Roman" w:cs="Times New Roman"/>
+          <w:sz w:val="24"/>
+          <w:szCs w:val="24"/>
+          <w:lang w:eastAsia="pt-BR"/>
+        </w:rPr>
+        <w:t>65.963,21.</w:t>
+      </w:r>
+    </w:p>
+    <w:p>
+      <w:pPr>
+        <w:shd w:val="clear" w:color="auto" w:fill="FFFFFF"/>
+        <w:spacing w:after="0" w:line="240" w:lineRule="auto"/>
+        <w:rPr>
+          <w:rFonts w:ascii="Times New Roman" w:eastAsia="Times New Roman" w:hAnsi="Times New Roman" w:cs="Times New Roman"/>
+          <w:sz w:val="24"/>
+          <w:szCs w:val="24"/>
+          <w:lang w:eastAsia="pt-BR"/>
+        </w:rPr>
+      </w:pPr>
+      <w:r>
+        <w:rPr>
+          <w:rFonts w:ascii="Times New Roman" w:eastAsia="Times New Roman" w:hAnsi="Times New Roman" w:cs="Times New Roman"/>
+          <w:sz w:val="24"/>
+          <w:szCs w:val="24"/>
+        </w:rPr>
+        <w:object w:dxaOrig="225" w:dyaOrig="225" w14:anchorId="2BD6617D">
+          <v:shape id="_x0000_i1177" type="#_x0000_t75" style="width:18pt;height:15.7pt" o:ole="">
             <v:imagedata r:id="rId5" o:title=""/>
           </v:shape>
-          <w:control r:id="rId32" w:name="DefaultOcxName26" w:shapeid="_x0000_i1178"/>
+          <w:control r:id="rId34" w:name="DefaultOcxName27" w:shapeid="_x0000_i1177"/>
         </w:object>
       </w:r>
-    </w:p>
-    <w:p>
-      <w:pPr>
-        <w:shd w:val="clear" w:color="auto" w:fill="FFFFFF"/>
-        <w:spacing w:after="0" w:line="240" w:lineRule="auto"/>
-        <w:rPr>
-          <w:rFonts w:ascii="Times New Roman" w:eastAsia="Times New Roman" w:hAnsi="Times New Roman" w:cs="Times New Roman"/>
-          <w:sz w:val="24"/>
-          <w:szCs w:val="24"/>
-          <w:lang w:eastAsia="pt-BR"/>
-        </w:rPr>
-      </w:pPr>
-      <w:r>
-        <w:rPr>
-          <w:rFonts w:ascii="Times New Roman" w:eastAsia="Times New Roman" w:hAnsi="Times New Roman" w:cs="Times New Roman"/>
-          <w:sz w:val="24"/>
-          <w:szCs w:val="24"/>
-          <w:lang w:eastAsia="pt-BR"/>
-        </w:rPr>
-        <w:t>65.963,21.</w:t>
-      </w:r>
-    </w:p>
-    <w:p>
-      <w:pPr>
-        <w:shd w:val="clear" w:color="auto" w:fill="FFFFFF"/>
-        <w:spacing w:after="0" w:line="240" w:lineRule="auto"/>
-        <w:rPr>
-          <w:rFonts w:ascii="Times New Roman" w:eastAsia="Times New Roman" w:hAnsi="Times New Roman" w:cs="Times New Roman"/>
-          <w:sz w:val="24"/>
-          <w:szCs w:val="24"/>
-          <w:lang w:eastAsia="pt-BR"/>
-        </w:rPr>
-      </w:pPr>
-      <w:r>
-        <w:rPr>
-          <w:rFonts w:ascii="Times New Roman" w:eastAsia="Times New Roman" w:hAnsi="Times New Roman" w:cs="Times New Roman"/>
-          <w:sz w:val="24"/>
-          <w:szCs w:val="24"/>
-          <w:lang w:eastAsia="pt-BR"/>
-        </w:rPr>
-        <w:object w:dxaOrig="360" w:dyaOrig="312" w14:anchorId="2BD6617D">
-          <v:shape id="_x0000_i1177" type="#_x0000_t75" style="width:18pt;height:15.6pt" o:ole="">
-            <v:imagedata r:id="rId5" o:title=""/>
-          </v:shape>
-          <w:control r:id="rId33" w:name="DefaultOcxName27" w:shapeid="_x0000_i1177"/>
-        </w:object>
-      </w:r>
-    </w:p>
-    <w:p>
-      <w:pPr>
-        <w:shd w:val="clear" w:color="auto" w:fill="FFFFFF"/>
-        <w:spacing w:line="240" w:lineRule="auto"/>
-        <w:rPr>
-          <w:rFonts w:ascii="Times New Roman" w:eastAsia="Times New Roman" w:hAnsi="Times New Roman" w:cs="Times New Roman"/>
-          <w:sz w:val="24"/>
-          <w:szCs w:val="24"/>
-          <w:lang w:eastAsia="pt-BR"/>
-        </w:rPr>
-      </w:pPr>
       <w:r>
         <w:rPr>
           <w:rFonts w:ascii="Times New Roman" w:eastAsia="Times New Roman" w:hAnsi="Times New Roman" w:cs="Times New Roman"/>
@@ -2819,27 +2454,14 @@
           <w:rFonts w:ascii="Times New Roman" w:eastAsia="Times New Roman" w:hAnsi="Times New Roman" w:cs="Times New Roman"/>
           <w:sz w:val="24"/>
           <w:szCs w:val="24"/>
-          <w:lang w:eastAsia="pt-BR"/>
-        </w:rPr>
-        <w:object w:dxaOrig="360" w:dyaOrig="312" w14:anchorId="5A66D432">
-          <v:shape id="_x0000_i1176" type="#_x0000_t75" style="width:18pt;height:15.6pt" o:ole="">
+        </w:rPr>
+        <w:object w:dxaOrig="225" w:dyaOrig="225" w14:anchorId="5A66D432">
+          <v:shape id="_x0000_i1291" type="#_x0000_t75" style="width:18pt;height:15.7pt" o:ole="">
             <v:imagedata r:id="rId5" o:title=""/>
           </v:shape>
-          <w:control r:id="rId34" w:name="DefaultOcxName28" w:shapeid="_x0000_i1176"/>
+          <w:control r:id="rId35" w:name="DefaultOcxName28" w:shapeid="_x0000_i1291"/>
         </w:object>
       </w:r>
-    </w:p>
-    <w:p>
-      <w:pPr>
-        <w:shd w:val="clear" w:color="auto" w:fill="FFFFFF"/>
-        <w:spacing w:after="0" w:line="240" w:lineRule="auto"/>
-        <w:rPr>
-          <w:rFonts w:ascii="Times New Roman" w:eastAsia="Times New Roman" w:hAnsi="Times New Roman" w:cs="Times New Roman"/>
-          <w:sz w:val="24"/>
-          <w:szCs w:val="24"/>
-          <w:lang w:eastAsia="pt-BR"/>
-        </w:rPr>
-      </w:pPr>
       <w:r>
         <w:rPr>
           <w:rFonts w:ascii="Times New Roman" w:eastAsia="Times New Roman" w:hAnsi="Times New Roman" w:cs="Times New Roman"/>
@@ -2866,121 +2488,83 @@
           <w:rFonts w:ascii="Times New Roman" w:eastAsia="Times New Roman" w:hAnsi="Times New Roman" w:cs="Times New Roman"/>
           <w:sz w:val="24"/>
           <w:szCs w:val="24"/>
-          <w:lang w:eastAsia="pt-BR"/>
-        </w:rPr>
-        <w:object w:dxaOrig="360" w:dyaOrig="312" w14:anchorId="35E76F8F">
-          <v:shape id="_x0000_i1175" type="#_x0000_t75" style="width:18pt;height:15.6pt" o:ole="">
+        </w:rPr>
+        <w:lastRenderedPageBreak/>
+        <w:object w:dxaOrig="225" w:dyaOrig="225" w14:anchorId="35E76F8F">
+          <v:shape id="_x0000_i1294" type="#_x0000_t75" style="width:18pt;height:15.7pt" o:ole="">
+            <v:imagedata r:id="rId7" o:title=""/>
+          </v:shape>
+          <w:control r:id="rId36" w:name="DefaultOcxName29" w:shapeid="_x0000_i1294"/>
+        </w:object>
+      </w:r>
+      <w:r>
+        <w:rPr>
+          <w:rFonts w:ascii="Times New Roman" w:eastAsia="Times New Roman" w:hAnsi="Times New Roman" w:cs="Times New Roman"/>
+          <w:sz w:val="24"/>
+          <w:szCs w:val="24"/>
+          <w:lang w:eastAsia="pt-BR"/>
+        </w:rPr>
+        <w:t>Não necessitam manipular o estado do componente.</w:t>
+      </w:r>
+    </w:p>
+    <w:p>
+      <w:pPr>
+        <w:shd w:val="clear" w:color="auto" w:fill="FFFFFF"/>
+        <w:spacing w:after="0" w:line="240" w:lineRule="auto"/>
+        <w:rPr>
+          <w:rFonts w:ascii="Times New Roman" w:eastAsia="Times New Roman" w:hAnsi="Times New Roman" w:cs="Times New Roman"/>
+          <w:sz w:val="24"/>
+          <w:szCs w:val="24"/>
+          <w:lang w:eastAsia="pt-BR"/>
+        </w:rPr>
+      </w:pPr>
+      <w:r>
+        <w:rPr>
+          <w:rFonts w:ascii="Times New Roman" w:eastAsia="Times New Roman" w:hAnsi="Times New Roman" w:cs="Times New Roman"/>
+          <w:sz w:val="24"/>
+          <w:szCs w:val="24"/>
+        </w:rPr>
+        <w:object w:dxaOrig="225" w:dyaOrig="225" w14:anchorId="0AAFA249">
+          <v:shape id="_x0000_i1293" type="#_x0000_t75" style="width:18pt;height:15.7pt" o:ole="">
             <v:imagedata r:id="rId5" o:title=""/>
           </v:shape>
-          <w:control r:id="rId35" w:name="DefaultOcxName29" w:shapeid="_x0000_i1175"/>
+          <w:control r:id="rId37" w:name="DefaultOcxName30" w:shapeid="_x0000_i1293"/>
         </w:object>
       </w:r>
-    </w:p>
-    <w:p>
-      <w:pPr>
-        <w:shd w:val="clear" w:color="auto" w:fill="FFFFFF"/>
-        <w:spacing w:after="0" w:line="240" w:lineRule="auto"/>
-        <w:rPr>
-          <w:rFonts w:ascii="Times New Roman" w:eastAsia="Times New Roman" w:hAnsi="Times New Roman" w:cs="Times New Roman"/>
-          <w:sz w:val="24"/>
-          <w:szCs w:val="24"/>
-          <w:lang w:eastAsia="pt-BR"/>
-        </w:rPr>
-      </w:pPr>
-      <w:r>
-        <w:rPr>
-          <w:rFonts w:ascii="Times New Roman" w:eastAsia="Times New Roman" w:hAnsi="Times New Roman" w:cs="Times New Roman"/>
-          <w:sz w:val="24"/>
-          <w:szCs w:val="24"/>
-          <w:lang w:eastAsia="pt-BR"/>
-        </w:rPr>
-        <w:t>Não necessitam manipular o estado do componente.</w:t>
-      </w:r>
-    </w:p>
-    <w:p>
-      <w:pPr>
-        <w:shd w:val="clear" w:color="auto" w:fill="FFFFFF"/>
-        <w:spacing w:after="0" w:line="240" w:lineRule="auto"/>
-        <w:rPr>
-          <w:rFonts w:ascii="Times New Roman" w:eastAsia="Times New Roman" w:hAnsi="Times New Roman" w:cs="Times New Roman"/>
-          <w:sz w:val="24"/>
-          <w:szCs w:val="24"/>
-          <w:lang w:eastAsia="pt-BR"/>
-        </w:rPr>
-      </w:pPr>
-      <w:r>
-        <w:rPr>
-          <w:rFonts w:ascii="Times New Roman" w:eastAsia="Times New Roman" w:hAnsi="Times New Roman" w:cs="Times New Roman"/>
-          <w:sz w:val="24"/>
-          <w:szCs w:val="24"/>
-          <w:lang w:eastAsia="pt-BR"/>
-        </w:rPr>
-        <w:object w:dxaOrig="360" w:dyaOrig="312" w14:anchorId="0AAFA249">
-          <v:shape id="_x0000_i1174" type="#_x0000_t75" style="width:18pt;height:15.6pt" o:ole="">
+      <w:r>
+        <w:rPr>
+          <w:rFonts w:ascii="Times New Roman" w:eastAsia="Times New Roman" w:hAnsi="Times New Roman" w:cs="Times New Roman"/>
+          <w:sz w:val="24"/>
+          <w:szCs w:val="24"/>
+          <w:lang w:eastAsia="pt-BR"/>
+        </w:rPr>
+        <w:t>Código menos verboso.</w:t>
+      </w:r>
+    </w:p>
+    <w:p>
+      <w:pPr>
+        <w:shd w:val="clear" w:color="auto" w:fill="FFFFFF"/>
+        <w:spacing w:after="0" w:line="240" w:lineRule="auto"/>
+        <w:rPr>
+          <w:rFonts w:ascii="Times New Roman" w:eastAsia="Times New Roman" w:hAnsi="Times New Roman" w:cs="Times New Roman"/>
+          <w:sz w:val="24"/>
+          <w:szCs w:val="24"/>
+          <w:lang w:eastAsia="pt-BR"/>
+        </w:rPr>
+      </w:pPr>
+      <w:r>
+        <w:rPr>
+          <w:rFonts w:ascii="Times New Roman" w:eastAsia="Times New Roman" w:hAnsi="Times New Roman" w:cs="Times New Roman"/>
+          <w:sz w:val="24"/>
+          <w:szCs w:val="24"/>
+        </w:rPr>
+        <w:object w:dxaOrig="225" w:dyaOrig="225" w14:anchorId="0EF17C20">
+          <v:shape id="_x0000_i1189" type="#_x0000_t75" style="width:18pt;height:15.7pt" o:ole="">
             <v:imagedata r:id="rId5" o:title=""/>
           </v:shape>
-          <w:control r:id="rId36" w:name="DefaultOcxName30" w:shapeid="_x0000_i1174"/>
+          <w:control r:id="rId38" w:name="DefaultOcxName31" w:shapeid="_x0000_i1189"/>
         </w:object>
       </w:r>
-    </w:p>
-    <w:p>
-      <w:pPr>
-        <w:shd w:val="clear" w:color="auto" w:fill="FFFFFF"/>
-        <w:spacing w:after="0" w:line="240" w:lineRule="auto"/>
-        <w:rPr>
-          <w:rFonts w:ascii="Times New Roman" w:eastAsia="Times New Roman" w:hAnsi="Times New Roman" w:cs="Times New Roman"/>
-          <w:sz w:val="24"/>
-          <w:szCs w:val="24"/>
-          <w:lang w:eastAsia="pt-BR"/>
-        </w:rPr>
-      </w:pPr>
-      <w:r>
-        <w:rPr>
-          <w:rFonts w:ascii="Times New Roman" w:eastAsia="Times New Roman" w:hAnsi="Times New Roman" w:cs="Times New Roman"/>
-          <w:sz w:val="24"/>
-          <w:szCs w:val="24"/>
-          <w:lang w:eastAsia="pt-BR"/>
-        </w:rPr>
-        <w:t>Código menos verboso.</w:t>
-      </w:r>
-    </w:p>
-    <w:p>
-      <w:pPr>
-        <w:shd w:val="clear" w:color="auto" w:fill="FFFFFF"/>
-        <w:spacing w:after="0" w:line="240" w:lineRule="auto"/>
-        <w:rPr>
-          <w:rFonts w:ascii="Times New Roman" w:eastAsia="Times New Roman" w:hAnsi="Times New Roman" w:cs="Times New Roman"/>
-          <w:sz w:val="24"/>
-          <w:szCs w:val="24"/>
-          <w:lang w:eastAsia="pt-BR"/>
-        </w:rPr>
-      </w:pPr>
-      <w:r>
-        <w:rPr>
-          <w:rFonts w:ascii="Times New Roman" w:eastAsia="Times New Roman" w:hAnsi="Times New Roman" w:cs="Times New Roman"/>
-          <w:sz w:val="24"/>
-          <w:szCs w:val="24"/>
-          <w:lang w:eastAsia="pt-BR"/>
-        </w:rPr>
-        <w:object w:dxaOrig="360" w:dyaOrig="312" w14:anchorId="0EF17C20">
-          <v:shape id="_x0000_i1173" type="#_x0000_t75" style="width:18pt;height:15.6pt" o:ole="">
-            <v:imagedata r:id="rId5" o:title=""/>
-          </v:shape>
-          <w:control r:id="rId37" w:name="DefaultOcxName31" w:shapeid="_x0000_i1173"/>
-        </w:object>
-      </w:r>
-    </w:p>
-    <w:p>
-      <w:pPr>
-        <w:shd w:val="clear" w:color="auto" w:fill="FFFFFF"/>
-        <w:spacing w:line="240" w:lineRule="auto"/>
-        <w:rPr>
-          <w:rFonts w:ascii="Times New Roman" w:eastAsia="Times New Roman" w:hAnsi="Times New Roman" w:cs="Times New Roman"/>
-          <w:sz w:val="24"/>
-          <w:szCs w:val="24"/>
-          <w:lang w:eastAsia="pt-BR"/>
-        </w:rPr>
-      </w:pPr>
       <w:r>
         <w:rPr>
           <w:rFonts w:ascii="Times New Roman" w:eastAsia="Times New Roman" w:hAnsi="Times New Roman" w:cs="Times New Roman"/>
@@ -3403,27 +2987,14 @@
           <w:rFonts w:ascii="Times New Roman" w:eastAsia="Times New Roman" w:hAnsi="Times New Roman" w:cs="Times New Roman"/>
           <w:sz w:val="24"/>
           <w:szCs w:val="24"/>
-          <w:lang w:eastAsia="pt-BR"/>
-        </w:rPr>
-        <w:object w:dxaOrig="360" w:dyaOrig="312" w14:anchorId="6133948A">
-          <v:shape id="_x0000_i1172" type="#_x0000_t75" style="width:18pt;height:15.6pt" o:ole="">
+        </w:rPr>
+        <w:object w:dxaOrig="225" w:dyaOrig="225" w14:anchorId="6133948A">
+          <v:shape id="_x0000_i1192" type="#_x0000_t75" style="width:18pt;height:15.7pt" o:ole="">
             <v:imagedata r:id="rId5" o:title=""/>
           </v:shape>
-          <w:control r:id="rId38" w:name="DefaultOcxName32" w:shapeid="_x0000_i1172"/>
+          <w:control r:id="rId39" w:name="DefaultOcxName32" w:shapeid="_x0000_i1192"/>
         </w:object>
       </w:r>
-    </w:p>
-    <w:p>
-      <w:pPr>
-        <w:shd w:val="clear" w:color="auto" w:fill="FFFFFF"/>
-        <w:spacing w:after="0" w:line="240" w:lineRule="auto"/>
-        <w:rPr>
-          <w:rFonts w:ascii="Times New Roman" w:eastAsia="Times New Roman" w:hAnsi="Times New Roman" w:cs="Times New Roman"/>
-          <w:sz w:val="24"/>
-          <w:szCs w:val="24"/>
-          <w:lang w:eastAsia="pt-BR"/>
-        </w:rPr>
-      </w:pPr>
       <w:proofErr w:type="spellStart"/>
       <w:r>
         <w:rPr>
@@ -3481,153 +3052,113 @@
           <w:rFonts w:ascii="Times New Roman" w:eastAsia="Times New Roman" w:hAnsi="Times New Roman" w:cs="Times New Roman"/>
           <w:sz w:val="24"/>
           <w:szCs w:val="24"/>
-          <w:lang w:eastAsia="pt-BR"/>
-        </w:rPr>
-        <w:object w:dxaOrig="360" w:dyaOrig="312" w14:anchorId="12D665D3">
-          <v:shape id="_x0000_i1171" type="#_x0000_t75" style="width:18pt;height:15.6pt" o:ole="">
+        </w:rPr>
+        <w:object w:dxaOrig="225" w:dyaOrig="225" w14:anchorId="12D665D3">
+          <v:shape id="_x0000_i1283" type="#_x0000_t75" style="width:18pt;height:15.7pt" o:ole="">
+            <v:imagedata r:id="rId7" o:title=""/>
+          </v:shape>
+          <w:control r:id="rId40" w:name="DefaultOcxName33" w:shapeid="_x0000_i1283"/>
+        </w:object>
+      </w:r>
+      <w:r>
+        <w:rPr>
+          <w:rFonts w:ascii="Times New Roman" w:eastAsia="Times New Roman" w:hAnsi="Times New Roman" w:cs="Times New Roman"/>
+          <w:sz w:val="24"/>
+          <w:szCs w:val="24"/>
+          <w:lang w:eastAsia="pt-BR"/>
+        </w:rPr>
+        <w:t>Escrita baseada em classes.</w:t>
+      </w:r>
+    </w:p>
+    <w:p>
+      <w:pPr>
+        <w:shd w:val="clear" w:color="auto" w:fill="FFFFFF"/>
+        <w:spacing w:after="0" w:line="240" w:lineRule="auto"/>
+        <w:rPr>
+          <w:rFonts w:ascii="Times New Roman" w:eastAsia="Times New Roman" w:hAnsi="Times New Roman" w:cs="Times New Roman"/>
+          <w:sz w:val="24"/>
+          <w:szCs w:val="24"/>
+          <w:lang w:eastAsia="pt-BR"/>
+        </w:rPr>
+      </w:pPr>
+      <w:r>
+        <w:rPr>
+          <w:rFonts w:ascii="Times New Roman" w:eastAsia="Times New Roman" w:hAnsi="Times New Roman" w:cs="Times New Roman"/>
+          <w:sz w:val="24"/>
+          <w:szCs w:val="24"/>
+        </w:rPr>
+        <w:object w:dxaOrig="225" w:dyaOrig="225" w14:anchorId="460D1483">
+          <v:shape id="_x0000_i1198" type="#_x0000_t75" style="width:18pt;height:15.7pt" o:ole="">
             <v:imagedata r:id="rId5" o:title=""/>
           </v:shape>
-          <w:control r:id="rId39" w:name="DefaultOcxName33" w:shapeid="_x0000_i1171"/>
+          <w:control r:id="rId41" w:name="DefaultOcxName34" w:shapeid="_x0000_i1198"/>
         </w:object>
       </w:r>
-    </w:p>
-    <w:p>
-      <w:pPr>
-        <w:shd w:val="clear" w:color="auto" w:fill="FFFFFF"/>
-        <w:spacing w:after="0" w:line="240" w:lineRule="auto"/>
-        <w:rPr>
-          <w:rFonts w:ascii="Times New Roman" w:eastAsia="Times New Roman" w:hAnsi="Times New Roman" w:cs="Times New Roman"/>
-          <w:sz w:val="24"/>
-          <w:szCs w:val="24"/>
-          <w:lang w:eastAsia="pt-BR"/>
-        </w:rPr>
-      </w:pPr>
-      <w:r>
-        <w:rPr>
-          <w:rFonts w:ascii="Times New Roman" w:eastAsia="Times New Roman" w:hAnsi="Times New Roman" w:cs="Times New Roman"/>
-          <w:sz w:val="24"/>
-          <w:szCs w:val="24"/>
-          <w:lang w:eastAsia="pt-BR"/>
-        </w:rPr>
-        <w:t>Escrita baseada em classes.</w:t>
-      </w:r>
-    </w:p>
-    <w:p>
-      <w:pPr>
-        <w:shd w:val="clear" w:color="auto" w:fill="FFFFFF"/>
-        <w:spacing w:after="0" w:line="240" w:lineRule="auto"/>
-        <w:rPr>
-          <w:rFonts w:ascii="Times New Roman" w:eastAsia="Times New Roman" w:hAnsi="Times New Roman" w:cs="Times New Roman"/>
-          <w:sz w:val="24"/>
-          <w:szCs w:val="24"/>
-          <w:lang w:eastAsia="pt-BR"/>
-        </w:rPr>
-      </w:pPr>
-      <w:r>
-        <w:rPr>
-          <w:rFonts w:ascii="Times New Roman" w:eastAsia="Times New Roman" w:hAnsi="Times New Roman" w:cs="Times New Roman"/>
-          <w:sz w:val="24"/>
-          <w:szCs w:val="24"/>
-          <w:lang w:eastAsia="pt-BR"/>
-        </w:rPr>
-        <w:object w:dxaOrig="360" w:dyaOrig="312" w14:anchorId="460D1483">
-          <v:shape id="_x0000_i1170" type="#_x0000_t75" style="width:18pt;height:15.6pt" o:ole="">
+      <w:proofErr w:type="spellStart"/>
+      <w:r>
+        <w:rPr>
+          <w:rFonts w:ascii="Times New Roman" w:eastAsia="Times New Roman" w:hAnsi="Times New Roman" w:cs="Times New Roman"/>
+          <w:sz w:val="24"/>
+          <w:szCs w:val="24"/>
+          <w:lang w:eastAsia="pt-BR"/>
+        </w:rPr>
+        <w:t>Hook</w:t>
+      </w:r>
+      <w:proofErr w:type="spellEnd"/>
+      <w:r>
+        <w:rPr>
+          <w:rFonts w:ascii="Times New Roman" w:eastAsia="Times New Roman" w:hAnsi="Times New Roman" w:cs="Times New Roman"/>
+          <w:sz w:val="24"/>
+          <w:szCs w:val="24"/>
+          <w:lang w:eastAsia="pt-BR"/>
+        </w:rPr>
+        <w:t xml:space="preserve"> </w:t>
+      </w:r>
+      <w:proofErr w:type="spellStart"/>
+      <w:r>
+        <w:rPr>
+          <w:rFonts w:ascii="Times New Roman" w:eastAsia="Times New Roman" w:hAnsi="Times New Roman" w:cs="Times New Roman"/>
+          <w:sz w:val="24"/>
+          <w:szCs w:val="24"/>
+          <w:lang w:eastAsia="pt-BR"/>
+        </w:rPr>
+        <w:t>useState</w:t>
+      </w:r>
+      <w:proofErr w:type="spellEnd"/>
+      <w:r>
+        <w:rPr>
+          <w:rFonts w:ascii="Times New Roman" w:eastAsia="Times New Roman" w:hAnsi="Times New Roman" w:cs="Times New Roman"/>
+          <w:sz w:val="24"/>
+          <w:szCs w:val="24"/>
+          <w:lang w:eastAsia="pt-BR"/>
+        </w:rPr>
+        <w:t>.</w:t>
+      </w:r>
+    </w:p>
+    <w:p>
+      <w:pPr>
+        <w:shd w:val="clear" w:color="auto" w:fill="FFFFFF"/>
+        <w:spacing w:after="0" w:line="240" w:lineRule="auto"/>
+        <w:rPr>
+          <w:rFonts w:ascii="Times New Roman" w:eastAsia="Times New Roman" w:hAnsi="Times New Roman" w:cs="Times New Roman"/>
+          <w:sz w:val="24"/>
+          <w:szCs w:val="24"/>
+          <w:lang w:eastAsia="pt-BR"/>
+        </w:rPr>
+      </w:pPr>
+      <w:r>
+        <w:rPr>
+          <w:rFonts w:ascii="Times New Roman" w:eastAsia="Times New Roman" w:hAnsi="Times New Roman" w:cs="Times New Roman"/>
+          <w:sz w:val="24"/>
+          <w:szCs w:val="24"/>
+        </w:rPr>
+        <w:object w:dxaOrig="225" w:dyaOrig="225" w14:anchorId="7ED8BCA7">
+          <v:shape id="_x0000_i1201" type="#_x0000_t75" style="width:18pt;height:15.7pt" o:ole="">
             <v:imagedata r:id="rId5" o:title=""/>
           </v:shape>
-          <w:control r:id="rId40" w:name="DefaultOcxName34" w:shapeid="_x0000_i1170"/>
+          <w:control r:id="rId42" w:name="DefaultOcxName35" w:shapeid="_x0000_i1201"/>
         </w:object>
       </w:r>
-    </w:p>
-    <w:p>
-      <w:pPr>
-        <w:shd w:val="clear" w:color="auto" w:fill="FFFFFF"/>
-        <w:spacing w:after="0" w:line="240" w:lineRule="auto"/>
-        <w:rPr>
-          <w:rFonts w:ascii="Times New Roman" w:eastAsia="Times New Roman" w:hAnsi="Times New Roman" w:cs="Times New Roman"/>
-          <w:sz w:val="24"/>
-          <w:szCs w:val="24"/>
-          <w:lang w:eastAsia="pt-BR"/>
-        </w:rPr>
-      </w:pPr>
-      <w:proofErr w:type="spellStart"/>
-      <w:r>
-        <w:rPr>
-          <w:rFonts w:ascii="Times New Roman" w:eastAsia="Times New Roman" w:hAnsi="Times New Roman" w:cs="Times New Roman"/>
-          <w:sz w:val="24"/>
-          <w:szCs w:val="24"/>
-          <w:lang w:eastAsia="pt-BR"/>
-        </w:rPr>
-        <w:lastRenderedPageBreak/>
-        <w:t>Hook</w:t>
-      </w:r>
-      <w:proofErr w:type="spellEnd"/>
-      <w:r>
-        <w:rPr>
-          <w:rFonts w:ascii="Times New Roman" w:eastAsia="Times New Roman" w:hAnsi="Times New Roman" w:cs="Times New Roman"/>
-          <w:sz w:val="24"/>
-          <w:szCs w:val="24"/>
-          <w:lang w:eastAsia="pt-BR"/>
-        </w:rPr>
-        <w:t xml:space="preserve"> </w:t>
-      </w:r>
-      <w:proofErr w:type="spellStart"/>
-      <w:r>
-        <w:rPr>
-          <w:rFonts w:ascii="Times New Roman" w:eastAsia="Times New Roman" w:hAnsi="Times New Roman" w:cs="Times New Roman"/>
-          <w:sz w:val="24"/>
-          <w:szCs w:val="24"/>
-          <w:lang w:eastAsia="pt-BR"/>
-        </w:rPr>
-        <w:t>useState</w:t>
-      </w:r>
-      <w:proofErr w:type="spellEnd"/>
-      <w:r>
-        <w:rPr>
-          <w:rFonts w:ascii="Times New Roman" w:eastAsia="Times New Roman" w:hAnsi="Times New Roman" w:cs="Times New Roman"/>
-          <w:sz w:val="24"/>
-          <w:szCs w:val="24"/>
-          <w:lang w:eastAsia="pt-BR"/>
-        </w:rPr>
-        <w:t>.</w:t>
-      </w:r>
-    </w:p>
-    <w:p>
-      <w:pPr>
-        <w:shd w:val="clear" w:color="auto" w:fill="FFFFFF"/>
-        <w:spacing w:after="0" w:line="240" w:lineRule="auto"/>
-        <w:rPr>
-          <w:rFonts w:ascii="Times New Roman" w:eastAsia="Times New Roman" w:hAnsi="Times New Roman" w:cs="Times New Roman"/>
-          <w:sz w:val="24"/>
-          <w:szCs w:val="24"/>
-          <w:lang w:eastAsia="pt-BR"/>
-        </w:rPr>
-      </w:pPr>
-      <w:r>
-        <w:rPr>
-          <w:rFonts w:ascii="Times New Roman" w:eastAsia="Times New Roman" w:hAnsi="Times New Roman" w:cs="Times New Roman"/>
-          <w:sz w:val="24"/>
-          <w:szCs w:val="24"/>
-          <w:lang w:eastAsia="pt-BR"/>
-        </w:rPr>
-        <w:object w:dxaOrig="360" w:dyaOrig="312" w14:anchorId="7ED8BCA7">
-          <v:shape id="_x0000_i1169" type="#_x0000_t75" style="width:18pt;height:15.6pt" o:ole="">
-            <v:imagedata r:id="rId5" o:title=""/>
-          </v:shape>
-          <w:control r:id="rId41" w:name="DefaultOcxName35" w:shapeid="_x0000_i1169"/>
-        </w:object>
-      </w:r>
-    </w:p>
-    <w:p>
-      <w:pPr>
-        <w:shd w:val="clear" w:color="auto" w:fill="FFFFFF"/>
-        <w:spacing w:line="240" w:lineRule="auto"/>
-        <w:rPr>
-          <w:rFonts w:ascii="Times New Roman" w:eastAsia="Times New Roman" w:hAnsi="Times New Roman" w:cs="Times New Roman"/>
-          <w:sz w:val="24"/>
-          <w:szCs w:val="24"/>
-          <w:lang w:eastAsia="pt-BR"/>
-        </w:rPr>
-      </w:pPr>
       <w:r>
         <w:rPr>
           <w:rFonts w:ascii="Times New Roman" w:eastAsia="Times New Roman" w:hAnsi="Times New Roman" w:cs="Times New Roman"/>
@@ -3870,35 +3401,116 @@
           <w:rFonts w:ascii="Times New Roman" w:eastAsia="Times New Roman" w:hAnsi="Times New Roman" w:cs="Times New Roman"/>
           <w:sz w:val="24"/>
           <w:szCs w:val="24"/>
-          <w:lang w:eastAsia="pt-BR"/>
-        </w:rPr>
-        <w:object w:dxaOrig="360" w:dyaOrig="312" w14:anchorId="5BCA556B">
-          <v:shape id="_x0000_i1168" type="#_x0000_t75" style="width:18pt;height:15.6pt" o:ole="">
+        </w:rPr>
+        <w:object w:dxaOrig="225" w:dyaOrig="225" w14:anchorId="5BCA556B">
+          <v:shape id="_x0000_i1284" type="#_x0000_t75" style="width:18pt;height:15.7pt" o:ole="">
+            <v:imagedata r:id="rId7" o:title=""/>
+          </v:shape>
+          <w:control r:id="rId43" w:name="DefaultOcxName36" w:shapeid="_x0000_i1284"/>
+        </w:object>
+      </w:r>
+      <w:r>
+        <w:rPr>
+          <w:rFonts w:ascii="Times New Roman" w:eastAsia="Times New Roman" w:hAnsi="Times New Roman" w:cs="Times New Roman"/>
+          <w:sz w:val="24"/>
+          <w:szCs w:val="24"/>
+          <w:lang w:eastAsia="pt-BR"/>
+        </w:rPr>
+        <w:t xml:space="preserve">Tem a mesma função de </w:t>
+      </w:r>
+      <w:proofErr w:type="spellStart"/>
+      <w:r>
+        <w:rPr>
+          <w:rFonts w:ascii="Times New Roman" w:eastAsia="Times New Roman" w:hAnsi="Times New Roman" w:cs="Times New Roman"/>
+          <w:sz w:val="24"/>
+          <w:szCs w:val="24"/>
+          <w:lang w:eastAsia="pt-BR"/>
+        </w:rPr>
+        <w:t>componentDidMount</w:t>
+      </w:r>
+      <w:proofErr w:type="spellEnd"/>
+      <w:r>
+        <w:rPr>
+          <w:rFonts w:ascii="Times New Roman" w:eastAsia="Times New Roman" w:hAnsi="Times New Roman" w:cs="Times New Roman"/>
+          <w:sz w:val="24"/>
+          <w:szCs w:val="24"/>
+          <w:lang w:eastAsia="pt-BR"/>
+        </w:rPr>
+        <w:t xml:space="preserve"> de </w:t>
+      </w:r>
+      <w:proofErr w:type="spellStart"/>
+      <w:r>
+        <w:rPr>
+          <w:rFonts w:ascii="Times New Roman" w:eastAsia="Times New Roman" w:hAnsi="Times New Roman" w:cs="Times New Roman"/>
+          <w:sz w:val="24"/>
+          <w:szCs w:val="24"/>
+          <w:lang w:eastAsia="pt-BR"/>
+        </w:rPr>
+        <w:t>Class</w:t>
+      </w:r>
+      <w:proofErr w:type="spellEnd"/>
+      <w:r>
+        <w:rPr>
+          <w:rFonts w:ascii="Times New Roman" w:eastAsia="Times New Roman" w:hAnsi="Times New Roman" w:cs="Times New Roman"/>
+          <w:sz w:val="24"/>
+          <w:szCs w:val="24"/>
+          <w:lang w:eastAsia="pt-BR"/>
+        </w:rPr>
+        <w:t xml:space="preserve"> </w:t>
+      </w:r>
+      <w:proofErr w:type="spellStart"/>
+      <w:r>
+        <w:rPr>
+          <w:rFonts w:ascii="Times New Roman" w:eastAsia="Times New Roman" w:hAnsi="Times New Roman" w:cs="Times New Roman"/>
+          <w:sz w:val="24"/>
+          <w:szCs w:val="24"/>
+          <w:lang w:eastAsia="pt-BR"/>
+        </w:rPr>
+        <w:t>Components</w:t>
+      </w:r>
+      <w:proofErr w:type="spellEnd"/>
+      <w:r>
+        <w:rPr>
+          <w:rFonts w:ascii="Times New Roman" w:eastAsia="Times New Roman" w:hAnsi="Times New Roman" w:cs="Times New Roman"/>
+          <w:sz w:val="24"/>
+          <w:szCs w:val="24"/>
+          <w:lang w:eastAsia="pt-BR"/>
+        </w:rPr>
+        <w:t>.</w:t>
+      </w:r>
+    </w:p>
+    <w:p>
+      <w:pPr>
+        <w:shd w:val="clear" w:color="auto" w:fill="FFFFFF"/>
+        <w:spacing w:after="0" w:line="240" w:lineRule="auto"/>
+        <w:rPr>
+          <w:rFonts w:ascii="Times New Roman" w:eastAsia="Times New Roman" w:hAnsi="Times New Roman" w:cs="Times New Roman"/>
+          <w:sz w:val="24"/>
+          <w:szCs w:val="24"/>
+          <w:lang w:eastAsia="pt-BR"/>
+        </w:rPr>
+      </w:pPr>
+      <w:r>
+        <w:rPr>
+          <w:rFonts w:ascii="Times New Roman" w:eastAsia="Times New Roman" w:hAnsi="Times New Roman" w:cs="Times New Roman"/>
+          <w:sz w:val="24"/>
+          <w:szCs w:val="24"/>
+        </w:rPr>
+        <w:object w:dxaOrig="225" w:dyaOrig="225" w14:anchorId="7C3BC25C">
+          <v:shape id="_x0000_i1207" type="#_x0000_t75" style="width:18pt;height:15.7pt" o:ole="">
             <v:imagedata r:id="rId5" o:title=""/>
           </v:shape>
-          <w:control r:id="rId42" w:name="DefaultOcxName36" w:shapeid="_x0000_i1168"/>
+          <w:control r:id="rId44" w:name="DefaultOcxName37" w:shapeid="_x0000_i1207"/>
         </w:object>
       </w:r>
-    </w:p>
-    <w:p>
-      <w:pPr>
-        <w:shd w:val="clear" w:color="auto" w:fill="FFFFFF"/>
-        <w:spacing w:after="0" w:line="240" w:lineRule="auto"/>
-        <w:rPr>
-          <w:rFonts w:ascii="Times New Roman" w:eastAsia="Times New Roman" w:hAnsi="Times New Roman" w:cs="Times New Roman"/>
-          <w:sz w:val="24"/>
-          <w:szCs w:val="24"/>
-          <w:lang w:eastAsia="pt-BR"/>
-        </w:rPr>
-      </w:pPr>
-      <w:r>
-        <w:rPr>
-          <w:rFonts w:ascii="Times New Roman" w:eastAsia="Times New Roman" w:hAnsi="Times New Roman" w:cs="Times New Roman"/>
-          <w:sz w:val="24"/>
-          <w:szCs w:val="24"/>
-          <w:lang w:eastAsia="pt-BR"/>
-        </w:rPr>
-        <w:t xml:space="preserve">Tem a mesma função de </w:t>
+      <w:r>
+        <w:rPr>
+          <w:rFonts w:ascii="Times New Roman" w:eastAsia="Times New Roman" w:hAnsi="Times New Roman" w:cs="Times New Roman"/>
+          <w:sz w:val="24"/>
+          <w:szCs w:val="24"/>
+          <w:lang w:eastAsia="pt-BR"/>
+        </w:rPr>
+        <w:t xml:space="preserve">Instrução obrigatória para garantir performance do </w:t>
       </w:r>
       <w:proofErr w:type="spellStart"/>
       <w:r>
@@ -3908,7 +3520,7 @@
           <w:szCs w:val="24"/>
           <w:lang w:eastAsia="pt-BR"/>
         </w:rPr>
-        <w:t>componentDidMount</w:t>
+        <w:t>hook</w:t>
       </w:r>
       <w:proofErr w:type="spellEnd"/>
       <w:r>
@@ -3918,46 +3530,6 @@
           <w:szCs w:val="24"/>
           <w:lang w:eastAsia="pt-BR"/>
         </w:rPr>
-        <w:t xml:space="preserve"> de </w:t>
-      </w:r>
-      <w:proofErr w:type="spellStart"/>
-      <w:r>
-        <w:rPr>
-          <w:rFonts w:ascii="Times New Roman" w:eastAsia="Times New Roman" w:hAnsi="Times New Roman" w:cs="Times New Roman"/>
-          <w:sz w:val="24"/>
-          <w:szCs w:val="24"/>
-          <w:lang w:eastAsia="pt-BR"/>
-        </w:rPr>
-        <w:t>Class</w:t>
-      </w:r>
-      <w:proofErr w:type="spellEnd"/>
-      <w:r>
-        <w:rPr>
-          <w:rFonts w:ascii="Times New Roman" w:eastAsia="Times New Roman" w:hAnsi="Times New Roman" w:cs="Times New Roman"/>
-          <w:sz w:val="24"/>
-          <w:szCs w:val="24"/>
-          <w:lang w:eastAsia="pt-BR"/>
-        </w:rPr>
-        <w:t xml:space="preserve"> </w:t>
-      </w:r>
-      <w:proofErr w:type="spellStart"/>
-      <w:r>
-        <w:rPr>
-          <w:rFonts w:ascii="Times New Roman" w:eastAsia="Times New Roman" w:hAnsi="Times New Roman" w:cs="Times New Roman"/>
-          <w:sz w:val="24"/>
-          <w:szCs w:val="24"/>
-          <w:lang w:eastAsia="pt-BR"/>
-        </w:rPr>
-        <w:t>Components</w:t>
-      </w:r>
-      <w:proofErr w:type="spellEnd"/>
-      <w:r>
-        <w:rPr>
-          <w:rFonts w:ascii="Times New Roman" w:eastAsia="Times New Roman" w:hAnsi="Times New Roman" w:cs="Times New Roman"/>
-          <w:sz w:val="24"/>
-          <w:szCs w:val="24"/>
-          <w:lang w:eastAsia="pt-BR"/>
-        </w:rPr>
         <w:t>.</w:t>
       </w:r>
     </w:p>
@@ -3977,35 +3549,22 @@
           <w:rFonts w:ascii="Times New Roman" w:eastAsia="Times New Roman" w:hAnsi="Times New Roman" w:cs="Times New Roman"/>
           <w:sz w:val="24"/>
           <w:szCs w:val="24"/>
-          <w:lang w:eastAsia="pt-BR"/>
-        </w:rPr>
-        <w:object w:dxaOrig="360" w:dyaOrig="312" w14:anchorId="7C3BC25C">
-          <v:shape id="_x0000_i1167" type="#_x0000_t75" style="width:18pt;height:15.6pt" o:ole="">
+        </w:rPr>
+        <w:object w:dxaOrig="225" w:dyaOrig="225" w14:anchorId="1B9C311F">
+          <v:shape id="_x0000_i1210" type="#_x0000_t75" style="width:18pt;height:15.7pt" o:ole="">
             <v:imagedata r:id="rId5" o:title=""/>
           </v:shape>
-          <w:control r:id="rId43" w:name="DefaultOcxName37" w:shapeid="_x0000_i1167"/>
+          <w:control r:id="rId45" w:name="DefaultOcxName38" w:shapeid="_x0000_i1210"/>
         </w:object>
       </w:r>
-    </w:p>
-    <w:p>
-      <w:pPr>
-        <w:shd w:val="clear" w:color="auto" w:fill="FFFFFF"/>
-        <w:spacing w:after="0" w:line="240" w:lineRule="auto"/>
-        <w:rPr>
-          <w:rFonts w:ascii="Times New Roman" w:eastAsia="Times New Roman" w:hAnsi="Times New Roman" w:cs="Times New Roman"/>
-          <w:sz w:val="24"/>
-          <w:szCs w:val="24"/>
-          <w:lang w:eastAsia="pt-BR"/>
-        </w:rPr>
-      </w:pPr>
-      <w:r>
-        <w:rPr>
-          <w:rFonts w:ascii="Times New Roman" w:eastAsia="Times New Roman" w:hAnsi="Times New Roman" w:cs="Times New Roman"/>
-          <w:sz w:val="24"/>
-          <w:szCs w:val="24"/>
-          <w:lang w:eastAsia="pt-BR"/>
-        </w:rPr>
-        <w:t xml:space="preserve">Instrução obrigatória para garantir performance do </w:t>
+      <w:r>
+        <w:rPr>
+          <w:rFonts w:ascii="Times New Roman" w:eastAsia="Times New Roman" w:hAnsi="Times New Roman" w:cs="Times New Roman"/>
+          <w:sz w:val="24"/>
+          <w:szCs w:val="24"/>
+          <w:lang w:eastAsia="pt-BR"/>
+        </w:rPr>
+        <w:t xml:space="preserve">É utilizada, por exemplo, para remover eventos e limpar intervalos, caso sejam utilizados pelo </w:t>
       </w:r>
       <w:proofErr w:type="spellStart"/>
       <w:r>
@@ -4015,7 +3574,7 @@
           <w:szCs w:val="24"/>
           <w:lang w:eastAsia="pt-BR"/>
         </w:rPr>
-        <w:t>hook</w:t>
+        <w:t>effect</w:t>
       </w:r>
       <w:proofErr w:type="spellEnd"/>
       <w:r>
@@ -4044,94 +3603,14 @@
           <w:rFonts w:ascii="Times New Roman" w:eastAsia="Times New Roman" w:hAnsi="Times New Roman" w:cs="Times New Roman"/>
           <w:sz w:val="24"/>
           <w:szCs w:val="24"/>
-          <w:lang w:eastAsia="pt-BR"/>
-        </w:rPr>
-        <w:object w:dxaOrig="360" w:dyaOrig="312" w14:anchorId="1B9C311F">
-          <v:shape id="_x0000_i1166" type="#_x0000_t75" style="width:18pt;height:15.6pt" o:ole="">
+        </w:rPr>
+        <w:object w:dxaOrig="225" w:dyaOrig="225" w14:anchorId="521522BD">
+          <v:shape id="_x0000_i1213" type="#_x0000_t75" style="width:18pt;height:15.7pt" o:ole="">
             <v:imagedata r:id="rId5" o:title=""/>
           </v:shape>
-          <w:control r:id="rId44" w:name="DefaultOcxName38" w:shapeid="_x0000_i1166"/>
+          <w:control r:id="rId46" w:name="DefaultOcxName39" w:shapeid="_x0000_i1213"/>
         </w:object>
       </w:r>
-    </w:p>
-    <w:p>
-      <w:pPr>
-        <w:shd w:val="clear" w:color="auto" w:fill="FFFFFF"/>
-        <w:spacing w:after="0" w:line="240" w:lineRule="auto"/>
-        <w:rPr>
-          <w:rFonts w:ascii="Times New Roman" w:eastAsia="Times New Roman" w:hAnsi="Times New Roman" w:cs="Times New Roman"/>
-          <w:sz w:val="24"/>
-          <w:szCs w:val="24"/>
-          <w:lang w:eastAsia="pt-BR"/>
-        </w:rPr>
-      </w:pPr>
-      <w:r>
-        <w:rPr>
-          <w:rFonts w:ascii="Times New Roman" w:eastAsia="Times New Roman" w:hAnsi="Times New Roman" w:cs="Times New Roman"/>
-          <w:sz w:val="24"/>
-          <w:szCs w:val="24"/>
-          <w:lang w:eastAsia="pt-BR"/>
-        </w:rPr>
-        <w:t xml:space="preserve">É utilizada, por exemplo, para remover eventos e limpar intervalos, caso sejam utilizados pelo </w:t>
-      </w:r>
-      <w:proofErr w:type="spellStart"/>
-      <w:r>
-        <w:rPr>
-          <w:rFonts w:ascii="Times New Roman" w:eastAsia="Times New Roman" w:hAnsi="Times New Roman" w:cs="Times New Roman"/>
-          <w:sz w:val="24"/>
-          <w:szCs w:val="24"/>
-          <w:lang w:eastAsia="pt-BR"/>
-        </w:rPr>
-        <w:t>effect</w:t>
-      </w:r>
-      <w:proofErr w:type="spellEnd"/>
-      <w:r>
-        <w:rPr>
-          <w:rFonts w:ascii="Times New Roman" w:eastAsia="Times New Roman" w:hAnsi="Times New Roman" w:cs="Times New Roman"/>
-          <w:sz w:val="24"/>
-          <w:szCs w:val="24"/>
-          <w:lang w:eastAsia="pt-BR"/>
-        </w:rPr>
-        <w:t>.</w:t>
-      </w:r>
-    </w:p>
-    <w:p>
-      <w:pPr>
-        <w:shd w:val="clear" w:color="auto" w:fill="FFFFFF"/>
-        <w:spacing w:after="0" w:line="240" w:lineRule="auto"/>
-        <w:rPr>
-          <w:rFonts w:ascii="Times New Roman" w:eastAsia="Times New Roman" w:hAnsi="Times New Roman" w:cs="Times New Roman"/>
-          <w:sz w:val="24"/>
-          <w:szCs w:val="24"/>
-          <w:lang w:eastAsia="pt-BR"/>
-        </w:rPr>
-      </w:pPr>
-      <w:r>
-        <w:rPr>
-          <w:rFonts w:ascii="Times New Roman" w:eastAsia="Times New Roman" w:hAnsi="Times New Roman" w:cs="Times New Roman"/>
-          <w:sz w:val="24"/>
-          <w:szCs w:val="24"/>
-          <w:lang w:eastAsia="pt-BR"/>
-        </w:rPr>
-        <w:object w:dxaOrig="360" w:dyaOrig="312" w14:anchorId="521522BD">
-          <v:shape id="_x0000_i1165" type="#_x0000_t75" style="width:18pt;height:15.6pt" o:ole="">
-            <v:imagedata r:id="rId5" o:title=""/>
-          </v:shape>
-          <w:control r:id="rId45" w:name="DefaultOcxName39" w:shapeid="_x0000_i1165"/>
-        </w:object>
-      </w:r>
-    </w:p>
-    <w:p>
-      <w:pPr>
-        <w:shd w:val="clear" w:color="auto" w:fill="FFFFFF"/>
-        <w:spacing w:line="240" w:lineRule="auto"/>
-        <w:rPr>
-          <w:rFonts w:ascii="Times New Roman" w:eastAsia="Times New Roman" w:hAnsi="Times New Roman" w:cs="Times New Roman"/>
-          <w:sz w:val="24"/>
-          <w:szCs w:val="24"/>
-          <w:lang w:eastAsia="pt-BR"/>
-        </w:rPr>
-      </w:pPr>
       <w:r>
         <w:rPr>
           <w:rFonts w:ascii="Times New Roman" w:eastAsia="Times New Roman" w:hAnsi="Times New Roman" w:cs="Times New Roman"/>
@@ -4354,74 +3833,93 @@
           <w:rFonts w:ascii="Times New Roman" w:eastAsia="Times New Roman" w:hAnsi="Times New Roman" w:cs="Times New Roman"/>
           <w:sz w:val="24"/>
           <w:szCs w:val="24"/>
-          <w:lang w:eastAsia="pt-BR"/>
-        </w:rPr>
-        <w:object w:dxaOrig="360" w:dyaOrig="312" w14:anchorId="0FE29A82">
-          <v:shape id="_x0000_i1164" type="#_x0000_t75" style="width:18pt;height:15.6pt" o:ole="">
+        </w:rPr>
+        <w:object w:dxaOrig="225" w:dyaOrig="225" w14:anchorId="0FE29A82">
+          <v:shape id="_x0000_i1289" type="#_x0000_t75" style="width:18pt;height:15.7pt" o:ole="">
+            <v:imagedata r:id="rId7" o:title=""/>
+          </v:shape>
+          <w:control r:id="rId47" w:name="DefaultOcxName40" w:shapeid="_x0000_i1289"/>
+        </w:object>
+      </w:r>
+      <w:r>
+        <w:rPr>
+          <w:rFonts w:ascii="Times New Roman" w:eastAsia="Times New Roman" w:hAnsi="Times New Roman" w:cs="Times New Roman"/>
+          <w:sz w:val="24"/>
+          <w:szCs w:val="24"/>
+          <w:lang w:eastAsia="pt-BR"/>
+        </w:rPr>
+        <w:t>Deps.</w:t>
+      </w:r>
+    </w:p>
+    <w:p>
+      <w:pPr>
+        <w:shd w:val="clear" w:color="auto" w:fill="FFFFFF"/>
+        <w:spacing w:after="0" w:line="240" w:lineRule="auto"/>
+        <w:rPr>
+          <w:rFonts w:ascii="Times New Roman" w:eastAsia="Times New Roman" w:hAnsi="Times New Roman" w:cs="Times New Roman"/>
+          <w:sz w:val="24"/>
+          <w:szCs w:val="24"/>
+          <w:lang w:eastAsia="pt-BR"/>
+        </w:rPr>
+      </w:pPr>
+      <w:r>
+        <w:rPr>
+          <w:rFonts w:ascii="Times New Roman" w:eastAsia="Times New Roman" w:hAnsi="Times New Roman" w:cs="Times New Roman"/>
+          <w:sz w:val="24"/>
+          <w:szCs w:val="24"/>
+        </w:rPr>
+        <w:object w:dxaOrig="225" w:dyaOrig="225" w14:anchorId="034E2BA5">
+          <v:shape id="_x0000_i1219" type="#_x0000_t75" style="width:18pt;height:15.7pt" o:ole="">
             <v:imagedata r:id="rId5" o:title=""/>
           </v:shape>
-          <w:control r:id="rId46" w:name="DefaultOcxName40" w:shapeid="_x0000_i1164"/>
+          <w:control r:id="rId48" w:name="DefaultOcxName41" w:shapeid="_x0000_i1219"/>
         </w:object>
       </w:r>
-    </w:p>
-    <w:p>
-      <w:pPr>
-        <w:shd w:val="clear" w:color="auto" w:fill="FFFFFF"/>
-        <w:spacing w:after="0" w:line="240" w:lineRule="auto"/>
-        <w:rPr>
-          <w:rFonts w:ascii="Times New Roman" w:eastAsia="Times New Roman" w:hAnsi="Times New Roman" w:cs="Times New Roman"/>
-          <w:sz w:val="24"/>
-          <w:szCs w:val="24"/>
-          <w:lang w:eastAsia="pt-BR"/>
-        </w:rPr>
-      </w:pPr>
-      <w:r>
-        <w:rPr>
-          <w:rFonts w:ascii="Times New Roman" w:eastAsia="Times New Roman" w:hAnsi="Times New Roman" w:cs="Times New Roman"/>
-          <w:sz w:val="24"/>
-          <w:szCs w:val="24"/>
-          <w:lang w:eastAsia="pt-BR"/>
-        </w:rPr>
-        <w:t>Deps.</w:t>
-      </w:r>
-    </w:p>
-    <w:p>
-      <w:pPr>
-        <w:shd w:val="clear" w:color="auto" w:fill="FFFFFF"/>
-        <w:spacing w:after="0" w:line="240" w:lineRule="auto"/>
-        <w:rPr>
-          <w:rFonts w:ascii="Times New Roman" w:eastAsia="Times New Roman" w:hAnsi="Times New Roman" w:cs="Times New Roman"/>
-          <w:sz w:val="24"/>
-          <w:szCs w:val="24"/>
-          <w:lang w:eastAsia="pt-BR"/>
-        </w:rPr>
-      </w:pPr>
-      <w:r>
-        <w:rPr>
-          <w:rFonts w:ascii="Times New Roman" w:eastAsia="Times New Roman" w:hAnsi="Times New Roman" w:cs="Times New Roman"/>
-          <w:sz w:val="24"/>
-          <w:szCs w:val="24"/>
-          <w:lang w:eastAsia="pt-BR"/>
-        </w:rPr>
-        <w:object w:dxaOrig="360" w:dyaOrig="312" w14:anchorId="034E2BA5">
-          <v:shape id="_x0000_i1163" type="#_x0000_t75" style="width:18pt;height:15.6pt" o:ole="">
+      <w:proofErr w:type="spellStart"/>
+      <w:r>
+        <w:rPr>
+          <w:rFonts w:ascii="Times New Roman" w:eastAsia="Times New Roman" w:hAnsi="Times New Roman" w:cs="Times New Roman"/>
+          <w:sz w:val="24"/>
+          <w:szCs w:val="24"/>
+          <w:lang w:eastAsia="pt-BR"/>
+        </w:rPr>
+        <w:t>Props</w:t>
+      </w:r>
+      <w:proofErr w:type="spellEnd"/>
+      <w:r>
+        <w:rPr>
+          <w:rFonts w:ascii="Times New Roman" w:eastAsia="Times New Roman" w:hAnsi="Times New Roman" w:cs="Times New Roman"/>
+          <w:sz w:val="24"/>
+          <w:szCs w:val="24"/>
+          <w:lang w:eastAsia="pt-BR"/>
+        </w:rPr>
+        <w:t>.</w:t>
+      </w:r>
+    </w:p>
+    <w:p>
+      <w:pPr>
+        <w:shd w:val="clear" w:color="auto" w:fill="FFFFFF"/>
+        <w:spacing w:after="0" w:line="240" w:lineRule="auto"/>
+        <w:rPr>
+          <w:rFonts w:ascii="Times New Roman" w:eastAsia="Times New Roman" w:hAnsi="Times New Roman" w:cs="Times New Roman"/>
+          <w:sz w:val="24"/>
+          <w:szCs w:val="24"/>
+          <w:lang w:eastAsia="pt-BR"/>
+        </w:rPr>
+      </w:pPr>
+      <w:r>
+        <w:rPr>
+          <w:rFonts w:ascii="Times New Roman" w:eastAsia="Times New Roman" w:hAnsi="Times New Roman" w:cs="Times New Roman"/>
+          <w:sz w:val="24"/>
+          <w:szCs w:val="24"/>
+        </w:rPr>
+        <w:object w:dxaOrig="225" w:dyaOrig="225" w14:anchorId="68ED182E">
+          <v:shape id="_x0000_i1222" type="#_x0000_t75" style="width:18pt;height:15.7pt" o:ole="">
             <v:imagedata r:id="rId5" o:title=""/>
           </v:shape>
-          <w:control r:id="rId47" w:name="DefaultOcxName41" w:shapeid="_x0000_i1163"/>
+          <w:control r:id="rId49" w:name="DefaultOcxName42" w:shapeid="_x0000_i1222"/>
         </w:object>
       </w:r>
-    </w:p>
-    <w:p>
-      <w:pPr>
-        <w:shd w:val="clear" w:color="auto" w:fill="FFFFFF"/>
-        <w:spacing w:after="0" w:line="240" w:lineRule="auto"/>
-        <w:rPr>
-          <w:rFonts w:ascii="Times New Roman" w:eastAsia="Times New Roman" w:hAnsi="Times New Roman" w:cs="Times New Roman"/>
-          <w:sz w:val="24"/>
-          <w:szCs w:val="24"/>
-          <w:lang w:eastAsia="pt-BR"/>
-        </w:rPr>
-      </w:pPr>
       <w:proofErr w:type="spellStart"/>
       <w:r>
         <w:rPr>
@@ -4430,7 +3928,7 @@
           <w:szCs w:val="24"/>
           <w:lang w:eastAsia="pt-BR"/>
         </w:rPr>
-        <w:t>Props</w:t>
+        <w:t>State</w:t>
       </w:r>
       <w:proofErr w:type="spellEnd"/>
       <w:r>
@@ -4459,85 +3957,14 @@
           <w:rFonts w:ascii="Times New Roman" w:eastAsia="Times New Roman" w:hAnsi="Times New Roman" w:cs="Times New Roman"/>
           <w:sz w:val="24"/>
           <w:szCs w:val="24"/>
-          <w:lang w:eastAsia="pt-BR"/>
-        </w:rPr>
-        <w:object w:dxaOrig="360" w:dyaOrig="312" w14:anchorId="68ED182E">
-          <v:shape id="_x0000_i1162" type="#_x0000_t75" style="width:18pt;height:15.6pt" o:ole="">
+        </w:rPr>
+        <w:object w:dxaOrig="225" w:dyaOrig="225" w14:anchorId="6AC5823D">
+          <v:shape id="_x0000_i1225" type="#_x0000_t75" style="width:18pt;height:15.7pt" o:ole="">
             <v:imagedata r:id="rId5" o:title=""/>
           </v:shape>
-          <w:control r:id="rId48" w:name="DefaultOcxName42" w:shapeid="_x0000_i1162"/>
+          <w:control r:id="rId50" w:name="DefaultOcxName43" w:shapeid="_x0000_i1225"/>
         </w:object>
       </w:r>
-    </w:p>
-    <w:p>
-      <w:pPr>
-        <w:shd w:val="clear" w:color="auto" w:fill="FFFFFF"/>
-        <w:spacing w:after="0" w:line="240" w:lineRule="auto"/>
-        <w:rPr>
-          <w:rFonts w:ascii="Times New Roman" w:eastAsia="Times New Roman" w:hAnsi="Times New Roman" w:cs="Times New Roman"/>
-          <w:sz w:val="24"/>
-          <w:szCs w:val="24"/>
-          <w:lang w:eastAsia="pt-BR"/>
-        </w:rPr>
-      </w:pPr>
-      <w:proofErr w:type="spellStart"/>
-      <w:r>
-        <w:rPr>
-          <w:rFonts w:ascii="Times New Roman" w:eastAsia="Times New Roman" w:hAnsi="Times New Roman" w:cs="Times New Roman"/>
-          <w:sz w:val="24"/>
-          <w:szCs w:val="24"/>
-          <w:lang w:eastAsia="pt-BR"/>
-        </w:rPr>
-        <w:t>State</w:t>
-      </w:r>
-      <w:proofErr w:type="spellEnd"/>
-      <w:r>
-        <w:rPr>
-          <w:rFonts w:ascii="Times New Roman" w:eastAsia="Times New Roman" w:hAnsi="Times New Roman" w:cs="Times New Roman"/>
-          <w:sz w:val="24"/>
-          <w:szCs w:val="24"/>
-          <w:lang w:eastAsia="pt-BR"/>
-        </w:rPr>
-        <w:t>.</w:t>
-      </w:r>
-    </w:p>
-    <w:p>
-      <w:pPr>
-        <w:shd w:val="clear" w:color="auto" w:fill="FFFFFF"/>
-        <w:spacing w:after="0" w:line="240" w:lineRule="auto"/>
-        <w:rPr>
-          <w:rFonts w:ascii="Times New Roman" w:eastAsia="Times New Roman" w:hAnsi="Times New Roman" w:cs="Times New Roman"/>
-          <w:sz w:val="24"/>
-          <w:szCs w:val="24"/>
-          <w:lang w:eastAsia="pt-BR"/>
-        </w:rPr>
-      </w:pPr>
-      <w:r>
-        <w:rPr>
-          <w:rFonts w:ascii="Times New Roman" w:eastAsia="Times New Roman" w:hAnsi="Times New Roman" w:cs="Times New Roman"/>
-          <w:sz w:val="24"/>
-          <w:szCs w:val="24"/>
-          <w:lang w:eastAsia="pt-BR"/>
-        </w:rPr>
-        <w:object w:dxaOrig="360" w:dyaOrig="312" w14:anchorId="6AC5823D">
-          <v:shape id="_x0000_i1161" type="#_x0000_t75" style="width:18pt;height:15.6pt" o:ole="">
-            <v:imagedata r:id="rId5" o:title=""/>
-          </v:shape>
-          <w:control r:id="rId49" w:name="DefaultOcxName43" w:shapeid="_x0000_i1161"/>
-        </w:object>
-      </w:r>
-    </w:p>
-    <w:p>
-      <w:pPr>
-        <w:shd w:val="clear" w:color="auto" w:fill="FFFFFF"/>
-        <w:spacing w:line="240" w:lineRule="auto"/>
-        <w:rPr>
-          <w:rFonts w:ascii="Times New Roman" w:eastAsia="Times New Roman" w:hAnsi="Times New Roman" w:cs="Times New Roman"/>
-          <w:sz w:val="24"/>
-          <w:szCs w:val="24"/>
-          <w:lang w:eastAsia="pt-BR"/>
-        </w:rPr>
-      </w:pPr>
       <w:proofErr w:type="spellStart"/>
       <w:r>
         <w:rPr>
@@ -4751,27 +4178,14 @@
           <w:rFonts w:ascii="Times New Roman" w:eastAsia="Times New Roman" w:hAnsi="Times New Roman" w:cs="Times New Roman"/>
           <w:sz w:val="24"/>
           <w:szCs w:val="24"/>
-          <w:lang w:eastAsia="pt-BR"/>
-        </w:rPr>
-        <w:object w:dxaOrig="360" w:dyaOrig="312" w14:anchorId="362253B9">
-          <v:shape id="_x0000_i1160" type="#_x0000_t75" style="width:18pt;height:15.6pt" o:ole="">
+        </w:rPr>
+        <w:object w:dxaOrig="225" w:dyaOrig="225" w14:anchorId="362253B9">
+          <v:shape id="_x0000_i1228" type="#_x0000_t75" style="width:18pt;height:15.7pt" o:ole="">
             <v:imagedata r:id="rId5" o:title=""/>
           </v:shape>
-          <w:control r:id="rId50" w:name="DefaultOcxName44" w:shapeid="_x0000_i1160"/>
+          <w:control r:id="rId51" w:name="DefaultOcxName44" w:shapeid="_x0000_i1228"/>
         </w:object>
       </w:r>
-    </w:p>
-    <w:p>
-      <w:pPr>
-        <w:shd w:val="clear" w:color="auto" w:fill="FFFFFF"/>
-        <w:spacing w:after="0" w:line="240" w:lineRule="auto"/>
-        <w:rPr>
-          <w:rFonts w:ascii="Times New Roman" w:eastAsia="Times New Roman" w:hAnsi="Times New Roman" w:cs="Times New Roman"/>
-          <w:sz w:val="24"/>
-          <w:szCs w:val="24"/>
-          <w:lang w:eastAsia="pt-BR"/>
-        </w:rPr>
-      </w:pPr>
       <w:r>
         <w:rPr>
           <w:rFonts w:ascii="Times New Roman" w:eastAsia="Times New Roman" w:hAnsi="Times New Roman" w:cs="Times New Roman"/>
@@ -4798,27 +4212,14 @@
           <w:rFonts w:ascii="Times New Roman" w:eastAsia="Times New Roman" w:hAnsi="Times New Roman" w:cs="Times New Roman"/>
           <w:sz w:val="24"/>
           <w:szCs w:val="24"/>
-          <w:lang w:eastAsia="pt-BR"/>
-        </w:rPr>
-        <w:object w:dxaOrig="360" w:dyaOrig="312" w14:anchorId="5DF2B9E5">
-          <v:shape id="_x0000_i1159" type="#_x0000_t75" style="width:18pt;height:15.6pt" o:ole="">
+        </w:rPr>
+        <w:object w:dxaOrig="225" w:dyaOrig="225" w14:anchorId="5DF2B9E5">
+          <v:shape id="_x0000_i1231" type="#_x0000_t75" style="width:18pt;height:15.7pt" o:ole="">
             <v:imagedata r:id="rId5" o:title=""/>
           </v:shape>
-          <w:control r:id="rId51" w:name="DefaultOcxName45" w:shapeid="_x0000_i1159"/>
+          <w:control r:id="rId52" w:name="DefaultOcxName45" w:shapeid="_x0000_i1231"/>
         </w:object>
       </w:r>
-    </w:p>
-    <w:p>
-      <w:pPr>
-        <w:shd w:val="clear" w:color="auto" w:fill="FFFFFF"/>
-        <w:spacing w:after="0" w:line="240" w:lineRule="auto"/>
-        <w:rPr>
-          <w:rFonts w:ascii="Times New Roman" w:eastAsia="Times New Roman" w:hAnsi="Times New Roman" w:cs="Times New Roman"/>
-          <w:sz w:val="24"/>
-          <w:szCs w:val="24"/>
-          <w:lang w:eastAsia="pt-BR"/>
-        </w:rPr>
-      </w:pPr>
       <w:r>
         <w:rPr>
           <w:rFonts w:ascii="Times New Roman" w:eastAsia="Times New Roman" w:hAnsi="Times New Roman" w:cs="Times New Roman"/>
@@ -4845,74 +4246,49 @@
           <w:rFonts w:ascii="Times New Roman" w:eastAsia="Times New Roman" w:hAnsi="Times New Roman" w:cs="Times New Roman"/>
           <w:sz w:val="24"/>
           <w:szCs w:val="24"/>
-          <w:lang w:eastAsia="pt-BR"/>
-        </w:rPr>
-        <w:object w:dxaOrig="360" w:dyaOrig="312" w14:anchorId="43D2704A">
-          <v:shape id="_x0000_i1158" type="#_x0000_t75" style="width:18pt;height:15.6pt" o:ole="">
+        </w:rPr>
+        <w:lastRenderedPageBreak/>
+        <w:object w:dxaOrig="225" w:dyaOrig="225" w14:anchorId="43D2704A">
+          <v:shape id="_x0000_i1285" type="#_x0000_t75" style="width:18pt;height:15.7pt" o:ole="">
+            <v:imagedata r:id="rId7" o:title=""/>
+          </v:shape>
+          <w:control r:id="rId53" w:name="DefaultOcxName46" w:shapeid="_x0000_i1285"/>
+        </w:object>
+      </w:r>
+      <w:r>
+        <w:rPr>
+          <w:rFonts w:ascii="Times New Roman" w:eastAsia="Times New Roman" w:hAnsi="Times New Roman" w:cs="Times New Roman"/>
+          <w:sz w:val="24"/>
+          <w:szCs w:val="24"/>
+          <w:lang w:eastAsia="pt-BR"/>
+        </w:rPr>
+        <w:t>23.</w:t>
+      </w:r>
+    </w:p>
+    <w:p>
+      <w:pPr>
+        <w:shd w:val="clear" w:color="auto" w:fill="FFFFFF"/>
+        <w:spacing w:after="0" w:line="240" w:lineRule="auto"/>
+        <w:rPr>
+          <w:rFonts w:ascii="Times New Roman" w:eastAsia="Times New Roman" w:hAnsi="Times New Roman" w:cs="Times New Roman"/>
+          <w:sz w:val="24"/>
+          <w:szCs w:val="24"/>
+          <w:lang w:eastAsia="pt-BR"/>
+        </w:rPr>
+      </w:pPr>
+      <w:r>
+        <w:rPr>
+          <w:rFonts w:ascii="Times New Roman" w:eastAsia="Times New Roman" w:hAnsi="Times New Roman" w:cs="Times New Roman"/>
+          <w:sz w:val="24"/>
+          <w:szCs w:val="24"/>
+        </w:rPr>
+        <w:object w:dxaOrig="225" w:dyaOrig="225" w14:anchorId="7B2AA883">
+          <v:shape id="_x0000_i1237" type="#_x0000_t75" style="width:18pt;height:15.7pt" o:ole="">
             <v:imagedata r:id="rId5" o:title=""/>
           </v:shape>
-          <w:control r:id="rId52" w:name="DefaultOcxName46" w:shapeid="_x0000_i1158"/>
+          <w:control r:id="rId54" w:name="DefaultOcxName47" w:shapeid="_x0000_i1237"/>
         </w:object>
       </w:r>
-    </w:p>
-    <w:p>
-      <w:pPr>
-        <w:shd w:val="clear" w:color="auto" w:fill="FFFFFF"/>
-        <w:spacing w:after="0" w:line="240" w:lineRule="auto"/>
-        <w:rPr>
-          <w:rFonts w:ascii="Times New Roman" w:eastAsia="Times New Roman" w:hAnsi="Times New Roman" w:cs="Times New Roman"/>
-          <w:sz w:val="24"/>
-          <w:szCs w:val="24"/>
-          <w:lang w:eastAsia="pt-BR"/>
-        </w:rPr>
-      </w:pPr>
-      <w:r>
-        <w:rPr>
-          <w:rFonts w:ascii="Times New Roman" w:eastAsia="Times New Roman" w:hAnsi="Times New Roman" w:cs="Times New Roman"/>
-          <w:sz w:val="24"/>
-          <w:szCs w:val="24"/>
-          <w:lang w:eastAsia="pt-BR"/>
-        </w:rPr>
-        <w:t>23.</w:t>
-      </w:r>
-    </w:p>
-    <w:p>
-      <w:pPr>
-        <w:shd w:val="clear" w:color="auto" w:fill="FFFFFF"/>
-        <w:spacing w:after="0" w:line="240" w:lineRule="auto"/>
-        <w:rPr>
-          <w:rFonts w:ascii="Times New Roman" w:eastAsia="Times New Roman" w:hAnsi="Times New Roman" w:cs="Times New Roman"/>
-          <w:sz w:val="24"/>
-          <w:szCs w:val="24"/>
-          <w:lang w:eastAsia="pt-BR"/>
-        </w:rPr>
-      </w:pPr>
-      <w:r>
-        <w:rPr>
-          <w:rFonts w:ascii="Times New Roman" w:eastAsia="Times New Roman" w:hAnsi="Times New Roman" w:cs="Times New Roman"/>
-          <w:sz w:val="24"/>
-          <w:szCs w:val="24"/>
-          <w:lang w:eastAsia="pt-BR"/>
-        </w:rPr>
-        <w:object w:dxaOrig="360" w:dyaOrig="312" w14:anchorId="7B2AA883">
-          <v:shape id="_x0000_i1157" type="#_x0000_t75" style="width:18pt;height:15.6pt" o:ole="">
-            <v:imagedata r:id="rId5" o:title=""/>
-          </v:shape>
-          <w:control r:id="rId53" w:name="DefaultOcxName47" w:shapeid="_x0000_i1157"/>
-        </w:object>
-      </w:r>
-    </w:p>
-    <w:p>
-      <w:pPr>
-        <w:shd w:val="clear" w:color="auto" w:fill="FFFFFF"/>
-        <w:spacing w:line="240" w:lineRule="auto"/>
-        <w:rPr>
-          <w:rFonts w:ascii="Times New Roman" w:eastAsia="Times New Roman" w:hAnsi="Times New Roman" w:cs="Times New Roman"/>
-          <w:sz w:val="24"/>
-          <w:szCs w:val="24"/>
-          <w:lang w:eastAsia="pt-BR"/>
-        </w:rPr>
-      </w:pPr>
       <w:r>
         <w:rPr>
           <w:rFonts w:ascii="Times New Roman" w:eastAsia="Times New Roman" w:hAnsi="Times New Roman" w:cs="Times New Roman"/>
@@ -4941,7 +4317,6 @@
           <w:szCs w:val="24"/>
           <w:lang w:eastAsia="pt-BR"/>
         </w:rPr>
-        <w:lastRenderedPageBreak/>
         <w:t> </w:t>
       </w:r>
     </w:p>
@@ -5116,168 +4491,116 @@
           <w:rFonts w:ascii="Times New Roman" w:eastAsia="Times New Roman" w:hAnsi="Times New Roman" w:cs="Times New Roman"/>
           <w:sz w:val="24"/>
           <w:szCs w:val="24"/>
-          <w:lang w:eastAsia="pt-BR"/>
-        </w:rPr>
-        <w:object w:dxaOrig="360" w:dyaOrig="312" w14:anchorId="2E8F9D6E">
-          <v:shape id="_x0000_i1156" type="#_x0000_t75" style="width:18pt;height:15.6pt" o:ole="">
+        </w:rPr>
+        <w:object w:dxaOrig="225" w:dyaOrig="225" w14:anchorId="2E8F9D6E">
+          <v:shape id="_x0000_i1286" type="#_x0000_t75" style="width:18pt;height:15.7pt" o:ole="">
+            <v:imagedata r:id="rId7" o:title=""/>
+          </v:shape>
+          <w:control r:id="rId55" w:name="DefaultOcxName48" w:shapeid="_x0000_i1286"/>
+        </w:object>
+      </w:r>
+      <w:r>
+        <w:rPr>
+          <w:rFonts w:ascii="Times New Roman" w:eastAsia="Times New Roman" w:hAnsi="Times New Roman" w:cs="Times New Roman"/>
+          <w:sz w:val="24"/>
+          <w:szCs w:val="24"/>
+          <w:lang w:eastAsia="pt-BR"/>
+        </w:rPr>
+        <w:t>32.</w:t>
+      </w:r>
+    </w:p>
+    <w:p>
+      <w:pPr>
+        <w:shd w:val="clear" w:color="auto" w:fill="FFFFFF"/>
+        <w:spacing w:after="0" w:line="240" w:lineRule="auto"/>
+        <w:rPr>
+          <w:rFonts w:ascii="Times New Roman" w:eastAsia="Times New Roman" w:hAnsi="Times New Roman" w:cs="Times New Roman"/>
+          <w:sz w:val="24"/>
+          <w:szCs w:val="24"/>
+          <w:lang w:eastAsia="pt-BR"/>
+        </w:rPr>
+      </w:pPr>
+      <w:r>
+        <w:rPr>
+          <w:rFonts w:ascii="Times New Roman" w:eastAsia="Times New Roman" w:hAnsi="Times New Roman" w:cs="Times New Roman"/>
+          <w:sz w:val="24"/>
+          <w:szCs w:val="24"/>
+        </w:rPr>
+        <w:object w:dxaOrig="225" w:dyaOrig="225" w14:anchorId="569757E8">
+          <v:shape id="_x0000_i1243" type="#_x0000_t75" style="width:18pt;height:15.7pt" o:ole="">
             <v:imagedata r:id="rId5" o:title=""/>
           </v:shape>
-          <w:control r:id="rId54" w:name="DefaultOcxName48" w:shapeid="_x0000_i1156"/>
+          <w:control r:id="rId56" w:name="DefaultOcxName49" w:shapeid="_x0000_i1243"/>
         </w:object>
       </w:r>
-    </w:p>
-    <w:p>
-      <w:pPr>
-        <w:shd w:val="clear" w:color="auto" w:fill="FFFFFF"/>
-        <w:spacing w:after="0" w:line="240" w:lineRule="auto"/>
-        <w:rPr>
-          <w:rFonts w:ascii="Times New Roman" w:eastAsia="Times New Roman" w:hAnsi="Times New Roman" w:cs="Times New Roman"/>
-          <w:sz w:val="24"/>
-          <w:szCs w:val="24"/>
-          <w:lang w:eastAsia="pt-BR"/>
-        </w:rPr>
-      </w:pPr>
-      <w:r>
-        <w:rPr>
-          <w:rFonts w:ascii="Times New Roman" w:eastAsia="Times New Roman" w:hAnsi="Times New Roman" w:cs="Times New Roman"/>
-          <w:sz w:val="24"/>
-          <w:szCs w:val="24"/>
-          <w:lang w:eastAsia="pt-BR"/>
-        </w:rPr>
-        <w:t>32.</w:t>
-      </w:r>
-    </w:p>
-    <w:p>
-      <w:pPr>
-        <w:shd w:val="clear" w:color="auto" w:fill="FFFFFF"/>
-        <w:spacing w:after="0" w:line="240" w:lineRule="auto"/>
-        <w:rPr>
-          <w:rFonts w:ascii="Times New Roman" w:eastAsia="Times New Roman" w:hAnsi="Times New Roman" w:cs="Times New Roman"/>
-          <w:sz w:val="24"/>
-          <w:szCs w:val="24"/>
-          <w:lang w:eastAsia="pt-BR"/>
-        </w:rPr>
-      </w:pPr>
-      <w:r>
-        <w:rPr>
-          <w:rFonts w:ascii="Times New Roman" w:eastAsia="Times New Roman" w:hAnsi="Times New Roman" w:cs="Times New Roman"/>
-          <w:sz w:val="24"/>
-          <w:szCs w:val="24"/>
-          <w:lang w:eastAsia="pt-BR"/>
-        </w:rPr>
-        <w:object w:dxaOrig="360" w:dyaOrig="312" w14:anchorId="569757E8">
-          <v:shape id="_x0000_i1155" type="#_x0000_t75" style="width:18pt;height:15.6pt" o:ole="">
+      <w:r>
+        <w:rPr>
+          <w:rFonts w:ascii="Times New Roman" w:eastAsia="Times New Roman" w:hAnsi="Times New Roman" w:cs="Times New Roman"/>
+          <w:sz w:val="24"/>
+          <w:szCs w:val="24"/>
+          <w:lang w:eastAsia="pt-BR"/>
+        </w:rPr>
+        <w:t>28.</w:t>
+      </w:r>
+    </w:p>
+    <w:p>
+      <w:pPr>
+        <w:shd w:val="clear" w:color="auto" w:fill="FFFFFF"/>
+        <w:spacing w:after="0" w:line="240" w:lineRule="auto"/>
+        <w:rPr>
+          <w:rFonts w:ascii="Times New Roman" w:eastAsia="Times New Roman" w:hAnsi="Times New Roman" w:cs="Times New Roman"/>
+          <w:sz w:val="24"/>
+          <w:szCs w:val="24"/>
+          <w:lang w:eastAsia="pt-BR"/>
+        </w:rPr>
+      </w:pPr>
+      <w:r>
+        <w:rPr>
+          <w:rFonts w:ascii="Times New Roman" w:eastAsia="Times New Roman" w:hAnsi="Times New Roman" w:cs="Times New Roman"/>
+          <w:sz w:val="24"/>
+          <w:szCs w:val="24"/>
+        </w:rPr>
+        <w:object w:dxaOrig="225" w:dyaOrig="225" w14:anchorId="07143C0C">
+          <v:shape id="_x0000_i1246" type="#_x0000_t75" style="width:18pt;height:15.7pt" o:ole="">
             <v:imagedata r:id="rId5" o:title=""/>
           </v:shape>
-          <w:control r:id="rId55" w:name="DefaultOcxName49" w:shapeid="_x0000_i1155"/>
+          <w:control r:id="rId57" w:name="DefaultOcxName50" w:shapeid="_x0000_i1246"/>
         </w:object>
       </w:r>
-    </w:p>
-    <w:p>
-      <w:pPr>
-        <w:shd w:val="clear" w:color="auto" w:fill="FFFFFF"/>
-        <w:spacing w:after="0" w:line="240" w:lineRule="auto"/>
-        <w:rPr>
-          <w:rFonts w:ascii="Times New Roman" w:eastAsia="Times New Roman" w:hAnsi="Times New Roman" w:cs="Times New Roman"/>
-          <w:sz w:val="24"/>
-          <w:szCs w:val="24"/>
-          <w:lang w:eastAsia="pt-BR"/>
-        </w:rPr>
-      </w:pPr>
-      <w:r>
-        <w:rPr>
-          <w:rFonts w:ascii="Times New Roman" w:eastAsia="Times New Roman" w:hAnsi="Times New Roman" w:cs="Times New Roman"/>
-          <w:sz w:val="24"/>
-          <w:szCs w:val="24"/>
-          <w:lang w:eastAsia="pt-BR"/>
-        </w:rPr>
-        <w:t>28.</w:t>
-      </w:r>
-    </w:p>
-    <w:p>
-      <w:pPr>
-        <w:shd w:val="clear" w:color="auto" w:fill="FFFFFF"/>
-        <w:spacing w:after="0" w:line="240" w:lineRule="auto"/>
-        <w:rPr>
-          <w:rFonts w:ascii="Times New Roman" w:eastAsia="Times New Roman" w:hAnsi="Times New Roman" w:cs="Times New Roman"/>
-          <w:sz w:val="24"/>
-          <w:szCs w:val="24"/>
-          <w:lang w:eastAsia="pt-BR"/>
-        </w:rPr>
-      </w:pPr>
-      <w:r>
-        <w:rPr>
-          <w:rFonts w:ascii="Times New Roman" w:eastAsia="Times New Roman" w:hAnsi="Times New Roman" w:cs="Times New Roman"/>
-          <w:sz w:val="24"/>
-          <w:szCs w:val="24"/>
-          <w:lang w:eastAsia="pt-BR"/>
-        </w:rPr>
-        <w:object w:dxaOrig="360" w:dyaOrig="312" w14:anchorId="07143C0C">
-          <v:shape id="_x0000_i1154" type="#_x0000_t75" style="width:18pt;height:15.6pt" o:ole="">
+      <w:r>
+        <w:rPr>
+          <w:rFonts w:ascii="Times New Roman" w:eastAsia="Times New Roman" w:hAnsi="Times New Roman" w:cs="Times New Roman"/>
+          <w:sz w:val="24"/>
+          <w:szCs w:val="24"/>
+          <w:lang w:eastAsia="pt-BR"/>
+        </w:rPr>
+        <w:t>36.</w:t>
+      </w:r>
+    </w:p>
+    <w:p>
+      <w:pPr>
+        <w:shd w:val="clear" w:color="auto" w:fill="FFFFFF"/>
+        <w:spacing w:after="0" w:line="240" w:lineRule="auto"/>
+        <w:rPr>
+          <w:rFonts w:ascii="Times New Roman" w:eastAsia="Times New Roman" w:hAnsi="Times New Roman" w:cs="Times New Roman"/>
+          <w:sz w:val="24"/>
+          <w:szCs w:val="24"/>
+          <w:lang w:eastAsia="pt-BR"/>
+        </w:rPr>
+      </w:pPr>
+      <w:r>
+        <w:rPr>
+          <w:rFonts w:ascii="Times New Roman" w:eastAsia="Times New Roman" w:hAnsi="Times New Roman" w:cs="Times New Roman"/>
+          <w:sz w:val="24"/>
+          <w:szCs w:val="24"/>
+        </w:rPr>
+        <w:object w:dxaOrig="225" w:dyaOrig="225" w14:anchorId="2E5046E4">
+          <v:shape id="_x0000_i1249" type="#_x0000_t75" style="width:18pt;height:15.7pt" o:ole="">
             <v:imagedata r:id="rId5" o:title=""/>
           </v:shape>
-          <w:control r:id="rId56" w:name="DefaultOcxName50" w:shapeid="_x0000_i1154"/>
+          <w:control r:id="rId58" w:name="DefaultOcxName51" w:shapeid="_x0000_i1249"/>
         </w:object>
       </w:r>
-    </w:p>
-    <w:p>
-      <w:pPr>
-        <w:shd w:val="clear" w:color="auto" w:fill="FFFFFF"/>
-        <w:spacing w:after="0" w:line="240" w:lineRule="auto"/>
-        <w:rPr>
-          <w:rFonts w:ascii="Times New Roman" w:eastAsia="Times New Roman" w:hAnsi="Times New Roman" w:cs="Times New Roman"/>
-          <w:sz w:val="24"/>
-          <w:szCs w:val="24"/>
-          <w:lang w:eastAsia="pt-BR"/>
-        </w:rPr>
-      </w:pPr>
-      <w:r>
-        <w:rPr>
-          <w:rFonts w:ascii="Times New Roman" w:eastAsia="Times New Roman" w:hAnsi="Times New Roman" w:cs="Times New Roman"/>
-          <w:sz w:val="24"/>
-          <w:szCs w:val="24"/>
-          <w:lang w:eastAsia="pt-BR"/>
-        </w:rPr>
-        <w:t>36.</w:t>
-      </w:r>
-    </w:p>
-    <w:p>
-      <w:pPr>
-        <w:shd w:val="clear" w:color="auto" w:fill="FFFFFF"/>
-        <w:spacing w:after="0" w:line="240" w:lineRule="auto"/>
-        <w:rPr>
-          <w:rFonts w:ascii="Times New Roman" w:eastAsia="Times New Roman" w:hAnsi="Times New Roman" w:cs="Times New Roman"/>
-          <w:sz w:val="24"/>
-          <w:szCs w:val="24"/>
-          <w:lang w:eastAsia="pt-BR"/>
-        </w:rPr>
-      </w:pPr>
-      <w:r>
-        <w:rPr>
-          <w:rFonts w:ascii="Times New Roman" w:eastAsia="Times New Roman" w:hAnsi="Times New Roman" w:cs="Times New Roman"/>
-          <w:sz w:val="24"/>
-          <w:szCs w:val="24"/>
-          <w:lang w:eastAsia="pt-BR"/>
-        </w:rPr>
-        <w:object w:dxaOrig="360" w:dyaOrig="312" w14:anchorId="2E5046E4">
-          <v:shape id="_x0000_i1153" type="#_x0000_t75" style="width:18pt;height:15.6pt" o:ole="">
-            <v:imagedata r:id="rId5" o:title=""/>
-          </v:shape>
-          <w:control r:id="rId57" w:name="DefaultOcxName51" w:shapeid="_x0000_i1153"/>
-        </w:object>
-      </w:r>
-    </w:p>
-    <w:p>
-      <w:pPr>
-        <w:shd w:val="clear" w:color="auto" w:fill="FFFFFF"/>
-        <w:spacing w:line="240" w:lineRule="auto"/>
-        <w:rPr>
-          <w:rFonts w:ascii="Times New Roman" w:eastAsia="Times New Roman" w:hAnsi="Times New Roman" w:cs="Times New Roman"/>
-          <w:sz w:val="24"/>
-          <w:szCs w:val="24"/>
-          <w:lang w:eastAsia="pt-BR"/>
-        </w:rPr>
-      </w:pPr>
       <w:r>
         <w:rPr>
           <w:rFonts w:ascii="Times New Roman" w:eastAsia="Times New Roman" w:hAnsi="Times New Roman" w:cs="Times New Roman"/>
@@ -5500,27 +4823,14 @@
           <w:rFonts w:ascii="Times New Roman" w:eastAsia="Times New Roman" w:hAnsi="Times New Roman" w:cs="Times New Roman"/>
           <w:sz w:val="24"/>
           <w:szCs w:val="24"/>
-          <w:lang w:eastAsia="pt-BR"/>
-        </w:rPr>
-        <w:object w:dxaOrig="360" w:dyaOrig="312" w14:anchorId="58BC6AF3">
-          <v:shape id="_x0000_i1152" type="#_x0000_t75" style="width:18pt;height:15.6pt" o:ole="">
+        </w:rPr>
+        <w:object w:dxaOrig="225" w:dyaOrig="225" w14:anchorId="58BC6AF3">
+          <v:shape id="_x0000_i1252" type="#_x0000_t75" style="width:18pt;height:15.7pt" o:ole="">
             <v:imagedata r:id="rId5" o:title=""/>
           </v:shape>
-          <w:control r:id="rId58" w:name="DefaultOcxName52" w:shapeid="_x0000_i1152"/>
+          <w:control r:id="rId59" w:name="DefaultOcxName52" w:shapeid="_x0000_i1252"/>
         </w:object>
       </w:r>
-    </w:p>
-    <w:p>
-      <w:pPr>
-        <w:shd w:val="clear" w:color="auto" w:fill="FFFFFF"/>
-        <w:spacing w:after="0" w:line="240" w:lineRule="auto"/>
-        <w:rPr>
-          <w:rFonts w:ascii="Times New Roman" w:eastAsia="Times New Roman" w:hAnsi="Times New Roman" w:cs="Times New Roman"/>
-          <w:sz w:val="24"/>
-          <w:szCs w:val="24"/>
-          <w:lang w:eastAsia="pt-BR"/>
-        </w:rPr>
-      </w:pPr>
       <w:r>
         <w:rPr>
           <w:rFonts w:ascii="Times New Roman" w:eastAsia="Times New Roman" w:hAnsi="Times New Roman" w:cs="Times New Roman"/>
@@ -5547,27 +4857,14 @@
           <w:rFonts w:ascii="Times New Roman" w:eastAsia="Times New Roman" w:hAnsi="Times New Roman" w:cs="Times New Roman"/>
           <w:sz w:val="24"/>
           <w:szCs w:val="24"/>
-          <w:lang w:eastAsia="pt-BR"/>
-        </w:rPr>
-        <w:object w:dxaOrig="360" w:dyaOrig="312" w14:anchorId="4F5FC91D">
-          <v:shape id="_x0000_i1151" type="#_x0000_t75" style="width:18pt;height:15.6pt" o:ole="">
+        </w:rPr>
+        <w:object w:dxaOrig="225" w:dyaOrig="225" w14:anchorId="4F5FC91D">
+          <v:shape id="_x0000_i1255" type="#_x0000_t75" style="width:18pt;height:15.7pt" o:ole="">
             <v:imagedata r:id="rId5" o:title=""/>
           </v:shape>
-          <w:control r:id="rId59" w:name="DefaultOcxName53" w:shapeid="_x0000_i1151"/>
+          <w:control r:id="rId60" w:name="DefaultOcxName53" w:shapeid="_x0000_i1255"/>
         </w:object>
       </w:r>
-    </w:p>
-    <w:p>
-      <w:pPr>
-        <w:shd w:val="clear" w:color="auto" w:fill="FFFFFF"/>
-        <w:spacing w:after="0" w:line="240" w:lineRule="auto"/>
-        <w:rPr>
-          <w:rFonts w:ascii="Times New Roman" w:eastAsia="Times New Roman" w:hAnsi="Times New Roman" w:cs="Times New Roman"/>
-          <w:sz w:val="24"/>
-          <w:szCs w:val="24"/>
-          <w:lang w:eastAsia="pt-BR"/>
-        </w:rPr>
-      </w:pPr>
       <w:r>
         <w:rPr>
           <w:rFonts w:ascii="Times New Roman" w:eastAsia="Times New Roman" w:hAnsi="Times New Roman" w:cs="Times New Roman"/>
@@ -5594,74 +4891,48 @@
           <w:rFonts w:ascii="Times New Roman" w:eastAsia="Times New Roman" w:hAnsi="Times New Roman" w:cs="Times New Roman"/>
           <w:sz w:val="24"/>
           <w:szCs w:val="24"/>
-          <w:lang w:eastAsia="pt-BR"/>
-        </w:rPr>
-        <w:object w:dxaOrig="360" w:dyaOrig="312" w14:anchorId="28B33966">
-          <v:shape id="_x0000_i1150" type="#_x0000_t75" style="width:18pt;height:15.6pt" o:ole="">
+        </w:rPr>
+        <w:object w:dxaOrig="225" w:dyaOrig="225" w14:anchorId="28B33966">
+          <v:shape id="_x0000_i1287" type="#_x0000_t75" style="width:18pt;height:15.7pt" o:ole="">
+            <v:imagedata r:id="rId7" o:title=""/>
+          </v:shape>
+          <w:control r:id="rId61" w:name="DefaultOcxName54" w:shapeid="_x0000_i1287"/>
+        </w:object>
+      </w:r>
+      <w:r>
+        <w:rPr>
+          <w:rFonts w:ascii="Times New Roman" w:eastAsia="Times New Roman" w:hAnsi="Times New Roman" w:cs="Times New Roman"/>
+          <w:sz w:val="24"/>
+          <w:szCs w:val="24"/>
+          <w:lang w:eastAsia="pt-BR"/>
+        </w:rPr>
+        <w:t>3%.</w:t>
+      </w:r>
+    </w:p>
+    <w:p>
+      <w:pPr>
+        <w:shd w:val="clear" w:color="auto" w:fill="FFFFFF"/>
+        <w:spacing w:after="0" w:line="240" w:lineRule="auto"/>
+        <w:rPr>
+          <w:rFonts w:ascii="Times New Roman" w:eastAsia="Times New Roman" w:hAnsi="Times New Roman" w:cs="Times New Roman"/>
+          <w:sz w:val="24"/>
+          <w:szCs w:val="24"/>
+          <w:lang w:eastAsia="pt-BR"/>
+        </w:rPr>
+      </w:pPr>
+      <w:r>
+        <w:rPr>
+          <w:rFonts w:ascii="Times New Roman" w:eastAsia="Times New Roman" w:hAnsi="Times New Roman" w:cs="Times New Roman"/>
+          <w:sz w:val="24"/>
+          <w:szCs w:val="24"/>
+        </w:rPr>
+        <w:object w:dxaOrig="225" w:dyaOrig="225" w14:anchorId="7EADCC0D">
+          <v:shape id="_x0000_i1261" type="#_x0000_t75" style="width:18pt;height:15.7pt" o:ole="">
             <v:imagedata r:id="rId5" o:title=""/>
           </v:shape>
-          <w:control r:id="rId60" w:name="DefaultOcxName54" w:shapeid="_x0000_i1150"/>
+          <w:control r:id="rId62" w:name="DefaultOcxName55" w:shapeid="_x0000_i1261"/>
         </w:object>
       </w:r>
-    </w:p>
-    <w:p>
-      <w:pPr>
-        <w:shd w:val="clear" w:color="auto" w:fill="FFFFFF"/>
-        <w:spacing w:after="0" w:line="240" w:lineRule="auto"/>
-        <w:rPr>
-          <w:rFonts w:ascii="Times New Roman" w:eastAsia="Times New Roman" w:hAnsi="Times New Roman" w:cs="Times New Roman"/>
-          <w:sz w:val="24"/>
-          <w:szCs w:val="24"/>
-          <w:lang w:eastAsia="pt-BR"/>
-        </w:rPr>
-      </w:pPr>
-      <w:r>
-        <w:rPr>
-          <w:rFonts w:ascii="Times New Roman" w:eastAsia="Times New Roman" w:hAnsi="Times New Roman" w:cs="Times New Roman"/>
-          <w:sz w:val="24"/>
-          <w:szCs w:val="24"/>
-          <w:lang w:eastAsia="pt-BR"/>
-        </w:rPr>
-        <w:t>3%.</w:t>
-      </w:r>
-    </w:p>
-    <w:p>
-      <w:pPr>
-        <w:shd w:val="clear" w:color="auto" w:fill="FFFFFF"/>
-        <w:spacing w:after="0" w:line="240" w:lineRule="auto"/>
-        <w:rPr>
-          <w:rFonts w:ascii="Times New Roman" w:eastAsia="Times New Roman" w:hAnsi="Times New Roman" w:cs="Times New Roman"/>
-          <w:sz w:val="24"/>
-          <w:szCs w:val="24"/>
-          <w:lang w:eastAsia="pt-BR"/>
-        </w:rPr>
-      </w:pPr>
-      <w:r>
-        <w:rPr>
-          <w:rFonts w:ascii="Times New Roman" w:eastAsia="Times New Roman" w:hAnsi="Times New Roman" w:cs="Times New Roman"/>
-          <w:sz w:val="24"/>
-          <w:szCs w:val="24"/>
-          <w:lang w:eastAsia="pt-BR"/>
-        </w:rPr>
-        <w:object w:dxaOrig="360" w:dyaOrig="312" w14:anchorId="7EADCC0D">
-          <v:shape id="_x0000_i1149" type="#_x0000_t75" style="width:18pt;height:15.6pt" o:ole="">
-            <v:imagedata r:id="rId5" o:title=""/>
-          </v:shape>
-          <w:control r:id="rId61" w:name="DefaultOcxName55" w:shapeid="_x0000_i1149"/>
-        </w:object>
-      </w:r>
-    </w:p>
-    <w:p>
-      <w:pPr>
-        <w:shd w:val="clear" w:color="auto" w:fill="FFFFFF"/>
-        <w:spacing w:line="240" w:lineRule="auto"/>
-        <w:rPr>
-          <w:rFonts w:ascii="Times New Roman" w:eastAsia="Times New Roman" w:hAnsi="Times New Roman" w:cs="Times New Roman"/>
-          <w:sz w:val="24"/>
-          <w:szCs w:val="24"/>
-          <w:lang w:eastAsia="pt-BR"/>
-        </w:rPr>
-      </w:pPr>
       <w:r>
         <w:rPr>
           <w:rFonts w:ascii="Times New Roman" w:eastAsia="Times New Roman" w:hAnsi="Times New Roman" w:cs="Times New Roman"/>
@@ -5884,27 +5155,14 @@
           <w:rFonts w:ascii="Times New Roman" w:eastAsia="Times New Roman" w:hAnsi="Times New Roman" w:cs="Times New Roman"/>
           <w:sz w:val="24"/>
           <w:szCs w:val="24"/>
-          <w:lang w:eastAsia="pt-BR"/>
-        </w:rPr>
-        <w:object w:dxaOrig="360" w:dyaOrig="312" w14:anchorId="6C7A124B">
-          <v:shape id="_x0000_i1148" type="#_x0000_t75" style="width:18pt;height:15.6pt" o:ole="">
+        </w:rPr>
+        <w:object w:dxaOrig="225" w:dyaOrig="225" w14:anchorId="6C7A124B">
+          <v:shape id="_x0000_i1264" type="#_x0000_t75" style="width:18pt;height:15.7pt" o:ole="">
             <v:imagedata r:id="rId5" o:title=""/>
           </v:shape>
-          <w:control r:id="rId62" w:name="DefaultOcxName56" w:shapeid="_x0000_i1148"/>
+          <w:control r:id="rId63" w:name="DefaultOcxName56" w:shapeid="_x0000_i1264"/>
         </w:object>
       </w:r>
-    </w:p>
-    <w:p>
-      <w:pPr>
-        <w:shd w:val="clear" w:color="auto" w:fill="FFFFFF"/>
-        <w:spacing w:after="0" w:line="240" w:lineRule="auto"/>
-        <w:rPr>
-          <w:rFonts w:ascii="Times New Roman" w:eastAsia="Times New Roman" w:hAnsi="Times New Roman" w:cs="Times New Roman"/>
-          <w:sz w:val="24"/>
-          <w:szCs w:val="24"/>
-          <w:lang w:eastAsia="pt-BR"/>
-        </w:rPr>
-      </w:pPr>
       <w:r>
         <w:rPr>
           <w:rFonts w:ascii="Times New Roman" w:eastAsia="Times New Roman" w:hAnsi="Times New Roman" w:cs="Times New Roman"/>
@@ -5931,27 +5189,14 @@
           <w:rFonts w:ascii="Times New Roman" w:eastAsia="Times New Roman" w:hAnsi="Times New Roman" w:cs="Times New Roman"/>
           <w:sz w:val="24"/>
           <w:szCs w:val="24"/>
-          <w:lang w:eastAsia="pt-BR"/>
-        </w:rPr>
-        <w:object w:dxaOrig="360" w:dyaOrig="312" w14:anchorId="221CC5F4">
-          <v:shape id="_x0000_i1147" type="#_x0000_t75" style="width:18pt;height:15.6pt" o:ole="">
+        </w:rPr>
+        <w:object w:dxaOrig="225" w:dyaOrig="225" w14:anchorId="221CC5F4">
+          <v:shape id="_x0000_i1267" type="#_x0000_t75" style="width:18pt;height:15.7pt" o:ole="">
             <v:imagedata r:id="rId5" o:title=""/>
           </v:shape>
-          <w:control r:id="rId63" w:name="DefaultOcxName57" w:shapeid="_x0000_i1147"/>
+          <w:control r:id="rId64" w:name="DefaultOcxName57" w:shapeid="_x0000_i1267"/>
         </w:object>
       </w:r>
-    </w:p>
-    <w:p>
-      <w:pPr>
-        <w:shd w:val="clear" w:color="auto" w:fill="FFFFFF"/>
-        <w:spacing w:after="0" w:line="240" w:lineRule="auto"/>
-        <w:rPr>
-          <w:rFonts w:ascii="Times New Roman" w:eastAsia="Times New Roman" w:hAnsi="Times New Roman" w:cs="Times New Roman"/>
-          <w:sz w:val="24"/>
-          <w:szCs w:val="24"/>
-          <w:lang w:eastAsia="pt-BR"/>
-        </w:rPr>
-      </w:pPr>
       <w:r>
         <w:rPr>
           <w:rFonts w:ascii="Times New Roman" w:eastAsia="Times New Roman" w:hAnsi="Times New Roman" w:cs="Times New Roman"/>
@@ -5978,74 +5223,48 @@
           <w:rFonts w:ascii="Times New Roman" w:eastAsia="Times New Roman" w:hAnsi="Times New Roman" w:cs="Times New Roman"/>
           <w:sz w:val="24"/>
           <w:szCs w:val="24"/>
-          <w:lang w:eastAsia="pt-BR"/>
-        </w:rPr>
-        <w:object w:dxaOrig="360" w:dyaOrig="312" w14:anchorId="44E2DB1C">
-          <v:shape id="_x0000_i1146" type="#_x0000_t75" style="width:18pt;height:15.6pt" o:ole="">
+        </w:rPr>
+        <w:object w:dxaOrig="225" w:dyaOrig="225" w14:anchorId="44E2DB1C">
+          <v:shape id="_x0000_i1288" type="#_x0000_t75" style="width:18pt;height:15.7pt" o:ole="">
+            <v:imagedata r:id="rId7" o:title=""/>
+          </v:shape>
+          <w:control r:id="rId65" w:name="DefaultOcxName58" w:shapeid="_x0000_i1288"/>
+        </w:object>
+      </w:r>
+      <w:r>
+        <w:rPr>
+          <w:rFonts w:ascii="Times New Roman" w:eastAsia="Times New Roman" w:hAnsi="Times New Roman" w:cs="Times New Roman"/>
+          <w:sz w:val="24"/>
+          <w:szCs w:val="24"/>
+          <w:lang w:eastAsia="pt-BR"/>
+        </w:rPr>
+        <w:t>3,1%.</w:t>
+      </w:r>
+    </w:p>
+    <w:p>
+      <w:pPr>
+        <w:shd w:val="clear" w:color="auto" w:fill="FFFFFF"/>
+        <w:spacing w:after="0" w:line="240" w:lineRule="auto"/>
+        <w:rPr>
+          <w:rFonts w:ascii="Times New Roman" w:eastAsia="Times New Roman" w:hAnsi="Times New Roman" w:cs="Times New Roman"/>
+          <w:sz w:val="24"/>
+          <w:szCs w:val="24"/>
+          <w:lang w:eastAsia="pt-BR"/>
+        </w:rPr>
+      </w:pPr>
+      <w:r>
+        <w:rPr>
+          <w:rFonts w:ascii="Times New Roman" w:eastAsia="Times New Roman" w:hAnsi="Times New Roman" w:cs="Times New Roman"/>
+          <w:sz w:val="24"/>
+          <w:szCs w:val="24"/>
+        </w:rPr>
+        <w:object w:dxaOrig="225" w:dyaOrig="225" w14:anchorId="4DFCA739">
+          <v:shape id="_x0000_i1273" type="#_x0000_t75" style="width:18pt;height:15.7pt" o:ole="">
             <v:imagedata r:id="rId5" o:title=""/>
           </v:shape>
-          <w:control r:id="rId64" w:name="DefaultOcxName58" w:shapeid="_x0000_i1146"/>
+          <w:control r:id="rId66" w:name="DefaultOcxName59" w:shapeid="_x0000_i1273"/>
         </w:object>
       </w:r>
-    </w:p>
-    <w:p>
-      <w:pPr>
-        <w:shd w:val="clear" w:color="auto" w:fill="FFFFFF"/>
-        <w:spacing w:after="0" w:line="240" w:lineRule="auto"/>
-        <w:rPr>
-          <w:rFonts w:ascii="Times New Roman" w:eastAsia="Times New Roman" w:hAnsi="Times New Roman" w:cs="Times New Roman"/>
-          <w:sz w:val="24"/>
-          <w:szCs w:val="24"/>
-          <w:lang w:eastAsia="pt-BR"/>
-        </w:rPr>
-      </w:pPr>
-      <w:r>
-        <w:rPr>
-          <w:rFonts w:ascii="Times New Roman" w:eastAsia="Times New Roman" w:hAnsi="Times New Roman" w:cs="Times New Roman"/>
-          <w:sz w:val="24"/>
-          <w:szCs w:val="24"/>
-          <w:lang w:eastAsia="pt-BR"/>
-        </w:rPr>
-        <w:t>3,1%.</w:t>
-      </w:r>
-    </w:p>
-    <w:p>
-      <w:pPr>
-        <w:shd w:val="clear" w:color="auto" w:fill="FFFFFF"/>
-        <w:spacing w:after="0" w:line="240" w:lineRule="auto"/>
-        <w:rPr>
-          <w:rFonts w:ascii="Times New Roman" w:eastAsia="Times New Roman" w:hAnsi="Times New Roman" w:cs="Times New Roman"/>
-          <w:sz w:val="24"/>
-          <w:szCs w:val="24"/>
-          <w:lang w:eastAsia="pt-BR"/>
-        </w:rPr>
-      </w:pPr>
-      <w:r>
-        <w:rPr>
-          <w:rFonts w:ascii="Times New Roman" w:eastAsia="Times New Roman" w:hAnsi="Times New Roman" w:cs="Times New Roman"/>
-          <w:sz w:val="24"/>
-          <w:szCs w:val="24"/>
-          <w:lang w:eastAsia="pt-BR"/>
-        </w:rPr>
-        <w:object w:dxaOrig="360" w:dyaOrig="312" w14:anchorId="4DFCA739">
-          <v:shape id="_x0000_i1145" type="#_x0000_t75" style="width:18pt;height:15.6pt" o:ole="">
-            <v:imagedata r:id="rId5" o:title=""/>
-          </v:shape>
-          <w:control r:id="rId65" w:name="DefaultOcxName59" w:shapeid="_x0000_i1145"/>
-        </w:object>
-      </w:r>
-    </w:p>
-    <w:p>
-      <w:pPr>
-        <w:shd w:val="clear" w:color="auto" w:fill="FFFFFF"/>
-        <w:spacing w:line="240" w:lineRule="auto"/>
-        <w:rPr>
-          <w:rFonts w:ascii="Times New Roman" w:eastAsia="Times New Roman" w:hAnsi="Times New Roman" w:cs="Times New Roman"/>
-          <w:sz w:val="24"/>
-          <w:szCs w:val="24"/>
-          <w:lang w:eastAsia="pt-BR"/>
-        </w:rPr>
-      </w:pPr>
       <w:r>
         <w:rPr>
           <w:rFonts w:ascii="Times New Roman" w:eastAsia="Times New Roman" w:hAnsi="Times New Roman" w:cs="Times New Roman"/>
@@ -6170,7 +5389,7 @@
           <w:lang w:eastAsia="pt-BR"/>
         </w:rPr>
       </w:pPr>
-      <w:hyperlink r:id="rId66" w:anchor="question_471548" w:history="1">
+      <w:hyperlink r:id="rId67" w:anchor="question_471548" w:history="1">
         <w:r>
           <w:rPr>
             <w:rFonts w:ascii="Times New Roman" w:eastAsia="Times New Roman" w:hAnsi="Times New Roman" w:cs="Times New Roman"/>
@@ -6240,7 +5459,7 @@
           <w:lang w:eastAsia="pt-BR"/>
         </w:rPr>
       </w:pPr>
-      <w:hyperlink r:id="rId67" w:anchor="question_471549" w:history="1">
+      <w:hyperlink r:id="rId68" w:anchor="question_471549" w:history="1">
         <w:r>
           <w:rPr>
             <w:rFonts w:ascii="Times New Roman" w:eastAsia="Times New Roman" w:hAnsi="Times New Roman" w:cs="Times New Roman"/>
@@ -6310,7 +5529,7 @@
           <w:lang w:eastAsia="pt-BR"/>
         </w:rPr>
       </w:pPr>
-      <w:hyperlink r:id="rId68" w:anchor="question_471550" w:history="1">
+      <w:hyperlink r:id="rId69" w:anchor="question_471550" w:history="1">
         <w:r>
           <w:rPr>
             <w:rFonts w:ascii="Times New Roman" w:eastAsia="Times New Roman" w:hAnsi="Times New Roman" w:cs="Times New Roman"/>
@@ -6380,7 +5599,7 @@
           <w:lang w:eastAsia="pt-BR"/>
         </w:rPr>
       </w:pPr>
-      <w:hyperlink r:id="rId69" w:anchor="question_471551" w:history="1">
+      <w:hyperlink r:id="rId70" w:anchor="question_471551" w:history="1">
         <w:r>
           <w:rPr>
             <w:rFonts w:ascii="Times New Roman" w:eastAsia="Times New Roman" w:hAnsi="Times New Roman" w:cs="Times New Roman"/>
@@ -6450,7 +5669,7 @@
           <w:lang w:eastAsia="pt-BR"/>
         </w:rPr>
       </w:pPr>
-      <w:hyperlink r:id="rId70" w:anchor="question_471552" w:history="1">
+      <w:hyperlink r:id="rId71" w:anchor="question_471552" w:history="1">
         <w:r>
           <w:rPr>
             <w:rFonts w:ascii="Times New Roman" w:eastAsia="Times New Roman" w:hAnsi="Times New Roman" w:cs="Times New Roman"/>
@@ -6520,7 +5739,7 @@
           <w:lang w:eastAsia="pt-BR"/>
         </w:rPr>
       </w:pPr>
-      <w:hyperlink r:id="rId71" w:anchor="question_471553" w:history="1">
+      <w:hyperlink r:id="rId72" w:anchor="question_471553" w:history="1">
         <w:r>
           <w:rPr>
             <w:rFonts w:ascii="Times New Roman" w:eastAsia="Times New Roman" w:hAnsi="Times New Roman" w:cs="Times New Roman"/>
@@ -6590,7 +5809,7 @@
           <w:lang w:eastAsia="pt-BR"/>
         </w:rPr>
       </w:pPr>
-      <w:hyperlink r:id="rId72" w:anchor="question_471554" w:history="1">
+      <w:hyperlink r:id="rId73" w:anchor="question_471554" w:history="1">
         <w:r>
           <w:rPr>
             <w:rFonts w:ascii="Times New Roman" w:eastAsia="Times New Roman" w:hAnsi="Times New Roman" w:cs="Times New Roman"/>
@@ -6660,7 +5879,7 @@
           <w:lang w:eastAsia="pt-BR"/>
         </w:rPr>
       </w:pPr>
-      <w:hyperlink r:id="rId73" w:anchor="question_471555" w:history="1">
+      <w:hyperlink r:id="rId74" w:anchor="question_471555" w:history="1">
         <w:r>
           <w:rPr>
             <w:rFonts w:ascii="Times New Roman" w:eastAsia="Times New Roman" w:hAnsi="Times New Roman" w:cs="Times New Roman"/>
@@ -6730,7 +5949,7 @@
           <w:lang w:eastAsia="pt-BR"/>
         </w:rPr>
       </w:pPr>
-      <w:hyperlink r:id="rId74" w:anchor="question_471556" w:history="1">
+      <w:hyperlink r:id="rId75" w:anchor="question_471556" w:history="1">
         <w:r>
           <w:rPr>
             <w:rFonts w:ascii="Times New Roman" w:eastAsia="Times New Roman" w:hAnsi="Times New Roman" w:cs="Times New Roman"/>
@@ -6800,7 +6019,7 @@
           <w:lang w:eastAsia="pt-BR"/>
         </w:rPr>
       </w:pPr>
-      <w:hyperlink r:id="rId75" w:anchor="question_471557" w:history="1">
+      <w:hyperlink r:id="rId76" w:anchor="question_471557" w:history="1">
         <w:r>
           <w:rPr>
             <w:rFonts w:ascii="Times New Roman" w:eastAsia="Times New Roman" w:hAnsi="Times New Roman" w:cs="Times New Roman"/>
@@ -6870,7 +6089,7 @@
           <w:lang w:eastAsia="pt-BR"/>
         </w:rPr>
       </w:pPr>
-      <w:hyperlink r:id="rId76" w:anchor="question_471558" w:history="1">
+      <w:hyperlink r:id="rId77" w:anchor="question_471558" w:history="1">
         <w:r>
           <w:rPr>
             <w:rFonts w:ascii="Times New Roman" w:eastAsia="Times New Roman" w:hAnsi="Times New Roman" w:cs="Times New Roman"/>
@@ -6940,7 +6159,7 @@
           <w:lang w:eastAsia="pt-BR"/>
         </w:rPr>
       </w:pPr>
-      <w:hyperlink r:id="rId77" w:anchor="question_471559" w:history="1">
+      <w:hyperlink r:id="rId78" w:anchor="question_471559" w:history="1">
         <w:r>
           <w:rPr>
             <w:rFonts w:ascii="Times New Roman" w:eastAsia="Times New Roman" w:hAnsi="Times New Roman" w:cs="Times New Roman"/>
@@ -7010,7 +6229,7 @@
           <w:lang w:eastAsia="pt-BR"/>
         </w:rPr>
       </w:pPr>
-      <w:hyperlink r:id="rId78" w:anchor="question_471560" w:history="1">
+      <w:hyperlink r:id="rId79" w:anchor="question_471560" w:history="1">
         <w:r>
           <w:rPr>
             <w:rFonts w:ascii="Times New Roman" w:eastAsia="Times New Roman" w:hAnsi="Times New Roman" w:cs="Times New Roman"/>
@@ -7080,7 +6299,7 @@
           <w:lang w:eastAsia="pt-BR"/>
         </w:rPr>
       </w:pPr>
-      <w:hyperlink r:id="rId79" w:anchor="question_471561" w:history="1">
+      <w:hyperlink r:id="rId80" w:anchor="question_471561" w:history="1">
         <w:r>
           <w:rPr>
             <w:rFonts w:ascii="Times New Roman" w:eastAsia="Times New Roman" w:hAnsi="Times New Roman" w:cs="Times New Roman"/>
@@ -7150,7 +6369,7 @@
           <w:lang w:eastAsia="pt-BR"/>
         </w:rPr>
       </w:pPr>
-      <w:hyperlink r:id="rId80" w:anchor="question_471562" w:history="1">
+      <w:hyperlink r:id="rId81" w:anchor="question_471562" w:history="1">
         <w:r>
           <w:rPr>
             <w:rFonts w:ascii="Times New Roman" w:eastAsia="Times New Roman" w:hAnsi="Times New Roman" w:cs="Times New Roman"/>
@@ -7226,7 +6445,7 @@
         </w:rPr>
         <w:t>Tempo transcorrido: </w:t>
       </w:r>
-      <w:hyperlink r:id="rId81" w:history="1">
+      <w:hyperlink r:id="rId82" w:history="1">
         <w:r>
           <w:rPr>
             <w:rFonts w:ascii="Lato" w:eastAsia="Times New Roman" w:hAnsi="Lato" w:cs="Times New Roman"/>
@@ -7577,6 +6796,7 @@
     <w:lsdException w:name="HTML Sample" w:semiHidden="1" w:unhideWhenUsed="1"/>
     <w:lsdException w:name="HTML Typewriter" w:semiHidden="1" w:unhideWhenUsed="1"/>
     <w:lsdException w:name="HTML Variable" w:semiHidden="1" w:unhideWhenUsed="1"/>
+    <w:lsdException w:name="Normal Table" w:semiHidden="1" w:unhideWhenUsed="1"/>
     <w:lsdException w:name="annotation subject" w:semiHidden="1" w:unhideWhenUsed="1"/>
     <w:lsdException w:name="No List" w:semiHidden="1" w:unhideWhenUsed="1"/>
     <w:lsdException w:name="Outline List 1" w:semiHidden="1" w:unhideWhenUsed="1"/>
@@ -7623,8 +6843,10 @@
     <w:lsdException w:name="Table Subtle 2" w:semiHidden="1" w:unhideWhenUsed="1"/>
     <w:lsdException w:name="Table Web 1" w:semiHidden="1" w:unhideWhenUsed="1"/>
     <w:lsdException w:name="Table Web 2" w:semiHidden="1" w:unhideWhenUsed="1"/>
+    <w:lsdException w:name="Table Web 3" w:semiHidden="1" w:unhideWhenUsed="1"/>
     <w:lsdException w:name="Balloon Text" w:semiHidden="1" w:unhideWhenUsed="1"/>
     <w:lsdException w:name="Table Grid" w:uiPriority="39"/>
+    <w:lsdException w:name="Table Theme" w:semiHidden="1" w:unhideWhenUsed="1"/>
     <w:lsdException w:name="Placeholder Text" w:semiHidden="1"/>
     <w:lsdException w:name="No Spacing" w:uiPriority="1" w:qFormat="1"/>
     <w:lsdException w:name="Light Shading" w:uiPriority="60"/>

</xml_diff>

<commit_message>
falta ainda  fazer  mostrar parcelas na tel
</commit_message>
<xml_diff>
--- a/testedesafio3.docx
+++ b/testedesafio3.docx
@@ -4,53 +4,6 @@
   <w:body>
     <w:p>
       <w:pPr>
-        <w:pBdr>
-          <w:bottom w:val="single" w:sz="6" w:space="1" w:color="auto"/>
-        </w:pBdr>
-        <w:spacing w:after="0" w:line="240" w:lineRule="auto"/>
-        <w:jc w:val="center"/>
-        <w:rPr>
-          <w:rFonts w:ascii="Arial" w:eastAsia="Times New Roman" w:hAnsi="Arial" w:cs="Arial"/>
-          <w:vanish/>
-          <w:sz w:val="16"/>
-          <w:szCs w:val="16"/>
-          <w:lang w:eastAsia="pt-BR"/>
-        </w:rPr>
-      </w:pPr>
-      <w:r>
-        <w:rPr>
-          <w:rFonts w:ascii="Arial" w:eastAsia="Times New Roman" w:hAnsi="Arial" w:cs="Arial"/>
-          <w:vanish/>
-          <w:sz w:val="16"/>
-          <w:szCs w:val="16"/>
-          <w:lang w:eastAsia="pt-BR"/>
-        </w:rPr>
-        <w:t>Parte superior do formulário</w:t>
-      </w:r>
-    </w:p>
-    <w:p>
-      <w:pPr>
-        <w:shd w:val="clear" w:color="auto" w:fill="FFFFFF"/>
-        <w:spacing w:line="240" w:lineRule="auto"/>
-        <w:rPr>
-          <w:rFonts w:ascii="Times New Roman" w:eastAsia="Times New Roman" w:hAnsi="Times New Roman" w:cs="Times New Roman"/>
-          <w:sz w:val="24"/>
-          <w:szCs w:val="24"/>
-          <w:lang w:eastAsia="pt-BR"/>
-        </w:rPr>
-      </w:pPr>
-      <w:r>
-        <w:rPr>
-          <w:rFonts w:ascii="Times New Roman" w:eastAsia="Times New Roman" w:hAnsi="Times New Roman" w:cs="Times New Roman"/>
-          <w:sz w:val="24"/>
-          <w:szCs w:val="24"/>
-          <w:lang w:eastAsia="pt-BR"/>
-        </w:rPr>
-        <w:t>Considerando um capital inicial de 10.000, taxa de juros mensal de 1% ao mês e 25 parcelas, qual o valor total aproximado da 21ª. parcela?</w:t>
-      </w:r>
-    </w:p>
-    <w:p>
-      <w:pPr>
         <w:shd w:val="clear" w:color="auto" w:fill="FFFFFF"/>
         <w:spacing w:after="300" w:line="240" w:lineRule="auto"/>
         <w:rPr>
@@ -67,7 +20,7 @@
           <w:szCs w:val="24"/>
           <w:lang w:eastAsia="pt-BR"/>
         </w:rPr>
-        <w:t>Grupo de escolhas da pergunta</w:t>
+        <w:t>a pergunta</w:t>
       </w:r>
     </w:p>
     <w:p>
@@ -107,7 +60,7 @@
             <v:path o:extrusionok="f" gradientshapeok="t" o:connecttype="rect"/>
             <o:lock v:ext="edit" aspectratio="t"/>
           </v:shapetype>
-          <v:shape id="_x0000_i1096" type="#_x0000_t75" style="width:18pt;height:15.7pt" o:ole="">
+          <v:shape id="_x0000_i1096" type="#_x0000_t75" style="width:18pt;height:15.55pt" o:ole="">
             <v:imagedata r:id="rId5" o:title=""/>
           </v:shape>
           <w:control r:id="rId6" w:name="DefaultOcxName" w:shapeid="_x0000_i1096"/>
@@ -141,10 +94,10 @@
           <w:szCs w:val="24"/>
         </w:rPr>
         <w:object w:dxaOrig="225" w:dyaOrig="225" w14:anchorId="5E9284BB">
-          <v:shape id="_x0000_i1276" type="#_x0000_t75" style="width:18pt;height:15.7pt" o:ole="">
+          <v:shape id="_x0000_i1099" type="#_x0000_t75" style="width:18pt;height:15.55pt" o:ole="">
             <v:imagedata r:id="rId7" o:title=""/>
           </v:shape>
-          <w:control r:id="rId8" w:name="DefaultOcxName1" w:shapeid="_x0000_i1276"/>
+          <w:control r:id="rId8" w:name="DefaultOcxName1" w:shapeid="_x0000_i1099"/>
         </w:object>
       </w:r>
       <w:r>
@@ -175,7 +128,7 @@
           <w:szCs w:val="24"/>
         </w:rPr>
         <w:object w:dxaOrig="225" w:dyaOrig="225" w14:anchorId="35FAD546">
-          <v:shape id="_x0000_i1102" type="#_x0000_t75" style="width:18pt;height:15.7pt" o:ole="">
+          <v:shape id="_x0000_i1102" type="#_x0000_t75" style="width:18pt;height:15.55pt" o:ole="">
             <v:imagedata r:id="rId5" o:title=""/>
           </v:shape>
           <w:control r:id="rId9" w:name="DefaultOcxName2" w:shapeid="_x0000_i1102"/>
@@ -209,7 +162,7 @@
           <w:szCs w:val="24"/>
         </w:rPr>
         <w:object w:dxaOrig="225" w:dyaOrig="225" w14:anchorId="72D4A203">
-          <v:shape id="_x0000_i1105" type="#_x0000_t75" style="width:18pt;height:15.7pt" o:ole="">
+          <v:shape id="_x0000_i1105" type="#_x0000_t75" style="width:18pt;height:15.55pt" o:ole="">
             <v:imagedata r:id="rId5" o:title=""/>
           </v:shape>
           <w:control r:id="rId10" w:name="DefaultOcxName3" w:shapeid="_x0000_i1105"/>
@@ -419,7 +372,7 @@
           <w:szCs w:val="24"/>
         </w:rPr>
         <w:object w:dxaOrig="225" w:dyaOrig="225" w14:anchorId="62584725">
-          <v:shape id="_x0000_i1108" type="#_x0000_t75" style="width:18pt;height:15.7pt" o:ole="">
+          <v:shape id="_x0000_i1108" type="#_x0000_t75" style="width:18pt;height:15.55pt" o:ole="">
             <v:imagedata r:id="rId5" o:title=""/>
           </v:shape>
           <w:control r:id="rId11" w:name="DefaultOcxName4" w:shapeid="_x0000_i1108"/>
@@ -453,10 +406,10 @@
           <w:szCs w:val="24"/>
         </w:rPr>
         <w:object w:dxaOrig="225" w:dyaOrig="225" w14:anchorId="6FAE5298">
-          <v:shape id="_x0000_i1277" type="#_x0000_t75" style="width:18pt;height:15.7pt" o:ole="">
+          <v:shape id="_x0000_i1111" type="#_x0000_t75" style="width:18pt;height:15.55pt" o:ole="">
             <v:imagedata r:id="rId7" o:title=""/>
           </v:shape>
-          <w:control r:id="rId12" w:name="DefaultOcxName5" w:shapeid="_x0000_i1277"/>
+          <w:control r:id="rId12" w:name="DefaultOcxName5" w:shapeid="_x0000_i1111"/>
         </w:object>
       </w:r>
       <w:r>
@@ -487,7 +440,7 @@
           <w:szCs w:val="24"/>
         </w:rPr>
         <w:object w:dxaOrig="225" w:dyaOrig="225" w14:anchorId="0DA3909A">
-          <v:shape id="_x0000_i1114" type="#_x0000_t75" style="width:18pt;height:15.7pt" o:ole="">
+          <v:shape id="_x0000_i1114" type="#_x0000_t75" style="width:18pt;height:15.55pt" o:ole="">
             <v:imagedata r:id="rId5" o:title=""/>
           </v:shape>
           <w:control r:id="rId13" w:name="DefaultOcxName6" w:shapeid="_x0000_i1114"/>
@@ -521,7 +474,7 @@
           <w:szCs w:val="24"/>
         </w:rPr>
         <w:object w:dxaOrig="225" w:dyaOrig="225" w14:anchorId="56EF0F54">
-          <v:shape id="_x0000_i1117" type="#_x0000_t75" style="width:18pt;height:15.7pt" o:ole="">
+          <v:shape id="_x0000_i1117" type="#_x0000_t75" style="width:18pt;height:15.55pt" o:ole="">
             <v:imagedata r:id="rId5" o:title=""/>
           </v:shape>
           <w:control r:id="rId14" w:name="DefaultOcxName7" w:shapeid="_x0000_i1117"/>
@@ -731,7 +684,7 @@
           <w:szCs w:val="24"/>
         </w:rPr>
         <w:object w:dxaOrig="225" w:dyaOrig="225" w14:anchorId="2C2BE9E0">
-          <v:shape id="_x0000_i1120" type="#_x0000_t75" style="width:18pt;height:15.7pt" o:ole="">
+          <v:shape id="_x0000_i1120" type="#_x0000_t75" style="width:18pt;height:15.55pt" o:ole="">
             <v:imagedata r:id="rId5" o:title=""/>
           </v:shape>
           <w:control r:id="rId15" w:name="DefaultOcxName8" w:shapeid="_x0000_i1120"/>
@@ -765,7 +718,7 @@
           <w:szCs w:val="24"/>
         </w:rPr>
         <w:object w:dxaOrig="225" w:dyaOrig="225" w14:anchorId="2BB8007B">
-          <v:shape id="_x0000_i1123" type="#_x0000_t75" style="width:18pt;height:15.7pt" o:ole="">
+          <v:shape id="_x0000_i1123" type="#_x0000_t75" style="width:18pt;height:15.55pt" o:ole="">
             <v:imagedata r:id="rId5" o:title=""/>
           </v:shape>
           <w:control r:id="rId16" w:name="DefaultOcxName9" w:shapeid="_x0000_i1123"/>
@@ -799,10 +752,10 @@
           <w:szCs w:val="24"/>
         </w:rPr>
         <w:object w:dxaOrig="225" w:dyaOrig="225" w14:anchorId="4CF73ACF">
-          <v:shape id="_x0000_i1278" type="#_x0000_t75" style="width:18pt;height:15.7pt" o:ole="">
+          <v:shape id="_x0000_i1126" type="#_x0000_t75" style="width:18pt;height:15.55pt" o:ole="">
             <v:imagedata r:id="rId7" o:title=""/>
           </v:shape>
-          <w:control r:id="rId17" w:name="DefaultOcxName10" w:shapeid="_x0000_i1278"/>
+          <w:control r:id="rId17" w:name="DefaultOcxName10" w:shapeid="_x0000_i1126"/>
         </w:object>
       </w:r>
       <w:r>
@@ -833,7 +786,7 @@
           <w:szCs w:val="24"/>
         </w:rPr>
         <w:object w:dxaOrig="225" w:dyaOrig="225" w14:anchorId="43980605">
-          <v:shape id="_x0000_i1129" type="#_x0000_t75" style="width:18pt;height:15.7pt" o:ole="">
+          <v:shape id="_x0000_i1129" type="#_x0000_t75" style="width:18pt;height:15.55pt" o:ole="">
             <v:imagedata r:id="rId5" o:title=""/>
           </v:shape>
           <w:control r:id="rId18" w:name="DefaultOcxName11" w:shapeid="_x0000_i1129"/>
@@ -1043,10 +996,10 @@
           <w:szCs w:val="24"/>
         </w:rPr>
         <w:object w:dxaOrig="225" w:dyaOrig="225" w14:anchorId="3A2BBA18">
-          <v:shape id="_x0000_i1279" type="#_x0000_t75" style="width:18pt;height:15.7pt" o:ole="">
+          <v:shape id="_x0000_i1132" type="#_x0000_t75" style="width:18pt;height:15.55pt" o:ole="">
             <v:imagedata r:id="rId7" o:title=""/>
           </v:shape>
-          <w:control r:id="rId19" w:name="DefaultOcxName12" w:shapeid="_x0000_i1279"/>
+          <w:control r:id="rId19" w:name="DefaultOcxName12" w:shapeid="_x0000_i1132"/>
         </w:object>
       </w:r>
       <w:r>
@@ -1077,7 +1030,7 @@
           <w:szCs w:val="24"/>
         </w:rPr>
         <w:object w:dxaOrig="225" w:dyaOrig="225" w14:anchorId="3A8F011D">
-          <v:shape id="_x0000_i1135" type="#_x0000_t75" style="width:18pt;height:15.7pt" o:ole="">
+          <v:shape id="_x0000_i1135" type="#_x0000_t75" style="width:18pt;height:15.55pt" o:ole="">
             <v:imagedata r:id="rId5" o:title=""/>
           </v:shape>
           <w:control r:id="rId20" w:name="DefaultOcxName13" w:shapeid="_x0000_i1135"/>
@@ -1110,9 +1063,8 @@
           <w:sz w:val="24"/>
           <w:szCs w:val="24"/>
         </w:rPr>
-        <w:lastRenderedPageBreak/>
         <w:object w:dxaOrig="225" w:dyaOrig="225" w14:anchorId="1B2A7993">
-          <v:shape id="_x0000_i1138" type="#_x0000_t75" style="width:18pt;height:15.7pt" o:ole="">
+          <v:shape id="_x0000_i1138" type="#_x0000_t75" style="width:18pt;height:15.55pt" o:ole="">
             <v:imagedata r:id="rId5" o:title=""/>
           </v:shape>
           <w:control r:id="rId21" w:name="DefaultOcxName14" w:shapeid="_x0000_i1138"/>
@@ -1146,7 +1098,7 @@
           <w:szCs w:val="24"/>
         </w:rPr>
         <w:object w:dxaOrig="225" w:dyaOrig="225" w14:anchorId="4786AD2E">
-          <v:shape id="_x0000_i1141" type="#_x0000_t75" style="width:18pt;height:15.7pt" o:ole="">
+          <v:shape id="_x0000_i1141" type="#_x0000_t75" style="width:18pt;height:15.55pt" o:ole="">
             <v:imagedata r:id="rId5" o:title=""/>
           </v:shape>
           <w:control r:id="rId22" w:name="DefaultOcxName15" w:shapeid="_x0000_i1141"/>
@@ -1203,6 +1155,7 @@
           <w:szCs w:val="24"/>
           <w:lang w:eastAsia="pt-BR"/>
         </w:rPr>
+        <w:lastRenderedPageBreak/>
         <w:fldChar w:fldCharType="begin"/>
       </w:r>
       <w:r>
@@ -1398,7 +1351,7 @@
           <w:szCs w:val="24"/>
         </w:rPr>
         <w:object w:dxaOrig="225" w:dyaOrig="225" w14:anchorId="14AEA112">
-          <v:shape id="_x0000_i1144" type="#_x0000_t75" style="width:18pt;height:15.7pt" o:ole="">
+          <v:shape id="_x0000_i1144" type="#_x0000_t75" style="width:18pt;height:15.55pt" o:ole="">
             <v:imagedata r:id="rId5" o:title=""/>
           </v:shape>
           <w:control r:id="rId23" w:name="DefaultOcxName16" w:shapeid="_x0000_i1144"/>
@@ -1432,10 +1385,10 @@
           <w:szCs w:val="24"/>
         </w:rPr>
         <w:object w:dxaOrig="225" w:dyaOrig="225" w14:anchorId="0A65DD79">
-          <v:shape id="_x0000_i1280" type="#_x0000_t75" style="width:18pt;height:15.7pt" o:ole="">
+          <v:shape id="_x0000_i1147" type="#_x0000_t75" style="width:18pt;height:15.55pt" o:ole="">
             <v:imagedata r:id="rId7" o:title=""/>
           </v:shape>
-          <w:control r:id="rId24" w:name="DefaultOcxName17" w:shapeid="_x0000_i1280"/>
+          <w:control r:id="rId24" w:name="DefaultOcxName17" w:shapeid="_x0000_i1147"/>
         </w:object>
       </w:r>
       <w:r>
@@ -1466,7 +1419,7 @@
           <w:szCs w:val="24"/>
         </w:rPr>
         <w:object w:dxaOrig="225" w:dyaOrig="225" w14:anchorId="00EE2BB3">
-          <v:shape id="_x0000_i1150" type="#_x0000_t75" style="width:18pt;height:15.7pt" o:ole="">
+          <v:shape id="_x0000_i1150" type="#_x0000_t75" style="width:18pt;height:15.55pt" o:ole="">
             <v:imagedata r:id="rId5" o:title=""/>
           </v:shape>
           <w:control r:id="rId25" w:name="DefaultOcxName18" w:shapeid="_x0000_i1150"/>
@@ -1500,7 +1453,7 @@
           <w:szCs w:val="24"/>
         </w:rPr>
         <w:object w:dxaOrig="225" w:dyaOrig="225" w14:anchorId="4C0F231B">
-          <v:shape id="_x0000_i1153" type="#_x0000_t75" style="width:18pt;height:15.7pt" o:ole="">
+          <v:shape id="_x0000_i1153" type="#_x0000_t75" style="width:18pt;height:15.55pt" o:ole="">
             <v:imagedata r:id="rId5" o:title=""/>
           </v:shape>
           <w:control r:id="rId26" w:name="DefaultOcxName19" w:shapeid="_x0000_i1153"/>
@@ -1752,10 +1705,10 @@
           <w:szCs w:val="24"/>
         </w:rPr>
         <w:object w:dxaOrig="225" w:dyaOrig="225" w14:anchorId="7BC29BAC">
-          <v:shape id="_x0000_i1281" type="#_x0000_t75" style="width:18pt;height:15.7pt" o:ole="">
+          <v:shape id="_x0000_i1156" type="#_x0000_t75" style="width:18pt;height:15.55pt" o:ole="">
             <v:imagedata r:id="rId7" o:title=""/>
           </v:shape>
-          <w:control r:id="rId27" w:name="DefaultOcxName20" w:shapeid="_x0000_i1281"/>
+          <w:control r:id="rId27" w:name="DefaultOcxName20" w:shapeid="_x0000_i1156"/>
         </w:object>
       </w:r>
       <w:r>
@@ -1786,7 +1739,7 @@
           <w:szCs w:val="24"/>
         </w:rPr>
         <w:object w:dxaOrig="225" w:dyaOrig="225" w14:anchorId="73DB0B1E">
-          <v:shape id="_x0000_i1159" type="#_x0000_t75" style="width:18pt;height:15.7pt" o:ole="">
+          <v:shape id="_x0000_i1159" type="#_x0000_t75" style="width:18pt;height:15.55pt" o:ole="">
             <v:imagedata r:id="rId5" o:title=""/>
           </v:shape>
           <w:control r:id="rId28" w:name="DefaultOcxName21" w:shapeid="_x0000_i1159"/>
@@ -1820,7 +1773,7 @@
           <w:szCs w:val="24"/>
         </w:rPr>
         <w:object w:dxaOrig="225" w:dyaOrig="225" w14:anchorId="354684FF">
-          <v:shape id="_x0000_i1162" type="#_x0000_t75" style="width:18pt;height:15.7pt" o:ole="">
+          <v:shape id="_x0000_i1162" type="#_x0000_t75" style="width:18pt;height:15.55pt" o:ole="">
             <v:imagedata r:id="rId5" o:title=""/>
           </v:shape>
           <w:control r:id="rId29" w:name="DefaultOcxName22" w:shapeid="_x0000_i1162"/>
@@ -1854,7 +1807,7 @@
           <w:szCs w:val="24"/>
         </w:rPr>
         <w:object w:dxaOrig="225" w:dyaOrig="225" w14:anchorId="6D68F14B">
-          <v:shape id="_x0000_i1165" type="#_x0000_t75" style="width:18pt;height:15.7pt" o:ole="">
+          <v:shape id="_x0000_i1165" type="#_x0000_t75" style="width:18pt;height:15.55pt" o:ole="">
             <v:imagedata r:id="rId5" o:title=""/>
           </v:shape>
           <w:control r:id="rId30" w:name="DefaultOcxName23" w:shapeid="_x0000_i1165"/>
@@ -2064,7 +2017,7 @@
           <w:szCs w:val="24"/>
         </w:rPr>
         <w:object w:dxaOrig="225" w:dyaOrig="225" w14:anchorId="6DFDAF19">
-          <v:shape id="_x0000_i1168" type="#_x0000_t75" style="width:18pt;height:15.7pt" o:ole="">
+          <v:shape id="_x0000_i1168" type="#_x0000_t75" style="width:18pt;height:15.55pt" o:ole="">
             <v:imagedata r:id="rId5" o:title=""/>
           </v:shape>
           <w:control r:id="rId31" w:name="DefaultOcxName24" w:shapeid="_x0000_i1168"/>
@@ -2098,10 +2051,10 @@
           <w:szCs w:val="24"/>
         </w:rPr>
         <w:object w:dxaOrig="225" w:dyaOrig="225" w14:anchorId="38333ECE">
-          <v:shape id="_x0000_i1282" type="#_x0000_t75" style="width:18pt;height:15.7pt" o:ole="">
+          <v:shape id="_x0000_i1171" type="#_x0000_t75" style="width:18pt;height:15.55pt" o:ole="">
             <v:imagedata r:id="rId7" o:title=""/>
           </v:shape>
-          <w:control r:id="rId32" w:name="DefaultOcxName25" w:shapeid="_x0000_i1282"/>
+          <w:control r:id="rId32" w:name="DefaultOcxName25" w:shapeid="_x0000_i1171"/>
         </w:object>
       </w:r>
       <w:r>
@@ -2132,7 +2085,7 @@
           <w:szCs w:val="24"/>
         </w:rPr>
         <w:object w:dxaOrig="225" w:dyaOrig="225" w14:anchorId="20FD2DE5">
-          <v:shape id="_x0000_i1174" type="#_x0000_t75" style="width:18pt;height:15.7pt" o:ole="">
+          <v:shape id="_x0000_i1174" type="#_x0000_t75" style="width:18pt;height:15.55pt" o:ole="">
             <v:imagedata r:id="rId5" o:title=""/>
           </v:shape>
           <w:control r:id="rId33" w:name="DefaultOcxName26" w:shapeid="_x0000_i1174"/>
@@ -2166,7 +2119,7 @@
           <w:szCs w:val="24"/>
         </w:rPr>
         <w:object w:dxaOrig="225" w:dyaOrig="225" w14:anchorId="2BD6617D">
-          <v:shape id="_x0000_i1177" type="#_x0000_t75" style="width:18pt;height:15.7pt" o:ole="">
+          <v:shape id="_x0000_i1177" type="#_x0000_t75" style="width:18pt;height:15.55pt" o:ole="">
             <v:imagedata r:id="rId5" o:title=""/>
           </v:shape>
           <w:control r:id="rId34" w:name="DefaultOcxName27" w:shapeid="_x0000_i1177"/>
@@ -2456,10 +2409,10 @@
           <w:szCs w:val="24"/>
         </w:rPr>
         <w:object w:dxaOrig="225" w:dyaOrig="225" w14:anchorId="5A66D432">
-          <v:shape id="_x0000_i1291" type="#_x0000_t75" style="width:18pt;height:15.7pt" o:ole="">
+          <v:shape id="_x0000_i1180" type="#_x0000_t75" style="width:18pt;height:15.55pt" o:ole="">
             <v:imagedata r:id="rId5" o:title=""/>
           </v:shape>
-          <w:control r:id="rId35" w:name="DefaultOcxName28" w:shapeid="_x0000_i1291"/>
+          <w:control r:id="rId35" w:name="DefaultOcxName28" w:shapeid="_x0000_i1180"/>
         </w:object>
       </w:r>
       <w:r>
@@ -2489,12 +2442,11 @@
           <w:sz w:val="24"/>
           <w:szCs w:val="24"/>
         </w:rPr>
-        <w:lastRenderedPageBreak/>
         <w:object w:dxaOrig="225" w:dyaOrig="225" w14:anchorId="35E76F8F">
-          <v:shape id="_x0000_i1294" type="#_x0000_t75" style="width:18pt;height:15.7pt" o:ole="">
+          <v:shape id="_x0000_i1183" type="#_x0000_t75" style="width:18pt;height:15.55pt" o:ole="">
             <v:imagedata r:id="rId7" o:title=""/>
           </v:shape>
-          <w:control r:id="rId36" w:name="DefaultOcxName29" w:shapeid="_x0000_i1294"/>
+          <w:control r:id="rId36" w:name="DefaultOcxName29" w:shapeid="_x0000_i1183"/>
         </w:object>
       </w:r>
       <w:r>
@@ -2525,10 +2477,10 @@
           <w:szCs w:val="24"/>
         </w:rPr>
         <w:object w:dxaOrig="225" w:dyaOrig="225" w14:anchorId="0AAFA249">
-          <v:shape id="_x0000_i1293" type="#_x0000_t75" style="width:18pt;height:15.7pt" o:ole="">
+          <v:shape id="_x0000_i1186" type="#_x0000_t75" style="width:18pt;height:15.55pt" o:ole="">
             <v:imagedata r:id="rId5" o:title=""/>
           </v:shape>
-          <w:control r:id="rId37" w:name="DefaultOcxName30" w:shapeid="_x0000_i1293"/>
+          <w:control r:id="rId37" w:name="DefaultOcxName30" w:shapeid="_x0000_i1186"/>
         </w:object>
       </w:r>
       <w:r>
@@ -2558,8 +2510,9 @@
           <w:sz w:val="24"/>
           <w:szCs w:val="24"/>
         </w:rPr>
+        <w:lastRenderedPageBreak/>
         <w:object w:dxaOrig="225" w:dyaOrig="225" w14:anchorId="0EF17C20">
-          <v:shape id="_x0000_i1189" type="#_x0000_t75" style="width:18pt;height:15.7pt" o:ole="">
+          <v:shape id="_x0000_i1189" type="#_x0000_t75" style="width:18pt;height:15.55pt" o:ole="">
             <v:imagedata r:id="rId5" o:title=""/>
           </v:shape>
           <w:control r:id="rId38" w:name="DefaultOcxName31" w:shapeid="_x0000_i1189"/>
@@ -2989,7 +2942,7 @@
           <w:szCs w:val="24"/>
         </w:rPr>
         <w:object w:dxaOrig="225" w:dyaOrig="225" w14:anchorId="6133948A">
-          <v:shape id="_x0000_i1192" type="#_x0000_t75" style="width:18pt;height:15.7pt" o:ole="">
+          <v:shape id="_x0000_i1192" type="#_x0000_t75" style="width:18pt;height:15.55pt" o:ole="">
             <v:imagedata r:id="rId5" o:title=""/>
           </v:shape>
           <w:control r:id="rId39" w:name="DefaultOcxName32" w:shapeid="_x0000_i1192"/>
@@ -3054,10 +3007,10 @@
           <w:szCs w:val="24"/>
         </w:rPr>
         <w:object w:dxaOrig="225" w:dyaOrig="225" w14:anchorId="12D665D3">
-          <v:shape id="_x0000_i1283" type="#_x0000_t75" style="width:18pt;height:15.7pt" o:ole="">
+          <v:shape id="_x0000_i1195" type="#_x0000_t75" style="width:18pt;height:15.55pt" o:ole="">
             <v:imagedata r:id="rId7" o:title=""/>
           </v:shape>
-          <w:control r:id="rId40" w:name="DefaultOcxName33" w:shapeid="_x0000_i1283"/>
+          <w:control r:id="rId40" w:name="DefaultOcxName33" w:shapeid="_x0000_i1195"/>
         </w:object>
       </w:r>
       <w:r>
@@ -3088,7 +3041,7 @@
           <w:szCs w:val="24"/>
         </w:rPr>
         <w:object w:dxaOrig="225" w:dyaOrig="225" w14:anchorId="460D1483">
-          <v:shape id="_x0000_i1198" type="#_x0000_t75" style="width:18pt;height:15.7pt" o:ole="">
+          <v:shape id="_x0000_i1198" type="#_x0000_t75" style="width:18pt;height:15.55pt" o:ole="">
             <v:imagedata r:id="rId5" o:title=""/>
           </v:shape>
           <w:control r:id="rId41" w:name="DefaultOcxName34" w:shapeid="_x0000_i1198"/>
@@ -3153,7 +3106,7 @@
           <w:szCs w:val="24"/>
         </w:rPr>
         <w:object w:dxaOrig="225" w:dyaOrig="225" w14:anchorId="7ED8BCA7">
-          <v:shape id="_x0000_i1201" type="#_x0000_t75" style="width:18pt;height:15.7pt" o:ole="">
+          <v:shape id="_x0000_i1201" type="#_x0000_t75" style="width:18pt;height:15.55pt" o:ole="">
             <v:imagedata r:id="rId5" o:title=""/>
           </v:shape>
           <w:control r:id="rId42" w:name="DefaultOcxName35" w:shapeid="_x0000_i1201"/>
@@ -3403,10 +3356,10 @@
           <w:szCs w:val="24"/>
         </w:rPr>
         <w:object w:dxaOrig="225" w:dyaOrig="225" w14:anchorId="5BCA556B">
-          <v:shape id="_x0000_i1284" type="#_x0000_t75" style="width:18pt;height:15.7pt" o:ole="">
+          <v:shape id="_x0000_i1204" type="#_x0000_t75" style="width:18pt;height:15.55pt" o:ole="">
             <v:imagedata r:id="rId7" o:title=""/>
           </v:shape>
-          <w:control r:id="rId43" w:name="DefaultOcxName36" w:shapeid="_x0000_i1284"/>
+          <w:control r:id="rId43" w:name="DefaultOcxName36" w:shapeid="_x0000_i1204"/>
         </w:object>
       </w:r>
       <w:r>
@@ -3497,7 +3450,7 @@
           <w:szCs w:val="24"/>
         </w:rPr>
         <w:object w:dxaOrig="225" w:dyaOrig="225" w14:anchorId="7C3BC25C">
-          <v:shape id="_x0000_i1207" type="#_x0000_t75" style="width:18pt;height:15.7pt" o:ole="">
+          <v:shape id="_x0000_i1207" type="#_x0000_t75" style="width:18pt;height:15.55pt" o:ole="">
             <v:imagedata r:id="rId5" o:title=""/>
           </v:shape>
           <w:control r:id="rId44" w:name="DefaultOcxName37" w:shapeid="_x0000_i1207"/>
@@ -3551,7 +3504,7 @@
           <w:szCs w:val="24"/>
         </w:rPr>
         <w:object w:dxaOrig="225" w:dyaOrig="225" w14:anchorId="1B9C311F">
-          <v:shape id="_x0000_i1210" type="#_x0000_t75" style="width:18pt;height:15.7pt" o:ole="">
+          <v:shape id="_x0000_i1210" type="#_x0000_t75" style="width:18pt;height:15.55pt" o:ole="">
             <v:imagedata r:id="rId5" o:title=""/>
           </v:shape>
           <w:control r:id="rId45" w:name="DefaultOcxName38" w:shapeid="_x0000_i1210"/>
@@ -3605,7 +3558,7 @@
           <w:szCs w:val="24"/>
         </w:rPr>
         <w:object w:dxaOrig="225" w:dyaOrig="225" w14:anchorId="521522BD">
-          <v:shape id="_x0000_i1213" type="#_x0000_t75" style="width:18pt;height:15.7pt" o:ole="">
+          <v:shape id="_x0000_i1213" type="#_x0000_t75" style="width:18pt;height:15.55pt" o:ole="">
             <v:imagedata r:id="rId5" o:title=""/>
           </v:shape>
           <w:control r:id="rId46" w:name="DefaultOcxName39" w:shapeid="_x0000_i1213"/>
@@ -3835,10 +3788,10 @@
           <w:szCs w:val="24"/>
         </w:rPr>
         <w:object w:dxaOrig="225" w:dyaOrig="225" w14:anchorId="0FE29A82">
-          <v:shape id="_x0000_i1289" type="#_x0000_t75" style="width:18pt;height:15.7pt" o:ole="">
+          <v:shape id="_x0000_i1216" type="#_x0000_t75" style="width:18pt;height:15.55pt" o:ole="">
             <v:imagedata r:id="rId7" o:title=""/>
           </v:shape>
-          <w:control r:id="rId47" w:name="DefaultOcxName40" w:shapeid="_x0000_i1289"/>
+          <w:control r:id="rId47" w:name="DefaultOcxName40" w:shapeid="_x0000_i1216"/>
         </w:object>
       </w:r>
       <w:r>
@@ -3869,7 +3822,7 @@
           <w:szCs w:val="24"/>
         </w:rPr>
         <w:object w:dxaOrig="225" w:dyaOrig="225" w14:anchorId="034E2BA5">
-          <v:shape id="_x0000_i1219" type="#_x0000_t75" style="width:18pt;height:15.7pt" o:ole="">
+          <v:shape id="_x0000_i1219" type="#_x0000_t75" style="width:18pt;height:15.55pt" o:ole="">
             <v:imagedata r:id="rId5" o:title=""/>
           </v:shape>
           <w:control r:id="rId48" w:name="DefaultOcxName41" w:shapeid="_x0000_i1219"/>
@@ -3914,7 +3867,7 @@
           <w:szCs w:val="24"/>
         </w:rPr>
         <w:object w:dxaOrig="225" w:dyaOrig="225" w14:anchorId="68ED182E">
-          <v:shape id="_x0000_i1222" type="#_x0000_t75" style="width:18pt;height:15.7pt" o:ole="">
+          <v:shape id="_x0000_i1222" type="#_x0000_t75" style="width:18pt;height:15.55pt" o:ole="">
             <v:imagedata r:id="rId5" o:title=""/>
           </v:shape>
           <w:control r:id="rId49" w:name="DefaultOcxName42" w:shapeid="_x0000_i1222"/>
@@ -3959,7 +3912,7 @@
           <w:szCs w:val="24"/>
         </w:rPr>
         <w:object w:dxaOrig="225" w:dyaOrig="225" w14:anchorId="6AC5823D">
-          <v:shape id="_x0000_i1225" type="#_x0000_t75" style="width:18pt;height:15.7pt" o:ole="">
+          <v:shape id="_x0000_i1225" type="#_x0000_t75" style="width:18pt;height:15.55pt" o:ole="">
             <v:imagedata r:id="rId5" o:title=""/>
           </v:shape>
           <w:control r:id="rId50" w:name="DefaultOcxName43" w:shapeid="_x0000_i1225"/>
@@ -4180,7 +4133,7 @@
           <w:szCs w:val="24"/>
         </w:rPr>
         <w:object w:dxaOrig="225" w:dyaOrig="225" w14:anchorId="362253B9">
-          <v:shape id="_x0000_i1228" type="#_x0000_t75" style="width:18pt;height:15.7pt" o:ole="">
+          <v:shape id="_x0000_i1228" type="#_x0000_t75" style="width:18pt;height:15.55pt" o:ole="">
             <v:imagedata r:id="rId5" o:title=""/>
           </v:shape>
           <w:control r:id="rId51" w:name="DefaultOcxName44" w:shapeid="_x0000_i1228"/>
@@ -4214,7 +4167,7 @@
           <w:szCs w:val="24"/>
         </w:rPr>
         <w:object w:dxaOrig="225" w:dyaOrig="225" w14:anchorId="5DF2B9E5">
-          <v:shape id="_x0000_i1231" type="#_x0000_t75" style="width:18pt;height:15.7pt" o:ole="">
+          <v:shape id="_x0000_i1231" type="#_x0000_t75" style="width:18pt;height:15.55pt" o:ole="">
             <v:imagedata r:id="rId5" o:title=""/>
           </v:shape>
           <w:control r:id="rId52" w:name="DefaultOcxName45" w:shapeid="_x0000_i1231"/>
@@ -4247,12 +4200,11 @@
           <w:sz w:val="24"/>
           <w:szCs w:val="24"/>
         </w:rPr>
-        <w:lastRenderedPageBreak/>
         <w:object w:dxaOrig="225" w:dyaOrig="225" w14:anchorId="43D2704A">
-          <v:shape id="_x0000_i1285" type="#_x0000_t75" style="width:18pt;height:15.7pt" o:ole="">
+          <v:shape id="_x0000_i1234" type="#_x0000_t75" style="width:18pt;height:15.55pt" o:ole="">
             <v:imagedata r:id="rId7" o:title=""/>
           </v:shape>
-          <w:control r:id="rId53" w:name="DefaultOcxName46" w:shapeid="_x0000_i1285"/>
+          <w:control r:id="rId53" w:name="DefaultOcxName46" w:shapeid="_x0000_i1234"/>
         </w:object>
       </w:r>
       <w:r>
@@ -4283,7 +4235,7 @@
           <w:szCs w:val="24"/>
         </w:rPr>
         <w:object w:dxaOrig="225" w:dyaOrig="225" w14:anchorId="7B2AA883">
-          <v:shape id="_x0000_i1237" type="#_x0000_t75" style="width:18pt;height:15.7pt" o:ole="">
+          <v:shape id="_x0000_i1237" type="#_x0000_t75" style="width:18pt;height:15.55pt" o:ole="">
             <v:imagedata r:id="rId5" o:title=""/>
           </v:shape>
           <w:control r:id="rId54" w:name="DefaultOcxName47" w:shapeid="_x0000_i1237"/>
@@ -4340,6 +4292,7 @@
           <w:szCs w:val="24"/>
           <w:lang w:eastAsia="pt-BR"/>
         </w:rPr>
+        <w:lastRenderedPageBreak/>
         <w:fldChar w:fldCharType="begin"/>
       </w:r>
       <w:r>
@@ -4493,10 +4446,10 @@
           <w:szCs w:val="24"/>
         </w:rPr>
         <w:object w:dxaOrig="225" w:dyaOrig="225" w14:anchorId="2E8F9D6E">
-          <v:shape id="_x0000_i1286" type="#_x0000_t75" style="width:18pt;height:15.7pt" o:ole="">
+          <v:shape id="_x0000_i1240" type="#_x0000_t75" style="width:18pt;height:15.55pt" o:ole="">
             <v:imagedata r:id="rId7" o:title=""/>
           </v:shape>
-          <w:control r:id="rId55" w:name="DefaultOcxName48" w:shapeid="_x0000_i1286"/>
+          <w:control r:id="rId55" w:name="DefaultOcxName48" w:shapeid="_x0000_i1240"/>
         </w:object>
       </w:r>
       <w:r>
@@ -4527,7 +4480,7 @@
           <w:szCs w:val="24"/>
         </w:rPr>
         <w:object w:dxaOrig="225" w:dyaOrig="225" w14:anchorId="569757E8">
-          <v:shape id="_x0000_i1243" type="#_x0000_t75" style="width:18pt;height:15.7pt" o:ole="">
+          <v:shape id="_x0000_i1243" type="#_x0000_t75" style="width:18pt;height:15.55pt" o:ole="">
             <v:imagedata r:id="rId5" o:title=""/>
           </v:shape>
           <w:control r:id="rId56" w:name="DefaultOcxName49" w:shapeid="_x0000_i1243"/>
@@ -4561,7 +4514,7 @@
           <w:szCs w:val="24"/>
         </w:rPr>
         <w:object w:dxaOrig="225" w:dyaOrig="225" w14:anchorId="07143C0C">
-          <v:shape id="_x0000_i1246" type="#_x0000_t75" style="width:18pt;height:15.7pt" o:ole="">
+          <v:shape id="_x0000_i1246" type="#_x0000_t75" style="width:18pt;height:15.55pt" o:ole="">
             <v:imagedata r:id="rId5" o:title=""/>
           </v:shape>
           <w:control r:id="rId57" w:name="DefaultOcxName50" w:shapeid="_x0000_i1246"/>
@@ -4595,7 +4548,7 @@
           <w:szCs w:val="24"/>
         </w:rPr>
         <w:object w:dxaOrig="225" w:dyaOrig="225" w14:anchorId="2E5046E4">
-          <v:shape id="_x0000_i1249" type="#_x0000_t75" style="width:18pt;height:15.7pt" o:ole="">
+          <v:shape id="_x0000_i1249" type="#_x0000_t75" style="width:18pt;height:15.55pt" o:ole="">
             <v:imagedata r:id="rId5" o:title=""/>
           </v:shape>
           <w:control r:id="rId58" w:name="DefaultOcxName51" w:shapeid="_x0000_i1249"/>
@@ -4825,7 +4778,7 @@
           <w:szCs w:val="24"/>
         </w:rPr>
         <w:object w:dxaOrig="225" w:dyaOrig="225" w14:anchorId="58BC6AF3">
-          <v:shape id="_x0000_i1252" type="#_x0000_t75" style="width:18pt;height:15.7pt" o:ole="">
+          <v:shape id="_x0000_i1252" type="#_x0000_t75" style="width:18pt;height:15.55pt" o:ole="">
             <v:imagedata r:id="rId5" o:title=""/>
           </v:shape>
           <w:control r:id="rId59" w:name="DefaultOcxName52" w:shapeid="_x0000_i1252"/>
@@ -4859,7 +4812,7 @@
           <w:szCs w:val="24"/>
         </w:rPr>
         <w:object w:dxaOrig="225" w:dyaOrig="225" w14:anchorId="4F5FC91D">
-          <v:shape id="_x0000_i1255" type="#_x0000_t75" style="width:18pt;height:15.7pt" o:ole="">
+          <v:shape id="_x0000_i1255" type="#_x0000_t75" style="width:18pt;height:15.55pt" o:ole="">
             <v:imagedata r:id="rId5" o:title=""/>
           </v:shape>
           <w:control r:id="rId60" w:name="DefaultOcxName53" w:shapeid="_x0000_i1255"/>
@@ -4893,10 +4846,10 @@
           <w:szCs w:val="24"/>
         </w:rPr>
         <w:object w:dxaOrig="225" w:dyaOrig="225" w14:anchorId="28B33966">
-          <v:shape id="_x0000_i1287" type="#_x0000_t75" style="width:18pt;height:15.7pt" o:ole="">
+          <v:shape id="_x0000_i1258" type="#_x0000_t75" style="width:18pt;height:15.55pt" o:ole="">
             <v:imagedata r:id="rId7" o:title=""/>
           </v:shape>
-          <w:control r:id="rId61" w:name="DefaultOcxName54" w:shapeid="_x0000_i1287"/>
+          <w:control r:id="rId61" w:name="DefaultOcxName54" w:shapeid="_x0000_i1258"/>
         </w:object>
       </w:r>
       <w:r>
@@ -4927,7 +4880,7 @@
           <w:szCs w:val="24"/>
         </w:rPr>
         <w:object w:dxaOrig="225" w:dyaOrig="225" w14:anchorId="7EADCC0D">
-          <v:shape id="_x0000_i1261" type="#_x0000_t75" style="width:18pt;height:15.7pt" o:ole="">
+          <v:shape id="_x0000_i1261" type="#_x0000_t75" style="width:18pt;height:15.55pt" o:ole="">
             <v:imagedata r:id="rId5" o:title=""/>
           </v:shape>
           <w:control r:id="rId62" w:name="DefaultOcxName55" w:shapeid="_x0000_i1261"/>
@@ -5157,7 +5110,7 @@
           <w:szCs w:val="24"/>
         </w:rPr>
         <w:object w:dxaOrig="225" w:dyaOrig="225" w14:anchorId="6C7A124B">
-          <v:shape id="_x0000_i1264" type="#_x0000_t75" style="width:18pt;height:15.7pt" o:ole="">
+          <v:shape id="_x0000_i1264" type="#_x0000_t75" style="width:18pt;height:15.55pt" o:ole="">
             <v:imagedata r:id="rId5" o:title=""/>
           </v:shape>
           <w:control r:id="rId63" w:name="DefaultOcxName56" w:shapeid="_x0000_i1264"/>
@@ -5191,7 +5144,7 @@
           <w:szCs w:val="24"/>
         </w:rPr>
         <w:object w:dxaOrig="225" w:dyaOrig="225" w14:anchorId="221CC5F4">
-          <v:shape id="_x0000_i1267" type="#_x0000_t75" style="width:18pt;height:15.7pt" o:ole="">
+          <v:shape id="_x0000_i1267" type="#_x0000_t75" style="width:18pt;height:15.55pt" o:ole="">
             <v:imagedata r:id="rId5" o:title=""/>
           </v:shape>
           <w:control r:id="rId64" w:name="DefaultOcxName57" w:shapeid="_x0000_i1267"/>
@@ -5225,10 +5178,10 @@
           <w:szCs w:val="24"/>
         </w:rPr>
         <w:object w:dxaOrig="225" w:dyaOrig="225" w14:anchorId="44E2DB1C">
-          <v:shape id="_x0000_i1288" type="#_x0000_t75" style="width:18pt;height:15.7pt" o:ole="">
+          <v:shape id="_x0000_i1270" type="#_x0000_t75" style="width:18pt;height:15.55pt" o:ole="">
             <v:imagedata r:id="rId7" o:title=""/>
           </v:shape>
-          <w:control r:id="rId65" w:name="DefaultOcxName58" w:shapeid="_x0000_i1288"/>
+          <w:control r:id="rId65" w:name="DefaultOcxName58" w:shapeid="_x0000_i1270"/>
         </w:object>
       </w:r>
       <w:r>
@@ -5259,7 +5212,7 @@
           <w:szCs w:val="24"/>
         </w:rPr>
         <w:object w:dxaOrig="225" w:dyaOrig="225" w14:anchorId="4DFCA739">
-          <v:shape id="_x0000_i1273" type="#_x0000_t75" style="width:18pt;height:15.7pt" o:ole="">
+          <v:shape id="_x0000_i1273" type="#_x0000_t75" style="width:18pt;height:15.55pt" o:ole="">
             <v:imagedata r:id="rId5" o:title=""/>
           </v:shape>
           <w:control r:id="rId66" w:name="DefaultOcxName59" w:shapeid="_x0000_i1273"/>
@@ -7112,9 +7065,6 @@
         <w:right w:w="108" w:type="dxa"/>
       </w:tblCellMar>
     </w:tblPr>
-    <w:trPr>
-      <w:hidden/>
-    </w:trPr>
   </w:style>
   <w:style w:type="numbering" w:default="1" w:styleId="Semlista">
     <w:name w:val="No List"/>

</xml_diff>